<commit_message>
test(DOCX): Update snapshots etc
</commit_message>
<xml_diff>
--- a/src/codecs/docx/__file_snapshots__/elife-50356.docx
+++ b/src/codecs/docx/__file_snapshots__/elife-50356.docx
@@ -2272,19 +2272,31 @@
         <w:pStyle w:val="Bibliography"/>
       </w:pPr>
       <w:r>
-        <w:t xml:space="preserve">Abuhasira, R., Shbiro, L., &amp; Landschaft, Y. (2018).</w:t>
-      </w:r>
-      <w:r>
-        <w:t xml:space="preserve"> </w:t>
-      </w:r>
-      <w:r>
-        <w:rPr>
-          <w:i/>
-        </w:rPr>
-        <w:t xml:space="preserve">Medical use of Cannabis and cannabinoids containing products - Regulations in Europe and north america</w:t>
-      </w:r>
-      <w:r>
-        <w:t xml:space="preserve">.</w:t>
+        <w:t xml:space="preserve">Abuhasira, R., Shbiro, L., &amp; Landschaft, Y. (2018). Medical use of Cannabis and cannabinoids containing products - Regulations in Europe and north america.</w:t>
+      </w:r>
+      <w:r>
+        <w:t xml:space="preserve"> </w:t>
+      </w:r>
+      <w:r>
+        <w:rPr>
+          <w:i/>
+        </w:rPr>
+        <w:t xml:space="preserve">European Journal of Internal Medicine</w:t>
+      </w:r>
+      <w:r>
+        <w:t xml:space="preserve">,</w:t>
+      </w:r>
+      <w:r>
+        <w:t xml:space="preserve"> </w:t>
+      </w:r>
+      <w:r>
+        <w:rPr>
+          <w:i/>
+        </w:rPr>
+        <w:t xml:space="preserve">49</w:t>
+      </w:r>
+      <w:r>
+        <w:t xml:space="preserve">, 2–6.</w:t>
       </w:r>
     </w:p>
     <w:bookmarkEnd w:id="24"/>
@@ -2294,16 +2306,28 @@
         <w:pStyle w:val="Bibliography"/>
       </w:pPr>
       <w:r>
-        <w:t xml:space="preserve">Adashi, E., Jones, P., &amp; Hsueh, A. (1983).</w:t>
-      </w:r>
-      <w:r>
-        <w:t xml:space="preserve"> </w:t>
-      </w:r>
-      <w:r>
-        <w:rPr>
-          <w:i/>
-        </w:rPr>
-        <w:t xml:space="preserve">Direct antigonadal activity of cannabinoids: suppression of rat granulosa cell functions</w:t>
+        <w:t xml:space="preserve">Adashi, E., Jones, P., &amp; Hsueh, A. (1983). Direct antigonadal activity of cannabinoids: suppression of rat granulosa cell functions.</w:t>
+      </w:r>
+      <w:r>
+        <w:t xml:space="preserve"> </w:t>
+      </w:r>
+      <w:r>
+        <w:rPr>
+          <w:i/>
+        </w:rPr>
+        <w:t xml:space="preserve">American Journal of Physiology-Endocrinology and Metabolism</w:t>
+      </w:r>
+      <w:r>
+        <w:t xml:space="preserve">,</w:t>
+      </w:r>
+      <w:r>
+        <w:t xml:space="preserve"> </w:t>
+      </w:r>
+      <w:r>
+        <w:rPr>
+          <w:i/>
+        </w:rPr>
+        <w:t xml:space="preserve">244</w:t>
       </w:r>
       <w:r>
         <w:t xml:space="preserve">.</w:t>
@@ -2316,16 +2340,28 @@
         <w:pStyle w:val="Bibliography"/>
       </w:pPr>
       <w:r>
-        <w:t xml:space="preserve">Armour, M., Sinclair, J., Chalmers, K., &amp; Smith, C. (2019).</w:t>
-      </w:r>
-      <w:r>
-        <w:t xml:space="preserve"> </w:t>
-      </w:r>
-      <w:r>
-        <w:rPr>
-          <w:i/>
-        </w:rPr>
-        <w:t xml:space="preserve">Self-management strategies amongst Australian women with endometriosis: a national online survey</w:t>
+        <w:t xml:space="preserve">Armour, M., Sinclair, J., Chalmers, K., &amp; Smith, C. (2019). Self-management strategies amongst Australian women with endometriosis: a national online survey.</w:t>
+      </w:r>
+      <w:r>
+        <w:t xml:space="preserve"> </w:t>
+      </w:r>
+      <w:r>
+        <w:rPr>
+          <w:i/>
+        </w:rPr>
+        <w:t xml:space="preserve">BMC Complementary and Alternative Medicine</w:t>
+      </w:r>
+      <w:r>
+        <w:t xml:space="preserve">,</w:t>
+      </w:r>
+      <w:r>
+        <w:t xml:space="preserve"> </w:t>
+      </w:r>
+      <w:r>
+        <w:rPr>
+          <w:i/>
+        </w:rPr>
+        <w:t xml:space="preserve">19</w:t>
       </w:r>
       <w:r>
         <w:t xml:space="preserve">.</w:t>
@@ -2338,19 +2374,31 @@
         <w:pStyle w:val="Bibliography"/>
       </w:pPr>
       <w:r>
-        <w:t xml:space="preserve">Arosh, J., Lee, J., Balasubbramanian, D., Stanley, J., Long, C., Meagher, M., Osteen, K., Bruner-Tran, K., Burghardt, R., Starzinski-Powitz, A., &amp; Banu, S. (2015).</w:t>
-      </w:r>
-      <w:r>
-        <w:t xml:space="preserve"> </w:t>
-      </w:r>
-      <w:r>
-        <w:rPr>
-          <w:i/>
-        </w:rPr>
-        <w:t xml:space="preserve">Molecular and preclinical basis to inhibit PGE2 receptors EP2 and EP4 as a novel nonsteroidal therapy for endometriosis</w:t>
-      </w:r>
-      <w:r>
-        <w:t xml:space="preserve">.</w:t>
+        <w:t xml:space="preserve">Arosh, J., Lee, J., Balasubbramanian, D., Stanley, J., Long, C., Meagher, M., Osteen, K., Bruner-Tran, K., Burghardt, R., Starzinski-Powitz, A., &amp; Banu, S. (2015). Molecular and preclinical basis to inhibit PGE2 receptors EP2 and EP4 as a novel nonsteroidal therapy for endometriosis.</w:t>
+      </w:r>
+      <w:r>
+        <w:t xml:space="preserve"> </w:t>
+      </w:r>
+      <w:r>
+        <w:rPr>
+          <w:i/>
+        </w:rPr>
+        <w:t xml:space="preserve">PNAS</w:t>
+      </w:r>
+      <w:r>
+        <w:t xml:space="preserve">,</w:t>
+      </w:r>
+      <w:r>
+        <w:t xml:space="preserve"> </w:t>
+      </w:r>
+      <w:r>
+        <w:rPr>
+          <w:i/>
+        </w:rPr>
+        <w:t xml:space="preserve">112</w:t>
+      </w:r>
+      <w:r>
+        <w:t xml:space="preserve">, 9716–9721.</w:t>
       </w:r>
     </w:p>
     <w:bookmarkEnd w:id="27"/>
@@ -2360,19 +2408,31 @@
         <w:pStyle w:val="Bibliography"/>
       </w:pPr>
       <w:r>
-        <w:t xml:space="preserve">Berkley, K., Dmitrieva, N., Curtis, K., &amp; Papka, R. (2004).</w:t>
-      </w:r>
-      <w:r>
-        <w:t xml:space="preserve"> </w:t>
-      </w:r>
-      <w:r>
-        <w:rPr>
-          <w:i/>
-        </w:rPr>
-        <w:t xml:space="preserve">Innervation of ectopic endometrium in a rat model of endometriosis</w:t>
-      </w:r>
-      <w:r>
-        <w:t xml:space="preserve">.</w:t>
+        <w:t xml:space="preserve">Berkley, K., Dmitrieva, N., Curtis, K., &amp; Papka, R. (2004). Innervation of ectopic endometrium in a rat model of endometriosis.</w:t>
+      </w:r>
+      <w:r>
+        <w:t xml:space="preserve"> </w:t>
+      </w:r>
+      <w:r>
+        <w:rPr>
+          <w:i/>
+        </w:rPr>
+        <w:t xml:space="preserve">PNAS</w:t>
+      </w:r>
+      <w:r>
+        <w:t xml:space="preserve">,</w:t>
+      </w:r>
+      <w:r>
+        <w:t xml:space="preserve"> </w:t>
+      </w:r>
+      <w:r>
+        <w:rPr>
+          <w:i/>
+        </w:rPr>
+        <w:t xml:space="preserve">101</w:t>
+      </w:r>
+      <w:r>
+        <w:t xml:space="preserve">, 11094–11098.</w:t>
       </w:r>
     </w:p>
     <w:bookmarkEnd w:id="28"/>
@@ -2382,19 +2442,31 @@
         <w:pStyle w:val="Bibliography"/>
       </w:pPr>
       <w:r>
-        <w:t xml:space="preserve">Bilkei-Gorzo, A., Albayram, O., Draffehn, A., Michel, K., Piyanova, A., Oppenheimer, H., Dvir-Ginzberg, M., Rácz, I., Ulas, T., Imbeault, S., Bab, I., Schultze, J., &amp; Zimmer, A. (2017).</w:t>
-      </w:r>
-      <w:r>
-        <w:t xml:space="preserve"> </w:t>
-      </w:r>
-      <w:r>
-        <w:rPr>
-          <w:i/>
-        </w:rPr>
-        <w:t xml:space="preserve">A chronic low dose of Δ9-tetrahydrocannabinol (THC) restores cognitive function in old mice</w:t>
-      </w:r>
-      <w:r>
-        <w:t xml:space="preserve">.</w:t>
+        <w:t xml:space="preserve">Bilkei-Gorzo, A., Albayram, O., Draffehn, A., Michel, K., Piyanova, A., Oppenheimer, H., Dvir-Ginzberg, M., Rácz, I., Ulas, T., Imbeault, S., Bab, I., Schultze, J., &amp; Zimmer, A. (2017). A chronic low dose of Δ9-tetrahydrocannabinol (THC) restores cognitive function in old mice.</w:t>
+      </w:r>
+      <w:r>
+        <w:t xml:space="preserve"> </w:t>
+      </w:r>
+      <w:r>
+        <w:rPr>
+          <w:i/>
+        </w:rPr>
+        <w:t xml:space="preserve">Nature Medicine</w:t>
+      </w:r>
+      <w:r>
+        <w:t xml:space="preserve">,</w:t>
+      </w:r>
+      <w:r>
+        <w:t xml:space="preserve"> </w:t>
+      </w:r>
+      <w:r>
+        <w:rPr>
+          <w:i/>
+        </w:rPr>
+        <w:t xml:space="preserve">23</w:t>
+      </w:r>
+      <w:r>
+        <w:t xml:space="preserve">, 782–787.</w:t>
       </w:r>
     </w:p>
     <w:bookmarkEnd w:id="29"/>
@@ -2404,16 +2476,28 @@
         <w:pStyle w:val="Bibliography"/>
       </w:pPr>
       <w:r>
-        <w:t xml:space="preserve">Bushnell, M., Case, L., Ceko, M., Cotton, V., Gracely, J., Low, L., Pitcher, M., &amp; Villemure, C. (2015).</w:t>
-      </w:r>
-      <w:r>
-        <w:t xml:space="preserve"> </w:t>
-      </w:r>
-      <w:r>
-        <w:rPr>
-          <w:i/>
-        </w:rPr>
-        <w:t xml:space="preserve">Effect of environment on the long-term consequences of chronic pain</w:t>
+        <w:t xml:space="preserve">Bushnell, M., Case, L., Ceko, M., Cotton, V., Gracely, J., Low, L., Pitcher, M., &amp; Villemure, C. (2015). Effect of environment on the long-term consequences of chronic pain.</w:t>
+      </w:r>
+      <w:r>
+        <w:t xml:space="preserve"> </w:t>
+      </w:r>
+      <w:r>
+        <w:rPr>
+          <w:i/>
+        </w:rPr>
+        <w:t xml:space="preserve">Pain</w:t>
+      </w:r>
+      <w:r>
+        <w:t xml:space="preserve">,</w:t>
+      </w:r>
+      <w:r>
+        <w:t xml:space="preserve"> </w:t>
+      </w:r>
+      <w:r>
+        <w:rPr>
+          <w:i/>
+        </w:rPr>
+        <w:t xml:space="preserve">156</w:t>
       </w:r>
       <w:r>
         <w:t xml:space="preserve">.</w:t>
@@ -2426,19 +2510,31 @@
         <w:pStyle w:val="Bibliography"/>
       </w:pPr>
       <w:r>
-        <w:t xml:space="preserve">Busquets-Garcia, A., Gomis-González, M., Salgado-Mendialdúa, V., Galera-López, L., Puighermanal, E., Martín-García, E., Maldonado, R., &amp; Ozaita, A. (2018).</w:t>
-      </w:r>
-      <w:r>
-        <w:t xml:space="preserve"> </w:t>
-      </w:r>
-      <w:r>
-        <w:rPr>
-          <w:i/>
-        </w:rPr>
-        <w:t xml:space="preserve">Hippocampal protein kinase C signaling mediates the Short-Term memory impairment induced by Delta9-Tetrahydrocannabinol</w:t>
-      </w:r>
-      <w:r>
-        <w:t xml:space="preserve">.</w:t>
+        <w:t xml:space="preserve">Busquets-Garcia, A., Gomis-González, M., Salgado-Mendialdúa, V., Galera-López, L., Puighermanal, E., Martín-García, E., Maldonado, R., &amp; Ozaita, A. (2018). Hippocampal protein kinase C signaling mediates the Short-Term memory impairment induced by Delta9-Tetrahydrocannabinol.</w:t>
+      </w:r>
+      <w:r>
+        <w:t xml:space="preserve"> </w:t>
+      </w:r>
+      <w:r>
+        <w:rPr>
+          <w:i/>
+        </w:rPr>
+        <w:t xml:space="preserve">Neuropsychopharmacology</w:t>
+      </w:r>
+      <w:r>
+        <w:t xml:space="preserve">,</w:t>
+      </w:r>
+      <w:r>
+        <w:t xml:space="preserve"> </w:t>
+      </w:r>
+      <w:r>
+        <w:rPr>
+          <w:i/>
+        </w:rPr>
+        <w:t xml:space="preserve">43</w:t>
+      </w:r>
+      <w:r>
+        <w:t xml:space="preserve">, 1021–1031.</w:t>
       </w:r>
     </w:p>
     <w:bookmarkEnd w:id="31"/>
@@ -2448,19 +2544,31 @@
         <w:pStyle w:val="Bibliography"/>
       </w:pPr>
       <w:r>
-        <w:t xml:space="preserve">Busquets-Garcia, A., Puighermanal, E., Pastor, A., de la Torre, R., Maldonado, R., &amp; Ozaita, A. (2011).</w:t>
-      </w:r>
-      <w:r>
-        <w:t xml:space="preserve"> </w:t>
-      </w:r>
-      <w:r>
-        <w:rPr>
-          <w:i/>
-        </w:rPr>
-        <w:t xml:space="preserve">Differential role of anandamide and 2-arachidonoylglycerol in memory and anxiety-like responses</w:t>
-      </w:r>
-      <w:r>
-        <w:t xml:space="preserve">.</w:t>
+        <w:t xml:space="preserve">Busquets-Garcia, A., Puighermanal, E., Pastor, A., de la Torre, R., Maldonado, R., &amp; Ozaita, A. (2011). Differential role of anandamide and 2-arachidonoylglycerol in memory and anxiety-like responses.</w:t>
+      </w:r>
+      <w:r>
+        <w:t xml:space="preserve"> </w:t>
+      </w:r>
+      <w:r>
+        <w:rPr>
+          <w:i/>
+        </w:rPr>
+        <w:t xml:space="preserve">Biological Psychiatry</w:t>
+      </w:r>
+      <w:r>
+        <w:t xml:space="preserve">,</w:t>
+      </w:r>
+      <w:r>
+        <w:t xml:space="preserve"> </w:t>
+      </w:r>
+      <w:r>
+        <w:rPr>
+          <w:i/>
+        </w:rPr>
+        <w:t xml:space="preserve">70</w:t>
+      </w:r>
+      <w:r>
+        <w:t xml:space="preserve">, 479–486.</w:t>
       </w:r>
     </w:p>
     <w:bookmarkEnd w:id="32"/>
@@ -2470,16 +2578,28 @@
         <w:pStyle w:val="Bibliography"/>
       </w:pPr>
       <w:r>
-        <w:t xml:space="preserve">Byers, S., Wiles, M., Dunn, S., &amp; Taft, R. (2012).</w:t>
-      </w:r>
-      <w:r>
-        <w:t xml:space="preserve"> </w:t>
-      </w:r>
-      <w:r>
-        <w:rPr>
-          <w:i/>
-        </w:rPr>
-        <w:t xml:space="preserve">Mouse estrous cycle identification tool and images</w:t>
+        <w:t xml:space="preserve">Byers, S., Wiles, M., Dunn, S., &amp; Taft, R. (2012). Mouse estrous cycle identification tool and images.</w:t>
+      </w:r>
+      <w:r>
+        <w:t xml:space="preserve"> </w:t>
+      </w:r>
+      <w:r>
+        <w:rPr>
+          <w:i/>
+        </w:rPr>
+        <w:t xml:space="preserve">PLOS ONE</w:t>
+      </w:r>
+      <w:r>
+        <w:t xml:space="preserve">,</w:t>
+      </w:r>
+      <w:r>
+        <w:t xml:space="preserve"> </w:t>
+      </w:r>
+      <w:r>
+        <w:rPr>
+          <w:i/>
+        </w:rPr>
+        <w:t xml:space="preserve">7</w:t>
       </w:r>
       <w:r>
         <w:t xml:space="preserve">.</w:t>
@@ -2492,16 +2612,28 @@
         <w:pStyle w:val="Bibliography"/>
       </w:pPr>
       <w:r>
-        <w:t xml:space="preserve">Campbell, F., Tramèr, M., Carroll, D., Reynolds, D., Moore, R., &amp; McQuay, H. (2001).</w:t>
-      </w:r>
-      <w:r>
-        <w:t xml:space="preserve"> </w:t>
-      </w:r>
-      <w:r>
-        <w:rPr>
-          <w:i/>
-        </w:rPr>
-        <w:t xml:space="preserve">Are cannabinoids an effective and safe treatment option in the management of pain? A qualitative systematic review</w:t>
+        <w:t xml:space="preserve">Campbell, F., Tramèr, M., Carroll, D., Reynolds, D., Moore, R., &amp; McQuay, H. (2001). Are cannabinoids an effective and safe treatment option in the management of pain? A qualitative systematic review.</w:t>
+      </w:r>
+      <w:r>
+        <w:t xml:space="preserve"> </w:t>
+      </w:r>
+      <w:r>
+        <w:rPr>
+          <w:i/>
+        </w:rPr>
+        <w:t xml:space="preserve">BMJ</w:t>
+      </w:r>
+      <w:r>
+        <w:t xml:space="preserve">,</w:t>
+      </w:r>
+      <w:r>
+        <w:t xml:space="preserve"> </w:t>
+      </w:r>
+      <w:r>
+        <w:rPr>
+          <w:i/>
+        </w:rPr>
+        <w:t xml:space="preserve">323</w:t>
       </w:r>
       <w:r>
         <w:t xml:space="preserve">.</w:t>
@@ -2514,19 +2646,31 @@
         <w:pStyle w:val="Bibliography"/>
       </w:pPr>
       <w:r>
-        <w:t xml:space="preserve">Célérier, E., Ahdepil, T., Wikander, H., Berrendero, F., Nyberg, F., &amp; Maldonado, R. (2006).</w:t>
-      </w:r>
-      <w:r>
-        <w:t xml:space="preserve"> </w:t>
-      </w:r>
-      <w:r>
-        <w:rPr>
-          <w:i/>
-        </w:rPr>
-        <w:t xml:space="preserve">Influence of the anabolic-androgenic steroid nandrolone on cannabinoid dependence</w:t>
-      </w:r>
-      <w:r>
-        <w:t xml:space="preserve">.</w:t>
+        <w:t xml:space="preserve">Célérier, E., Ahdepil, T., Wikander, H., Berrendero, F., Nyberg, F., &amp; Maldonado, R. (2006). Influence of the anabolic-androgenic steroid nandrolone on cannabinoid dependence.</w:t>
+      </w:r>
+      <w:r>
+        <w:t xml:space="preserve"> </w:t>
+      </w:r>
+      <w:r>
+        <w:rPr>
+          <w:i/>
+        </w:rPr>
+        <w:t xml:space="preserve">Neuropharmacology</w:t>
+      </w:r>
+      <w:r>
+        <w:t xml:space="preserve">,</w:t>
+      </w:r>
+      <w:r>
+        <w:t xml:space="preserve"> </w:t>
+      </w:r>
+      <w:r>
+        <w:rPr>
+          <w:i/>
+        </w:rPr>
+        <w:t xml:space="preserve">50</w:t>
+      </w:r>
+      <w:r>
+        <w:t xml:space="preserve">, 788–806.</w:t>
       </w:r>
     </w:p>
     <w:bookmarkEnd w:id="35"/>
@@ -2536,19 +2680,31 @@
         <w:pStyle w:val="Bibliography"/>
       </w:pPr>
       <w:r>
-        <w:t xml:space="preserve">Corder, G., Ahanonu, B., Grewe, B., Wang, D., Schnitzer, M., &amp; Scherrer, G. (2019).</w:t>
-      </w:r>
-      <w:r>
-        <w:t xml:space="preserve"> </w:t>
-      </w:r>
-      <w:r>
-        <w:rPr>
-          <w:i/>
-        </w:rPr>
-        <w:t xml:space="preserve">An amygdalar neural ensemble that encodes the unpleasantness of pain</w:t>
-      </w:r>
-      <w:r>
-        <w:t xml:space="preserve">.</w:t>
+        <w:t xml:space="preserve">Corder, G., Ahanonu, B., Grewe, B., Wang, D., Schnitzer, M., &amp; Scherrer, G. (2019). An amygdalar neural ensemble that encodes the unpleasantness of pain.</w:t>
+      </w:r>
+      <w:r>
+        <w:t xml:space="preserve"> </w:t>
+      </w:r>
+      <w:r>
+        <w:rPr>
+          <w:i/>
+        </w:rPr>
+        <w:t xml:space="preserve">Science</w:t>
+      </w:r>
+      <w:r>
+        <w:t xml:space="preserve">,</w:t>
+      </w:r>
+      <w:r>
+        <w:t xml:space="preserve"> </w:t>
+      </w:r>
+      <w:r>
+        <w:rPr>
+          <w:i/>
+        </w:rPr>
+        <w:t xml:space="preserve">363</w:t>
+      </w:r>
+      <w:r>
+        <w:t xml:space="preserve">, 276–281.</w:t>
       </w:r>
     </w:p>
     <w:bookmarkEnd w:id="36"/>
@@ -2558,19 +2714,31 @@
         <w:pStyle w:val="Bibliography"/>
       </w:pPr>
       <w:r>
-        <w:t xml:space="preserve">Corder, G., Tawfik, V., Wang, D., Sypek, E., Low, S., Dickinson, J., Sotoudeh, C., Clark, J., Barres, B., Bohlen, C., &amp; Scherrer, G. (2017).</w:t>
-      </w:r>
-      <w:r>
-        <w:t xml:space="preserve"> </w:t>
-      </w:r>
-      <w:r>
-        <w:rPr>
-          <w:i/>
-        </w:rPr>
-        <w:t xml:space="preserve">Loss of μ opioid receptor signaling in nociceptors, but not microglia, abrogates morphine tolerance without disrupting analgesia</w:t>
-      </w:r>
-      <w:r>
-        <w:t xml:space="preserve">.</w:t>
+        <w:t xml:space="preserve">Corder, G., Tawfik, V., Wang, D., Sypek, E., Low, S., Dickinson, J., Sotoudeh, C., Clark, J., Barres, B., Bohlen, C., &amp; Scherrer, G. (2017). Loss of μ opioid receptor signaling in nociceptors, but not microglia, abrogates morphine tolerance without disrupting analgesia.</w:t>
+      </w:r>
+      <w:r>
+        <w:t xml:space="preserve"> </w:t>
+      </w:r>
+      <w:r>
+        <w:rPr>
+          <w:i/>
+        </w:rPr>
+        <w:t xml:space="preserve">Nature Medicine</w:t>
+      </w:r>
+      <w:r>
+        <w:t xml:space="preserve">,</w:t>
+      </w:r>
+      <w:r>
+        <w:t xml:space="preserve"> </w:t>
+      </w:r>
+      <w:r>
+        <w:rPr>
+          <w:i/>
+        </w:rPr>
+        <w:t xml:space="preserve">23</w:t>
+      </w:r>
+      <w:r>
+        <w:t xml:space="preserve">, 164–173.</w:t>
       </w:r>
     </w:p>
     <w:bookmarkEnd w:id="37"/>
@@ -2580,19 +2748,31 @@
         <w:pStyle w:val="Bibliography"/>
       </w:pPr>
       <w:r>
-        <w:t xml:space="preserve">Curran, H., Freeman, T., Mokrysz, C., Lewis, D., Morgan, C., &amp; Parsons, L. (2016).</w:t>
-      </w:r>
-      <w:r>
-        <w:t xml:space="preserve"> </w:t>
-      </w:r>
-      <w:r>
-        <w:rPr>
-          <w:i/>
-        </w:rPr>
-        <w:t xml:space="preserve">Keep off the grass? Cannabis, cognition and addiction</w:t>
-      </w:r>
-      <w:r>
-        <w:t xml:space="preserve">.</w:t>
+        <w:t xml:space="preserve">Curran, H., Freeman, T., Mokrysz, C., Lewis, D., Morgan, C., &amp; Parsons, L. (2016). Keep off the grass? Cannabis, cognition and addiction.</w:t>
+      </w:r>
+      <w:r>
+        <w:t xml:space="preserve"> </w:t>
+      </w:r>
+      <w:r>
+        <w:rPr>
+          <w:i/>
+        </w:rPr>
+        <w:t xml:space="preserve">Nature Reviews Neuroscience</w:t>
+      </w:r>
+      <w:r>
+        <w:t xml:space="preserve">,</w:t>
+      </w:r>
+      <w:r>
+        <w:t xml:space="preserve"> </w:t>
+      </w:r>
+      <w:r>
+        <w:rPr>
+          <w:i/>
+        </w:rPr>
+        <w:t xml:space="preserve">17</w:t>
+      </w:r>
+      <w:r>
+        <w:t xml:space="preserve">, 293–306.</w:t>
       </w:r>
     </w:p>
     <w:bookmarkEnd w:id="38"/>
@@ -2602,19 +2782,31 @@
         <w:pStyle w:val="Bibliography"/>
       </w:pPr>
       <w:r>
-        <w:t xml:space="preserve">Cutando, L., Busquets-Garcia, A., Puighermanal, E., Gomis-González, M., Delgado-García, J., Gruart, A., Maldonado, R., &amp; Ozaita, A. (2013).</w:t>
-      </w:r>
-      <w:r>
-        <w:t xml:space="preserve"> </w:t>
-      </w:r>
-      <w:r>
-        <w:rPr>
-          <w:i/>
-        </w:rPr>
-        <w:t xml:space="preserve">Microglial activation underlies cerebellar deficits produced by repeated Cannabis exposure</w:t>
-      </w:r>
-      <w:r>
-        <w:t xml:space="preserve">.</w:t>
+        <w:t xml:space="preserve">Cutando, L., Busquets-Garcia, A., Puighermanal, E., Gomis-González, M., Delgado-García, J., Gruart, A., Maldonado, R., &amp; Ozaita, A. (2013). Microglial activation underlies cerebellar deficits produced by repeated Cannabis exposure.</w:t>
+      </w:r>
+      <w:r>
+        <w:t xml:space="preserve"> </w:t>
+      </w:r>
+      <w:r>
+        <w:rPr>
+          <w:i/>
+        </w:rPr>
+        <w:t xml:space="preserve">Journal of Clinical Investigation</w:t>
+      </w:r>
+      <w:r>
+        <w:t xml:space="preserve">,</w:t>
+      </w:r>
+      <w:r>
+        <w:t xml:space="preserve"> </w:t>
+      </w:r>
+      <w:r>
+        <w:rPr>
+          <w:i/>
+        </w:rPr>
+        <w:t xml:space="preserve">123</w:t>
+      </w:r>
+      <w:r>
+        <w:t xml:space="preserve">, 2816–2831.</w:t>
       </w:r>
     </w:p>
     <w:bookmarkEnd w:id="39"/>
@@ -2624,19 +2816,31 @@
         <w:pStyle w:val="Bibliography"/>
       </w:pPr>
       <w:r>
-        <w:t xml:space="preserve">De Vry, J., Kuhl, E., Franken-Kunkel, P., &amp; Eckel, G. (2004).</w:t>
-      </w:r>
-      <w:r>
-        <w:t xml:space="preserve"> </w:t>
-      </w:r>
-      <w:r>
-        <w:rPr>
-          <w:i/>
-        </w:rPr>
-        <w:t xml:space="preserve">Pharmacological characterization of the chronic constriction injury model of neuropathic pain</w:t>
-      </w:r>
-      <w:r>
-        <w:t xml:space="preserve">.</w:t>
+        <w:t xml:space="preserve">De Vry, J., Kuhl, E., Franken-Kunkel, P., &amp; Eckel, G. (2004). Pharmacological characterization of the chronic constriction injury model of neuropathic pain.</w:t>
+      </w:r>
+      <w:r>
+        <w:t xml:space="preserve"> </w:t>
+      </w:r>
+      <w:r>
+        <w:rPr>
+          <w:i/>
+        </w:rPr>
+        <w:t xml:space="preserve">European Journal of Pharmacology</w:t>
+      </w:r>
+      <w:r>
+        <w:t xml:space="preserve">,</w:t>
+      </w:r>
+      <w:r>
+        <w:t xml:space="preserve"> </w:t>
+      </w:r>
+      <w:r>
+        <w:rPr>
+          <w:i/>
+        </w:rPr>
+        <w:t xml:space="preserve">491</w:t>
+      </w:r>
+      <w:r>
+        <w:t xml:space="preserve">, 137–148.</w:t>
       </w:r>
     </w:p>
     <w:bookmarkEnd w:id="40"/>
@@ -2646,16 +2850,28 @@
         <w:pStyle w:val="Bibliography"/>
       </w:pPr>
       <w:r>
-        <w:t xml:space="preserve">El-Talatini, M., Taylor, A., Elson, J., Brown, L., Davidson, A., &amp; Konje, J. (2009).</w:t>
-      </w:r>
-      <w:r>
-        <w:t xml:space="preserve"> </w:t>
-      </w:r>
-      <w:r>
-        <w:rPr>
-          <w:i/>
-        </w:rPr>
-        <w:t xml:space="preserve">Localisation and function of the endocannabinoid system in the human ovary</w:t>
+        <w:t xml:space="preserve">El-Talatini, M., Taylor, A., Elson, J., Brown, L., Davidson, A., &amp; Konje, J. (2009). Localisation and function of the endocannabinoid system in the human ovary.</w:t>
+      </w:r>
+      <w:r>
+        <w:t xml:space="preserve"> </w:t>
+      </w:r>
+      <w:r>
+        <w:rPr>
+          <w:i/>
+        </w:rPr>
+        <w:t xml:space="preserve">PLOS ONE</w:t>
+      </w:r>
+      <w:r>
+        <w:t xml:space="preserve">,</w:t>
+      </w:r>
+      <w:r>
+        <w:t xml:space="preserve"> </w:t>
+      </w:r>
+      <w:r>
+        <w:rPr>
+          <w:i/>
+        </w:rPr>
+        <w:t xml:space="preserve">4</w:t>
       </w:r>
       <w:r>
         <w:t xml:space="preserve">.</w:t>
@@ -2668,19 +2884,31 @@
         <w:pStyle w:val="Bibliography"/>
       </w:pPr>
       <w:r>
-        <w:t xml:space="preserve">Filho, P., Chaves Filho, A., Vieira, C., Oliveira, T., Soares, M., Jucá, P., Quevedo, J., Barichello, T., Macedo, D., &amp; das Chagas Medeiros, F. (2019).</w:t>
-      </w:r>
-      <w:r>
-        <w:t xml:space="preserve"> </w:t>
-      </w:r>
-      <w:r>
-        <w:rPr>
-          <w:i/>
-        </w:rPr>
-        <w:t xml:space="preserve">Peritoneal endometriosis induces time-related depressive- and anxiety-like alterations in female rats: involvement of hippocampal pro-oxidative and BDNF alterations</w:t>
-      </w:r>
-      <w:r>
-        <w:t xml:space="preserve">.</w:t>
+        <w:t xml:space="preserve">Filho, P., Chaves Filho, A., Vieira, C., Oliveira, T., Soares, M., Jucá, P., Quevedo, J., Barichello, T., Macedo, D., &amp; das Chagas Medeiros, F. (2019). Peritoneal endometriosis induces time-related depressive- and anxiety-like alterations in female rats: involvement of hippocampal pro-oxidative and BDNF alterations.</w:t>
+      </w:r>
+      <w:r>
+        <w:t xml:space="preserve"> </w:t>
+      </w:r>
+      <w:r>
+        <w:rPr>
+          <w:i/>
+        </w:rPr>
+        <w:t xml:space="preserve">Metabolic Brain Disease</w:t>
+      </w:r>
+      <w:r>
+        <w:t xml:space="preserve">,</w:t>
+      </w:r>
+      <w:r>
+        <w:t xml:space="preserve"> </w:t>
+      </w:r>
+      <w:r>
+        <w:rPr>
+          <w:i/>
+        </w:rPr>
+        <w:t xml:space="preserve">34</w:t>
+      </w:r>
+      <w:r>
+        <w:t xml:space="preserve">, 909–925.</w:t>
       </w:r>
     </w:p>
     <w:bookmarkEnd w:id="42"/>
@@ -2690,19 +2918,31 @@
         <w:pStyle w:val="Bibliography"/>
       </w:pPr>
       <w:r>
-        <w:t xml:space="preserve">Flores, Á., Maldonado, R., &amp; Berrendero, F. (2014).</w:t>
-      </w:r>
-      <w:r>
-        <w:t xml:space="preserve"> </w:t>
-      </w:r>
-      <w:r>
-        <w:rPr>
-          <w:i/>
-        </w:rPr>
-        <w:t xml:space="preserve">The hypocretin/orexin receptor-1 as a novel target to modulate cannabinoid reward</w:t>
-      </w:r>
-      <w:r>
-        <w:t xml:space="preserve">.</w:t>
+        <w:t xml:space="preserve">Flores, Á., Maldonado, R., &amp; Berrendero, F. (2014). The hypocretin/orexin receptor-1 as a novel target to modulate cannabinoid reward.</w:t>
+      </w:r>
+      <w:r>
+        <w:t xml:space="preserve"> </w:t>
+      </w:r>
+      <w:r>
+        <w:rPr>
+          <w:i/>
+        </w:rPr>
+        <w:t xml:space="preserve">Biological Psychiatry</w:t>
+      </w:r>
+      <w:r>
+        <w:t xml:space="preserve">,</w:t>
+      </w:r>
+      <w:r>
+        <w:t xml:space="preserve"> </w:t>
+      </w:r>
+      <w:r>
+        <w:rPr>
+          <w:i/>
+        </w:rPr>
+        <w:t xml:space="preserve">75</w:t>
+      </w:r>
+      <w:r>
+        <w:t xml:space="preserve">, 499–507.</w:t>
       </w:r>
     </w:p>
     <w:bookmarkEnd w:id="43"/>
@@ -2712,19 +2952,31 @@
         <w:pStyle w:val="Bibliography"/>
       </w:pPr>
       <w:r>
-        <w:t xml:space="preserve">Forsberg, J. (1970).</w:t>
-      </w:r>
-      <w:r>
-        <w:t xml:space="preserve"> </w:t>
-      </w:r>
-      <w:r>
-        <w:rPr>
-          <w:i/>
-        </w:rPr>
-        <w:t xml:space="preserve">An estradiol mitotic rate inhibiting effect in the müllerian epithelium in neonatal mice</w:t>
-      </w:r>
-      <w:r>
-        <w:t xml:space="preserve">.</w:t>
+        <w:t xml:space="preserve">Forsberg, J. (1970). An estradiol mitotic rate inhibiting effect in the müllerian epithelium in neonatal mice.</w:t>
+      </w:r>
+      <w:r>
+        <w:t xml:space="preserve"> </w:t>
+      </w:r>
+      <w:r>
+        <w:rPr>
+          <w:i/>
+        </w:rPr>
+        <w:t xml:space="preserve">Journal of Experimental Zoology</w:t>
+      </w:r>
+      <w:r>
+        <w:t xml:space="preserve">,</w:t>
+      </w:r>
+      <w:r>
+        <w:t xml:space="preserve"> </w:t>
+      </w:r>
+      <w:r>
+        <w:rPr>
+          <w:i/>
+        </w:rPr>
+        <w:t xml:space="preserve">175</w:t>
+      </w:r>
+      <w:r>
+        <w:t xml:space="preserve">, 369–374.</w:t>
       </w:r>
     </w:p>
     <w:bookmarkEnd w:id="44"/>
@@ -2734,19 +2986,31 @@
         <w:pStyle w:val="Bibliography"/>
       </w:pPr>
       <w:r>
-        <w:t xml:space="preserve">Fourquet, J., Báez, L., Figueroa, M., Iriarte, R., &amp; Flores, I. (2011).</w:t>
-      </w:r>
-      <w:r>
-        <w:t xml:space="preserve"> </w:t>
-      </w:r>
-      <w:r>
-        <w:rPr>
-          <w:i/>
-        </w:rPr>
-        <w:t xml:space="preserve">Quantification of the impact of endometriosis symptoms on health-related quality of life and work productivity</w:t>
-      </w:r>
-      <w:r>
-        <w:t xml:space="preserve">.</w:t>
+        <w:t xml:space="preserve">Fourquet, J., Báez, L., Figueroa, M., Iriarte, R., &amp; Flores, I. (2011). Quantification of the impact of endometriosis symptoms on health-related quality of life and work productivity.</w:t>
+      </w:r>
+      <w:r>
+        <w:t xml:space="preserve"> </w:t>
+      </w:r>
+      <w:r>
+        <w:rPr>
+          <w:i/>
+        </w:rPr>
+        <w:t xml:space="preserve">Fertility and Sterility</w:t>
+      </w:r>
+      <w:r>
+        <w:t xml:space="preserve">,</w:t>
+      </w:r>
+      <w:r>
+        <w:t xml:space="preserve"> </w:t>
+      </w:r>
+      <w:r>
+        <w:rPr>
+          <w:i/>
+        </w:rPr>
+        <w:t xml:space="preserve">96</w:t>
+      </w:r>
+      <w:r>
+        <w:t xml:space="preserve">, 107–112.</w:t>
       </w:r>
     </w:p>
     <w:bookmarkEnd w:id="45"/>
@@ -2756,19 +3020,31 @@
         <w:pStyle w:val="Bibliography"/>
       </w:pPr>
       <w:r>
-        <w:t xml:space="preserve">Garry, R. (2004).</w:t>
-      </w:r>
-      <w:r>
-        <w:t xml:space="preserve"> </w:t>
-      </w:r>
-      <w:r>
-        <w:rPr>
-          <w:i/>
-        </w:rPr>
-        <w:t xml:space="preserve">The effectiveness of laparoscopic excision of endometriosis</w:t>
-      </w:r>
-      <w:r>
-        <w:t xml:space="preserve">.</w:t>
+        <w:t xml:space="preserve">Garry, R. (2004). The effectiveness of laparoscopic excision of endometriosis.</w:t>
+      </w:r>
+      <w:r>
+        <w:t xml:space="preserve"> </w:t>
+      </w:r>
+      <w:r>
+        <w:rPr>
+          <w:i/>
+        </w:rPr>
+        <w:t xml:space="preserve">Current Opinion in Obstetrics and Gynecology</w:t>
+      </w:r>
+      <w:r>
+        <w:t xml:space="preserve">,</w:t>
+      </w:r>
+      <w:r>
+        <w:t xml:space="preserve"> </w:t>
+      </w:r>
+      <w:r>
+        <w:rPr>
+          <w:i/>
+        </w:rPr>
+        <w:t xml:space="preserve">16</w:t>
+      </w:r>
+      <w:r>
+        <w:t xml:space="preserve">, 299–303.</w:t>
       </w:r>
     </w:p>
     <w:bookmarkEnd w:id="46"/>
@@ -2778,19 +3054,31 @@
         <w:pStyle w:val="Bibliography"/>
       </w:pPr>
       <w:r>
-        <w:t xml:space="preserve">Greaves, E., Horne, A., Jerina, H., Mikolajczak, M., Hilferty, L., Mitchell, R., Fleetwood-Walker, S., &amp; Saunders, P. (2017).</w:t>
-      </w:r>
-      <w:r>
-        <w:t xml:space="preserve"> </w:t>
-      </w:r>
-      <w:r>
-        <w:rPr>
-          <w:i/>
-        </w:rPr>
-        <w:t xml:space="preserve">EP2 receptor antagonism reduces peripheral and central hyperalgesia in a preclinical mouse model of endometriosis</w:t>
-      </w:r>
-      <w:r>
-        <w:t xml:space="preserve">.</w:t>
+        <w:t xml:space="preserve">Greaves, E., Horne, A., Jerina, H., Mikolajczak, M., Hilferty, L., Mitchell, R., Fleetwood-Walker, S., &amp; Saunders, P. (2017). EP2 receptor antagonism reduces peripheral and central hyperalgesia in a preclinical mouse model of endometriosis.</w:t>
+      </w:r>
+      <w:r>
+        <w:t xml:space="preserve"> </w:t>
+      </w:r>
+      <w:r>
+        <w:rPr>
+          <w:i/>
+        </w:rPr>
+        <w:t xml:space="preserve">Scientific Reports</w:t>
+      </w:r>
+      <w:r>
+        <w:t xml:space="preserve">,</w:t>
+      </w:r>
+      <w:r>
+        <w:t xml:space="preserve"> </w:t>
+      </w:r>
+      <w:r>
+        <w:rPr>
+          <w:i/>
+        </w:rPr>
+        <w:t xml:space="preserve">7</w:t>
+      </w:r>
+      <w:r>
+        <w:t xml:space="preserve">, 1–10.</w:t>
       </w:r>
     </w:p>
     <w:bookmarkEnd w:id="47"/>
@@ -2800,19 +3088,31 @@
         <w:pStyle w:val="Bibliography"/>
       </w:pPr>
       <w:r>
-        <w:t xml:space="preserve">Greene, N., Wiley, J., Yu, Z., Clowers, B., &amp; Craft, R. (2018).</w:t>
-      </w:r>
-      <w:r>
-        <w:t xml:space="preserve"> </w:t>
-      </w:r>
-      <w:r>
-        <w:rPr>
-          <w:i/>
-        </w:rPr>
-        <w:t xml:space="preserve">Cannabidiol modulation of antinociceptive tolerance to Δ9-tetrahydrocannabinol</w:t>
-      </w:r>
-      <w:r>
-        <w:t xml:space="preserve">.</w:t>
+        <w:t xml:space="preserve">Greene, N., Wiley, J., Yu, Z., Clowers, B., &amp; Craft, R. (2018). Cannabidiol modulation of antinociceptive tolerance to Δ9-tetrahydrocannabinol.</w:t>
+      </w:r>
+      <w:r>
+        <w:t xml:space="preserve"> </w:t>
+      </w:r>
+      <w:r>
+        <w:rPr>
+          <w:i/>
+        </w:rPr>
+        <w:t xml:space="preserve">Psychopharmacology</w:t>
+      </w:r>
+      <w:r>
+        <w:t xml:space="preserve">,</w:t>
+      </w:r>
+      <w:r>
+        <w:t xml:space="preserve"> </w:t>
+      </w:r>
+      <w:r>
+        <w:rPr>
+          <w:i/>
+        </w:rPr>
+        <w:t xml:space="preserve">235</w:t>
+      </w:r>
+      <w:r>
+        <w:t xml:space="preserve">, 3289–3302.</w:t>
       </w:r>
     </w:p>
     <w:bookmarkEnd w:id="48"/>
@@ -2822,19 +3122,31 @@
         <w:pStyle w:val="Bibliography"/>
       </w:pPr>
       <w:r>
-        <w:t xml:space="preserve">Gunasekaran, N., Long, L., Dawson, B., Hansen, G., Richardson, D., Li, K., Arnold, J., &amp; McGregor, I. (2009).</w:t>
-      </w:r>
-      <w:r>
-        <w:t xml:space="preserve"> </w:t>
-      </w:r>
-      <w:r>
-        <w:rPr>
-          <w:i/>
-        </w:rPr>
-        <w:t xml:space="preserve">Reintoxication: the release of fat-stored Delta(9)-tetrahydrocannabinol (THC) into blood is enhanced by food deprivation or ACTH exposure</w:t>
-      </w:r>
-      <w:r>
-        <w:t xml:space="preserve">.</w:t>
+        <w:t xml:space="preserve">Gunasekaran, N., Long, L., Dawson, B., Hansen, G., Richardson, D., Li, K., Arnold, J., &amp; McGregor, I. (2009). Reintoxication: the release of fat-stored Delta(9)-tetrahydrocannabinol (THC) into blood is enhanced by food deprivation or ACTH exposure.</w:t>
+      </w:r>
+      <w:r>
+        <w:t xml:space="preserve"> </w:t>
+      </w:r>
+      <w:r>
+        <w:rPr>
+          <w:i/>
+        </w:rPr>
+        <w:t xml:space="preserve">British Journal of Pharmacology</w:t>
+      </w:r>
+      <w:r>
+        <w:t xml:space="preserve">,</w:t>
+      </w:r>
+      <w:r>
+        <w:t xml:space="preserve"> </w:t>
+      </w:r>
+      <w:r>
+        <w:rPr>
+          <w:i/>
+        </w:rPr>
+        <w:t xml:space="preserve">158</w:t>
+      </w:r>
+      <w:r>
+        <w:t xml:space="preserve">, 1330–1337.</w:t>
       </w:r>
     </w:p>
     <w:bookmarkEnd w:id="49"/>
@@ -2844,19 +3156,31 @@
         <w:pStyle w:val="Bibliography"/>
       </w:pPr>
       <w:r>
-        <w:t xml:space="preserve">Hansen, K., Kesmodel, U., Baldursson, E., Schultz, R., &amp; Forman, A. (2013).</w:t>
-      </w:r>
-      <w:r>
-        <w:t xml:space="preserve"> </w:t>
-      </w:r>
-      <w:r>
-        <w:rPr>
-          <w:i/>
-        </w:rPr>
-        <w:t xml:space="preserve">The influence of endometriosis-related symptoms on work life and work ability: a study of danish endometriosis patients in employment</w:t>
-      </w:r>
-      <w:r>
-        <w:t xml:space="preserve">.</w:t>
+        <w:t xml:space="preserve">Hansen, K., Kesmodel, U., Baldursson, E., Schultz, R., &amp; Forman, A. (2013). The influence of endometriosis-related symptoms on work life and work ability: a study of danish endometriosis patients in employment.</w:t>
+      </w:r>
+      <w:r>
+        <w:t xml:space="preserve"> </w:t>
+      </w:r>
+      <w:r>
+        <w:rPr>
+          <w:i/>
+        </w:rPr>
+        <w:t xml:space="preserve">European Journal of Obstetrics &amp; Gynecology and Reproductive Biology</w:t>
+      </w:r>
+      <w:r>
+        <w:t xml:space="preserve">,</w:t>
+      </w:r>
+      <w:r>
+        <w:t xml:space="preserve"> </w:t>
+      </w:r>
+      <w:r>
+        <w:rPr>
+          <w:i/>
+        </w:rPr>
+        <w:t xml:space="preserve">169</w:t>
+      </w:r>
+      <w:r>
+        <w:t xml:space="preserve">, 331–339.</w:t>
       </w:r>
     </w:p>
     <w:bookmarkEnd w:id="50"/>
@@ -2866,19 +3190,31 @@
         <w:pStyle w:val="Bibliography"/>
       </w:pPr>
       <w:r>
-        <w:t xml:space="preserve">Harris, H., Sufka, K., Gul, W., &amp; ElSohly, M. (2016).</w:t>
-      </w:r>
-      <w:r>
-        <w:t xml:space="preserve"> </w:t>
-      </w:r>
-      <w:r>
-        <w:rPr>
-          <w:i/>
-        </w:rPr>
-        <w:t xml:space="preserve">Effects of Delta-9-Tetrahydrocannabinol and cannabidiol on Cisplatin-Induced neuropathy in mice</w:t>
-      </w:r>
-      <w:r>
-        <w:t xml:space="preserve">.</w:t>
+        <w:t xml:space="preserve">Harris, H., Sufka, K., Gul, W., &amp; ElSohly, M. (2016). Effects of Delta-9-Tetrahydrocannabinol and cannabidiol on Cisplatin-Induced neuropathy in mice.</w:t>
+      </w:r>
+      <w:r>
+        <w:t xml:space="preserve"> </w:t>
+      </w:r>
+      <w:r>
+        <w:rPr>
+          <w:i/>
+        </w:rPr>
+        <w:t xml:space="preserve">Planta Medica</w:t>
+      </w:r>
+      <w:r>
+        <w:t xml:space="preserve">,</w:t>
+      </w:r>
+      <w:r>
+        <w:t xml:space="preserve"> </w:t>
+      </w:r>
+      <w:r>
+        <w:rPr>
+          <w:i/>
+        </w:rPr>
+        <w:t xml:space="preserve">82</w:t>
+      </w:r>
+      <w:r>
+        <w:t xml:space="preserve">, 1169–1172.</w:t>
       </w:r>
     </w:p>
     <w:bookmarkEnd w:id="51"/>
@@ -2888,19 +3224,31 @@
         <w:pStyle w:val="Bibliography"/>
       </w:pPr>
       <w:r>
-        <w:t xml:space="preserve">Kasten, C., Zhang, Y., &amp; Boehm, S. (2017).</w:t>
-      </w:r>
-      <w:r>
-        <w:t xml:space="preserve"> </w:t>
-      </w:r>
-      <w:r>
-        <w:rPr>
-          <w:i/>
-        </w:rPr>
-        <w:t xml:space="preserve">Acute and long-term effects of Δ9-tetrahydrocannabinol on object recognition and anxiety-like activity are age- and strain-dependent in mice</w:t>
-      </w:r>
-      <w:r>
-        <w:t xml:space="preserve">.</w:t>
+        <w:t xml:space="preserve">Kasten, C., Zhang, Y., &amp; Boehm, S. (2017). Acute and long-term effects of Δ9-tetrahydrocannabinol on object recognition and anxiety-like activity are age- and strain-dependent in mice.</w:t>
+      </w:r>
+      <w:r>
+        <w:t xml:space="preserve"> </w:t>
+      </w:r>
+      <w:r>
+        <w:rPr>
+          <w:i/>
+        </w:rPr>
+        <w:t xml:space="preserve">Pharmacology Biochemistry and Behavior</w:t>
+      </w:r>
+      <w:r>
+        <w:t xml:space="preserve">,</w:t>
+      </w:r>
+      <w:r>
+        <w:t xml:space="preserve"> </w:t>
+      </w:r>
+      <w:r>
+        <w:rPr>
+          <w:i/>
+        </w:rPr>
+        <w:t xml:space="preserve">163</w:t>
+      </w:r>
+      <w:r>
+        <w:t xml:space="preserve">, 9–19.</w:t>
       </w:r>
     </w:p>
     <w:bookmarkEnd w:id="52"/>
@@ -2910,19 +3258,31 @@
         <w:pStyle w:val="Bibliography"/>
       </w:pPr>
       <w:r>
-        <w:t xml:space="preserve">King, K., Myers, A., Soroka-Monzo, A., Tuma, R., Tallarida, R., Walker, E., &amp; Ward, S. (2017).</w:t>
-      </w:r>
-      <w:r>
-        <w:t xml:space="preserve"> </w:t>
-      </w:r>
-      <w:r>
-        <w:rPr>
-          <w:i/>
-        </w:rPr>
-        <w:t xml:space="preserve">Single and combined effects of Δ9 -tetrahydrocannabinol and cannabidiol in a mouse model of chemotherapy-induced neuropathic pain</w:t>
-      </w:r>
-      <w:r>
-        <w:t xml:space="preserve">.</w:t>
+        <w:t xml:space="preserve">King, K., Myers, A., Soroka-Monzo, A., Tuma, R., Tallarida, R., Walker, E., &amp; Ward, S. (2017). Single and combined effects of Δ9 -tetrahydrocannabinol and cannabidiol in a mouse model of chemotherapy-induced neuropathic pain.</w:t>
+      </w:r>
+      <w:r>
+        <w:t xml:space="preserve"> </w:t>
+      </w:r>
+      <w:r>
+        <w:rPr>
+          <w:i/>
+        </w:rPr>
+        <w:t xml:space="preserve">British Journal of Pharmacology</w:t>
+      </w:r>
+      <w:r>
+        <w:t xml:space="preserve">,</w:t>
+      </w:r>
+      <w:r>
+        <w:t xml:space="preserve"> </w:t>
+      </w:r>
+      <w:r>
+        <w:rPr>
+          <w:i/>
+        </w:rPr>
+        <w:t xml:space="preserve">174</w:t>
+      </w:r>
+      <w:r>
+        <w:t xml:space="preserve">, 2832–2841.</w:t>
       </w:r>
     </w:p>
     <w:bookmarkEnd w:id="53"/>
@@ -2932,19 +3292,31 @@
         <w:pStyle w:val="Bibliography"/>
       </w:pPr>
       <w:r>
-        <w:t xml:space="preserve">Kubilius, R., Kaplick, P., &amp; Wotjak, C. (2018).</w:t>
-      </w:r>
-      <w:r>
-        <w:t xml:space="preserve"> </w:t>
-      </w:r>
-      <w:r>
-        <w:rPr>
-          <w:i/>
-        </w:rPr>
-        <w:t xml:space="preserve">Highway to hell or magic smoke? The dose-dependence of Δ9-THC in place conditioning paradigms</w:t>
-      </w:r>
-      <w:r>
-        <w:t xml:space="preserve">.</w:t>
+        <w:t xml:space="preserve">Kubilius, R., Kaplick, P., &amp; Wotjak, C. (2018). Highway to hell or magic smoke? The dose-dependence of Δ9-THC in place conditioning paradigms.</w:t>
+      </w:r>
+      <w:r>
+        <w:t xml:space="preserve"> </w:t>
+      </w:r>
+      <w:r>
+        <w:rPr>
+          <w:i/>
+        </w:rPr>
+        <w:t xml:space="preserve">Learning &amp; Memory</w:t>
+      </w:r>
+      <w:r>
+        <w:t xml:space="preserve">,</w:t>
+      </w:r>
+      <w:r>
+        <w:t xml:space="preserve"> </w:t>
+      </w:r>
+      <w:r>
+        <w:rPr>
+          <w:i/>
+        </w:rPr>
+        <w:t xml:space="preserve">25</w:t>
+      </w:r>
+      <w:r>
+        <w:t xml:space="preserve">, 446–454.</w:t>
       </w:r>
     </w:p>
     <w:bookmarkEnd w:id="54"/>
@@ -2954,19 +3326,31 @@
         <w:pStyle w:val="Bibliography"/>
       </w:pPr>
       <w:r>
-        <w:t xml:space="preserve">LaFleur, R., Wilson, R., Morgan, D., &amp; Henderson-Redmond, A. (2018).</w:t>
-      </w:r>
-      <w:r>
-        <w:t xml:space="preserve"> </w:t>
-      </w:r>
-      <w:r>
-        <w:rPr>
-          <w:i/>
-        </w:rPr>
-        <w:t xml:space="preserve">Sex differences in antinociceptive response to Δ-9-tetrahydrocannabinol and CP 55,940 in the mouse Formalin test</w:t>
-      </w:r>
-      <w:r>
-        <w:t xml:space="preserve">.</w:t>
+        <w:t xml:space="preserve">LaFleur, R., Wilson, R., Morgan, D., &amp; Henderson-Redmond, A. (2018). Sex differences in antinociceptive response to Δ-9-tetrahydrocannabinol and CP 55,940 in the mouse Formalin test.</w:t>
+      </w:r>
+      <w:r>
+        <w:t xml:space="preserve"> </w:t>
+      </w:r>
+      <w:r>
+        <w:rPr>
+          <w:i/>
+        </w:rPr>
+        <w:t xml:space="preserve">NeuroReport</w:t>
+      </w:r>
+      <w:r>
+        <w:t xml:space="preserve">,</w:t>
+      </w:r>
+      <w:r>
+        <w:t xml:space="preserve"> </w:t>
+      </w:r>
+      <w:r>
+        <w:rPr>
+          <w:i/>
+        </w:rPr>
+        <w:t xml:space="preserve">29</w:t>
+      </w:r>
+      <w:r>
+        <w:t xml:space="preserve">, 447–452.</w:t>
       </w:r>
     </w:p>
     <w:bookmarkEnd w:id="55"/>
@@ -2976,19 +3360,31 @@
         <w:pStyle w:val="Bibliography"/>
       </w:pPr>
       <w:r>
-        <w:t xml:space="preserve">La Porta, C., Bura, S., Llorente-Onaindia, J., Pastor, A., Navarrete, F., García-Gutiérrez, M., De la Torre, R., Manzanares, J., Monfort, J., &amp; Maldonado, R. (2015).</w:t>
-      </w:r>
-      <w:r>
-        <w:t xml:space="preserve"> </w:t>
-      </w:r>
-      <w:r>
-        <w:rPr>
-          <w:i/>
-        </w:rPr>
-        <w:t xml:space="preserve">Role of the endocannabinoid system in the emotional manifestations of osteoarthritis pain</w:t>
-      </w:r>
-      <w:r>
-        <w:t xml:space="preserve">.</w:t>
+        <w:t xml:space="preserve">La Porta, C., Bura, S., Llorente-Onaindia, J., Pastor, A., Navarrete, F., García-Gutiérrez, M., De la Torre, R., Manzanares, J., Monfort, J., &amp; Maldonado, R. (2015). Role of the endocannabinoid system in the emotional manifestations of osteoarthritis pain.</w:t>
+      </w:r>
+      <w:r>
+        <w:t xml:space="preserve"> </w:t>
+      </w:r>
+      <w:r>
+        <w:rPr>
+          <w:i/>
+        </w:rPr>
+        <w:t xml:space="preserve">Pain</w:t>
+      </w:r>
+      <w:r>
+        <w:t xml:space="preserve">,</w:t>
+      </w:r>
+      <w:r>
+        <w:t xml:space="preserve"> </w:t>
+      </w:r>
+      <w:r>
+        <w:rPr>
+          <w:i/>
+        </w:rPr>
+        <w:t xml:space="preserve">156</w:t>
+      </w:r>
+      <w:r>
+        <w:t xml:space="preserve">, 2001–2012.</w:t>
       </w:r>
     </w:p>
     <w:bookmarkEnd w:id="56"/>
@@ -2998,19 +3394,31 @@
         <w:pStyle w:val="Bibliography"/>
       </w:pPr>
       <w:r>
-        <w:t xml:space="preserve">Leconte, M., Nicco, C., Ngô, C., Arkwright, S., Chéreau, C., Guibourdenche, J., Weill, B., Chapron, C., Dousset, B., &amp; Batteux, F. (2010).</w:t>
-      </w:r>
-      <w:r>
-        <w:t xml:space="preserve"> </w:t>
-      </w:r>
-      <w:r>
-        <w:rPr>
-          <w:i/>
-        </w:rPr>
-        <w:t xml:space="preserve">Antiproliferative effects of cannabinoid agonists on deep infiltrating endometriosis</w:t>
-      </w:r>
-      <w:r>
-        <w:t xml:space="preserve">.</w:t>
+        <w:t xml:space="preserve">Leconte, M., Nicco, C., Ngô, C., Arkwright, S., Chéreau, C., Guibourdenche, J., Weill, B., Chapron, C., Dousset, B., &amp; Batteux, F. (2010). Antiproliferative effects of cannabinoid agonists on deep infiltrating endometriosis.</w:t>
+      </w:r>
+      <w:r>
+        <w:t xml:space="preserve"> </w:t>
+      </w:r>
+      <w:r>
+        <w:rPr>
+          <w:i/>
+        </w:rPr>
+        <w:t xml:space="preserve">The American Journal of Pathology</w:t>
+      </w:r>
+      <w:r>
+        <w:t xml:space="preserve">,</w:t>
+      </w:r>
+      <w:r>
+        <w:t xml:space="preserve"> </w:t>
+      </w:r>
+      <w:r>
+        <w:rPr>
+          <w:i/>
+        </w:rPr>
+        <w:t xml:space="preserve">177</w:t>
+      </w:r>
+      <w:r>
+        <w:t xml:space="preserve">, 2963–2970.</w:t>
       </w:r>
     </w:p>
     <w:bookmarkEnd w:id="57"/>
@@ -3020,19 +3428,31 @@
         <w:pStyle w:val="Bibliography"/>
       </w:pPr>
       <w:r>
-        <w:t xml:space="preserve">Li, T., Mamillapalli, R., Ding, S., Chang, H., Liu, Z., Gao, X., &amp; Taylor, H. (2018).</w:t>
-      </w:r>
-      <w:r>
-        <w:t xml:space="preserve"> </w:t>
-      </w:r>
-      <w:r>
-        <w:rPr>
-          <w:i/>
-        </w:rPr>
-        <w:t xml:space="preserve">Endometriosis alters brain electrophysiology, gene expression and increases pain sensitization, anxiety, and depression in female mice</w:t>
-      </w:r>
-      <w:r>
-        <w:t xml:space="preserve">.</w:t>
+        <w:t xml:space="preserve">Li, T., Mamillapalli, R., Ding, S., Chang, H., Liu, Z., Gao, X., &amp; Taylor, H. (2018). Endometriosis alters brain electrophysiology, gene expression and increases pain sensitization, anxiety, and depression in female mice.</w:t>
+      </w:r>
+      <w:r>
+        <w:t xml:space="preserve"> </w:t>
+      </w:r>
+      <w:r>
+        <w:rPr>
+          <w:i/>
+        </w:rPr>
+        <w:t xml:space="preserve">Biology of Reproduction</w:t>
+      </w:r>
+      <w:r>
+        <w:t xml:space="preserve">,</w:t>
+      </w:r>
+      <w:r>
+        <w:t xml:space="preserve"> </w:t>
+      </w:r>
+      <w:r>
+        <w:rPr>
+          <w:i/>
+        </w:rPr>
+        <w:t xml:space="preserve">99</w:t>
+      </w:r>
+      <w:r>
+        <w:t xml:space="preserve">, 349–359.</w:t>
       </w:r>
     </w:p>
     <w:bookmarkEnd w:id="58"/>
@@ -3042,19 +3462,31 @@
         <w:pStyle w:val="Bibliography"/>
       </w:pPr>
       <w:r>
-        <w:t xml:space="preserve">Lopez-Rodriguez, A., Llorente-Berzal, A., Garcia-Segura, L., &amp; Viveros, M. (2014).</w:t>
-      </w:r>
-      <w:r>
-        <w:t xml:space="preserve"> </w:t>
-      </w:r>
-      <w:r>
-        <w:rPr>
-          <w:i/>
-        </w:rPr>
-        <w:t xml:space="preserve">Sex-dependent long-term effects of adolescent exposure to THC and/or MDMA on neuroinflammation and serotoninergic and cannabinoid systems in rats</w:t>
-      </w:r>
-      <w:r>
-        <w:t xml:space="preserve">.</w:t>
+        <w:t xml:space="preserve">Lopez-Rodriguez, A., Llorente-Berzal, A., Garcia-Segura, L., &amp; Viveros, M. (2014). Sex-dependent long-term effects of adolescent exposure to THC and/or MDMA on neuroinflammation and serotoninergic and cannabinoid systems in rats.</w:t>
+      </w:r>
+      <w:r>
+        <w:t xml:space="preserve"> </w:t>
+      </w:r>
+      <w:r>
+        <w:rPr>
+          <w:i/>
+        </w:rPr>
+        <w:t xml:space="preserve">British Journal of Pharmacology</w:t>
+      </w:r>
+      <w:r>
+        <w:t xml:space="preserve">,</w:t>
+      </w:r>
+      <w:r>
+        <w:t xml:space="preserve"> </w:t>
+      </w:r>
+      <w:r>
+        <w:rPr>
+          <w:i/>
+        </w:rPr>
+        <w:t xml:space="preserve">171</w:t>
+      </w:r>
+      <w:r>
+        <w:t xml:space="preserve">, 1435–1447.</w:t>
       </w:r>
     </w:p>
     <w:bookmarkEnd w:id="59"/>
@@ -3064,19 +3496,31 @@
         <w:pStyle w:val="Bibliography"/>
       </w:pPr>
       <w:r>
-        <w:t xml:space="preserve">MacCallum, C., &amp; Russo, E. (2018).</w:t>
-      </w:r>
-      <w:r>
-        <w:t xml:space="preserve"> </w:t>
-      </w:r>
-      <w:r>
-        <w:rPr>
-          <w:i/>
-        </w:rPr>
-        <w:t xml:space="preserve">Practical considerations in medical Cannabis administration and dosing</w:t>
-      </w:r>
-      <w:r>
-        <w:t xml:space="preserve">.</w:t>
+        <w:t xml:space="preserve">MacCallum, C., &amp; Russo, E. (2018). Practical considerations in medical Cannabis administration and dosing.</w:t>
+      </w:r>
+      <w:r>
+        <w:t xml:space="preserve"> </w:t>
+      </w:r>
+      <w:r>
+        <w:rPr>
+          <w:i/>
+        </w:rPr>
+        <w:t xml:space="preserve">European Journal of Internal Medicine</w:t>
+      </w:r>
+      <w:r>
+        <w:t xml:space="preserve">,</w:t>
+      </w:r>
+      <w:r>
+        <w:t xml:space="preserve"> </w:t>
+      </w:r>
+      <w:r>
+        <w:rPr>
+          <w:i/>
+        </w:rPr>
+        <w:t xml:space="preserve">49</w:t>
+      </w:r>
+      <w:r>
+        <w:t xml:space="preserve">, 12–19.</w:t>
       </w:r>
     </w:p>
     <w:bookmarkEnd w:id="60"/>
@@ -3086,19 +3530,31 @@
         <w:pStyle w:val="Bibliography"/>
       </w:pPr>
       <w:r>
-        <w:t xml:space="preserve">Márki, G., Bokor, A., Rigó, J., &amp; Rigó, A. (2017).</w:t>
-      </w:r>
-      <w:r>
-        <w:t xml:space="preserve"> </w:t>
-      </w:r>
-      <w:r>
-        <w:rPr>
-          <w:i/>
-        </w:rPr>
-        <w:t xml:space="preserve">Physical pain and emotion regulation as the main predictive factors of health-related quality of life in women living with endometriosis</w:t>
-      </w:r>
-      <w:r>
-        <w:t xml:space="preserve">.</w:t>
+        <w:t xml:space="preserve">Márki, G., Bokor, A., Rigó, J., &amp; Rigó, A. (2017). Physical pain and emotion regulation as the main predictive factors of health-related quality of life in women living with endometriosis.</w:t>
+      </w:r>
+      <w:r>
+        <w:t xml:space="preserve"> </w:t>
+      </w:r>
+      <w:r>
+        <w:rPr>
+          <w:i/>
+        </w:rPr>
+        <w:t xml:space="preserve">Human Reproduction</w:t>
+      </w:r>
+      <w:r>
+        <w:t xml:space="preserve">,</w:t>
+      </w:r>
+      <w:r>
+        <w:t xml:space="preserve"> </w:t>
+      </w:r>
+      <w:r>
+        <w:rPr>
+          <w:i/>
+        </w:rPr>
+        <w:t xml:space="preserve">32</w:t>
+      </w:r>
+      <w:r>
+        <w:t xml:space="preserve">, 1432–1438.</w:t>
       </w:r>
     </w:p>
     <w:bookmarkEnd w:id="61"/>
@@ -3108,19 +3564,31 @@
         <w:pStyle w:val="Bibliography"/>
       </w:pPr>
       <w:r>
-        <w:t xml:space="preserve">Miller, E., &amp; Fraser, I. (2015).</w:t>
-      </w:r>
-      <w:r>
-        <w:t xml:space="preserve"> </w:t>
-      </w:r>
-      <w:r>
-        <w:rPr>
-          <w:i/>
-        </w:rPr>
-        <w:t xml:space="preserve">The importance of pelvic nerve fibers in endometriosis</w:t>
-      </w:r>
-      <w:r>
-        <w:t xml:space="preserve">.</w:t>
+        <w:t xml:space="preserve">Miller, E., &amp; Fraser, I. (2015). The importance of pelvic nerve fibers in endometriosis.</w:t>
+      </w:r>
+      <w:r>
+        <w:t xml:space="preserve"> </w:t>
+      </w:r>
+      <w:r>
+        <w:rPr>
+          <w:i/>
+        </w:rPr>
+        <w:t xml:space="preserve">Women’s Health</w:t>
+      </w:r>
+      <w:r>
+        <w:t xml:space="preserve">,</w:t>
+      </w:r>
+      <w:r>
+        <w:t xml:space="preserve"> </w:t>
+      </w:r>
+      <w:r>
+        <w:rPr>
+          <w:i/>
+        </w:rPr>
+        <w:t xml:space="preserve">11</w:t>
+      </w:r>
+      <w:r>
+        <w:t xml:space="preserve">, 611–618.</w:t>
       </w:r>
     </w:p>
     <w:bookmarkEnd w:id="62"/>
@@ -3130,19 +3598,31 @@
         <w:pStyle w:val="Bibliography"/>
       </w:pPr>
       <w:r>
-        <w:t xml:space="preserve">Morrison, P., Nottage, J., Stone, J., Bhattacharyya, S., Tunstall, N., Brenneisen, R., Holt, D., Wilson, D., Sumich, A., McGuire, P., Murray, R., Kapur, S., &amp; Ffytche, D. (2011).</w:t>
-      </w:r>
-      <w:r>
-        <w:t xml:space="preserve"> </w:t>
-      </w:r>
-      <w:r>
-        <w:rPr>
-          <w:i/>
-        </w:rPr>
-        <w:t xml:space="preserve">Disruption of frontal θ coherence by Δ9-tetrahydrocannabinol is associated with positive psychotic symptoms</w:t>
-      </w:r>
-      <w:r>
-        <w:t xml:space="preserve">.</w:t>
+        <w:t xml:space="preserve">Morrison, P., Nottage, J., Stone, J., Bhattacharyya, S., Tunstall, N., Brenneisen, R., Holt, D., Wilson, D., Sumich, A., McGuire, P., Murray, R., Kapur, S., &amp; Ffytche, D. (2011). Disruption of frontal θ coherence by Δ9-tetrahydrocannabinol is associated with positive psychotic symptoms.</w:t>
+      </w:r>
+      <w:r>
+        <w:t xml:space="preserve"> </w:t>
+      </w:r>
+      <w:r>
+        <w:rPr>
+          <w:i/>
+        </w:rPr>
+        <w:t xml:space="preserve">Neuropsychopharmacology</w:t>
+      </w:r>
+      <w:r>
+        <w:t xml:space="preserve">,</w:t>
+      </w:r>
+      <w:r>
+        <w:t xml:space="preserve"> </w:t>
+      </w:r>
+      <w:r>
+        <w:rPr>
+          <w:i/>
+        </w:rPr>
+        <w:t xml:space="preserve">36</w:t>
+      </w:r>
+      <w:r>
+        <w:t xml:space="preserve">, 827–836.</w:t>
       </w:r>
     </w:p>
     <w:bookmarkEnd w:id="63"/>
@@ -3152,19 +3632,31 @@
         <w:pStyle w:val="Bibliography"/>
       </w:pPr>
       <w:r>
-        <w:t xml:space="preserve">Myers, M., Britt, K., Wreford, N., Ebling, F., &amp; Kerr, J. (2004).</w:t>
-      </w:r>
-      <w:r>
-        <w:t xml:space="preserve"> </w:t>
-      </w:r>
-      <w:r>
-        <w:rPr>
-          <w:i/>
-        </w:rPr>
-        <w:t xml:space="preserve">Methods for quantifying follicular numbers within the mouse ovary</w:t>
-      </w:r>
-      <w:r>
-        <w:t xml:space="preserve">.</w:t>
+        <w:t xml:space="preserve">Myers, M., Britt, K., Wreford, N., Ebling, F., &amp; Kerr, J. (2004). Methods for quantifying follicular numbers within the mouse ovary.</w:t>
+      </w:r>
+      <w:r>
+        <w:t xml:space="preserve"> </w:t>
+      </w:r>
+      <w:r>
+        <w:rPr>
+          <w:i/>
+        </w:rPr>
+        <w:t xml:space="preserve">Reproduction</w:t>
+      </w:r>
+      <w:r>
+        <w:t xml:space="preserve">,</w:t>
+      </w:r>
+      <w:r>
+        <w:t xml:space="preserve"> </w:t>
+      </w:r>
+      <w:r>
+        <w:rPr>
+          <w:i/>
+        </w:rPr>
+        <w:t xml:space="preserve">127</w:t>
+      </w:r>
+      <w:r>
+        <w:t xml:space="preserve">, 569–580.</w:t>
       </w:r>
     </w:p>
     <w:bookmarkEnd w:id="64"/>
@@ -3174,19 +3666,31 @@
         <w:pStyle w:val="Bibliography"/>
       </w:pPr>
       <w:r>
-        <w:t xml:space="preserve">Numazawa, A., &amp; Kawashima, S. (1982).</w:t>
-      </w:r>
-      <w:r>
-        <w:t xml:space="preserve"> </w:t>
-      </w:r>
-      <w:r>
-        <w:rPr>
-          <w:i/>
-        </w:rPr>
-        <w:t xml:space="preserve">Morphometric studies on ovarian follicles and corpora lutea during the oestrous cycle in the mouse</w:t>
-      </w:r>
-      <w:r>
-        <w:t xml:space="preserve">.</w:t>
+        <w:t xml:space="preserve">Numazawa, A., &amp; Kawashima, S. (1982). Morphometric studies on ovarian follicles and corpora lutea during the oestrous cycle in the mouse.</w:t>
+      </w:r>
+      <w:r>
+        <w:t xml:space="preserve"> </w:t>
+      </w:r>
+      <w:r>
+        <w:rPr>
+          <w:i/>
+        </w:rPr>
+        <w:t xml:space="preserve">Reproduction</w:t>
+      </w:r>
+      <w:r>
+        <w:t xml:space="preserve">,</w:t>
+      </w:r>
+      <w:r>
+        <w:t xml:space="preserve"> </w:t>
+      </w:r>
+      <w:r>
+        <w:rPr>
+          <w:i/>
+        </w:rPr>
+        <w:t xml:space="preserve">64</w:t>
+      </w:r>
+      <w:r>
+        <w:t xml:space="preserve">, 275–283.</w:t>
       </w:r>
     </w:p>
     <w:bookmarkEnd w:id="65"/>
@@ -3196,19 +3700,31 @@
         <w:pStyle w:val="Bibliography"/>
       </w:pPr>
       <w:r>
-        <w:t xml:space="preserve">Puighermanal, E., Busquets-Garcia, A., Gomis-González, M., Marsicano, G., Maldonado, R., &amp; Ozaita, A. (2013).</w:t>
-      </w:r>
-      <w:r>
-        <w:t xml:space="preserve"> </w:t>
-      </w:r>
-      <w:r>
-        <w:rPr>
-          <w:i/>
-        </w:rPr>
-        <w:t xml:space="preserve">Dissociation of the pharmacological effects of THC by mTOR blockade</w:t>
-      </w:r>
-      <w:r>
-        <w:t xml:space="preserve">.</w:t>
+        <w:t xml:space="preserve">Puighermanal, E., Busquets-Garcia, A., Gomis-González, M., Marsicano, G., Maldonado, R., &amp; Ozaita, A. (2013). Dissociation of the pharmacological effects of THC by mTOR blockade.</w:t>
+      </w:r>
+      <w:r>
+        <w:t xml:space="preserve"> </w:t>
+      </w:r>
+      <w:r>
+        <w:rPr>
+          <w:i/>
+        </w:rPr>
+        <w:t xml:space="preserve">Neuropsychopharmacology</w:t>
+      </w:r>
+      <w:r>
+        <w:t xml:space="preserve">,</w:t>
+      </w:r>
+      <w:r>
+        <w:t xml:space="preserve"> </w:t>
+      </w:r>
+      <w:r>
+        <w:rPr>
+          <w:i/>
+        </w:rPr>
+        <w:t xml:space="preserve">38</w:t>
+      </w:r>
+      <w:r>
+        <w:t xml:space="preserve">, 1334–1343.</w:t>
       </w:r>
     </w:p>
     <w:bookmarkEnd w:id="66"/>
@@ -3218,19 +3734,31 @@
         <w:pStyle w:val="Bibliography"/>
       </w:pPr>
       <w:r>
-        <w:t xml:space="preserve">Puighermanal, E., Marsicano, G., Busquets-Garcia, A., Lutz, B., Maldonado, R., &amp; Ozaita, A. (2009).</w:t>
-      </w:r>
-      <w:r>
-        <w:t xml:space="preserve"> </w:t>
-      </w:r>
-      <w:r>
-        <w:rPr>
-          <w:i/>
-        </w:rPr>
-        <w:t xml:space="preserve">Cannabinoid modulation of hippocampal long-term memory is mediated by mTOR signaling</w:t>
-      </w:r>
-      <w:r>
-        <w:t xml:space="preserve">.</w:t>
+        <w:t xml:space="preserve">Puighermanal, E., Marsicano, G., Busquets-Garcia, A., Lutz, B., Maldonado, R., &amp; Ozaita, A. (2009). Cannabinoid modulation of hippocampal long-term memory is mediated by mTOR signaling.</w:t>
+      </w:r>
+      <w:r>
+        <w:t xml:space="preserve"> </w:t>
+      </w:r>
+      <w:r>
+        <w:rPr>
+          <w:i/>
+        </w:rPr>
+        <w:t xml:space="preserve">Nature Neuroscience</w:t>
+      </w:r>
+      <w:r>
+        <w:t xml:space="preserve">,</w:t>
+      </w:r>
+      <w:r>
+        <w:t xml:space="preserve"> </w:t>
+      </w:r>
+      <w:r>
+        <w:rPr>
+          <w:i/>
+        </w:rPr>
+        <w:t xml:space="preserve">12</w:t>
+      </w:r>
+      <w:r>
+        <w:t xml:space="preserve">, 1152–1158.</w:t>
       </w:r>
     </w:p>
     <w:bookmarkEnd w:id="67"/>
@@ -3240,19 +3768,31 @@
         <w:pStyle w:val="Bibliography"/>
       </w:pPr>
       <w:r>
-        <w:t xml:space="preserve">Ross, R., &amp; Kaiser, U. (2017).</w:t>
-      </w:r>
-      <w:r>
-        <w:t xml:space="preserve"> </w:t>
-      </w:r>
-      <w:r>
-        <w:rPr>
-          <w:i/>
-        </w:rPr>
-        <w:t xml:space="preserve">The emotional cost of contraception</w:t>
-      </w:r>
-      <w:r>
-        <w:t xml:space="preserve">.</w:t>
+        <w:t xml:space="preserve">Ross, R., &amp; Kaiser, U. (2017). The emotional cost of contraception.</w:t>
+      </w:r>
+      <w:r>
+        <w:t xml:space="preserve"> </w:t>
+      </w:r>
+      <w:r>
+        <w:rPr>
+          <w:i/>
+        </w:rPr>
+        <w:t xml:space="preserve">Nature Reviews Endocrinology</w:t>
+      </w:r>
+      <w:r>
+        <w:t xml:space="preserve">,</w:t>
+      </w:r>
+      <w:r>
+        <w:t xml:space="preserve"> </w:t>
+      </w:r>
+      <w:r>
+        <w:rPr>
+          <w:i/>
+        </w:rPr>
+        <w:t xml:space="preserve">13</w:t>
+      </w:r>
+      <w:r>
+        <w:t xml:space="preserve">, 7–9.</w:t>
       </w:r>
     </w:p>
     <w:bookmarkEnd w:id="68"/>
@@ -3262,19 +3802,31 @@
         <w:pStyle w:val="Bibliography"/>
       </w:pPr>
       <w:r>
-        <w:t xml:space="preserve">Sarne, Y., Toledano, R., Rachmany, L., Sasson, E., &amp; Doron, R. (2018).</w:t>
-      </w:r>
-      <w:r>
-        <w:t xml:space="preserve"> </w:t>
-      </w:r>
-      <w:r>
-        <w:rPr>
-          <w:i/>
-        </w:rPr>
-        <w:t xml:space="preserve">Reversal of age-related cognitive impairments in mice by an extremely low dose of tetrahydrocannabinol</w:t>
-      </w:r>
-      <w:r>
-        <w:t xml:space="preserve">.</w:t>
+        <w:t xml:space="preserve">Sarne, Y., Toledano, R., Rachmany, L., Sasson, E., &amp; Doron, R. (2018). Reversal of age-related cognitive impairments in mice by an extremely low dose of tetrahydrocannabinol.</w:t>
+      </w:r>
+      <w:r>
+        <w:t xml:space="preserve"> </w:t>
+      </w:r>
+      <w:r>
+        <w:rPr>
+          <w:i/>
+        </w:rPr>
+        <w:t xml:space="preserve">Neurobiology of Aging</w:t>
+      </w:r>
+      <w:r>
+        <w:t xml:space="preserve">,</w:t>
+      </w:r>
+      <w:r>
+        <w:t xml:space="preserve"> </w:t>
+      </w:r>
+      <w:r>
+        <w:rPr>
+          <w:i/>
+        </w:rPr>
+        <w:t xml:space="preserve">61</w:t>
+      </w:r>
+      <w:r>
+        <w:t xml:space="preserve">, 177–186.</w:t>
       </w:r>
     </w:p>
     <w:bookmarkEnd w:id="69"/>
@@ -3284,19 +3836,31 @@
         <w:pStyle w:val="Bibliography"/>
       </w:pPr>
       <w:r>
-        <w:t xml:space="preserve">Skovlund, C., Mørch, L., Kessing, L., &amp; Lidegaard, Ø. (2016).</w:t>
-      </w:r>
-      <w:r>
-        <w:t xml:space="preserve"> </w:t>
-      </w:r>
-      <w:r>
-        <w:rPr>
-          <w:i/>
-        </w:rPr>
-        <w:t xml:space="preserve">Association of hormonal contraception with depression</w:t>
-      </w:r>
-      <w:r>
-        <w:t xml:space="preserve">.</w:t>
+        <w:t xml:space="preserve">Skovlund, C., Mørch, L., Kessing, L., &amp; Lidegaard, Ø. (2016). Association of hormonal contraception with depression.</w:t>
+      </w:r>
+      <w:r>
+        <w:t xml:space="preserve"> </w:t>
+      </w:r>
+      <w:r>
+        <w:rPr>
+          <w:i/>
+        </w:rPr>
+        <w:t xml:space="preserve">JAMA Psychiatry</w:t>
+      </w:r>
+      <w:r>
+        <w:t xml:space="preserve">,</w:t>
+      </w:r>
+      <w:r>
+        <w:t xml:space="preserve"> </w:t>
+      </w:r>
+      <w:r>
+        <w:rPr>
+          <w:i/>
+        </w:rPr>
+        <w:t xml:space="preserve">73</w:t>
+      </w:r>
+      <w:r>
+        <w:t xml:space="preserve">, 1154–1162.</w:t>
       </w:r>
     </w:p>
     <w:bookmarkEnd w:id="70"/>
@@ -3306,19 +3870,31 @@
         <w:pStyle w:val="Bibliography"/>
       </w:pPr>
       <w:r>
-        <w:t xml:space="preserve">Somigliana, E., Viganò, P., Rossi, G., Carinelli, S., Vignali, M., &amp; Panina-Bordignon, P. (1999).</w:t>
-      </w:r>
-      <w:r>
-        <w:t xml:space="preserve"> </w:t>
-      </w:r>
-      <w:r>
-        <w:rPr>
-          <w:i/>
-        </w:rPr>
-        <w:t xml:space="preserve">Endometrial ability to implant in ectopic sites can be prevented by interleukin-12 in a murine model of endometriosis</w:t>
-      </w:r>
-      <w:r>
-        <w:t xml:space="preserve">.</w:t>
+        <w:t xml:space="preserve">Somigliana, E., Viganò, P., Rossi, G., Carinelli, S., Vignali, M., &amp; Panina-Bordignon, P. (1999). Endometrial ability to implant in ectopic sites can be prevented by interleukin-12 in a murine model of endometriosis.</w:t>
+      </w:r>
+      <w:r>
+        <w:t xml:space="preserve"> </w:t>
+      </w:r>
+      <w:r>
+        <w:rPr>
+          <w:i/>
+        </w:rPr>
+        <w:t xml:space="preserve">Human Reproduction</w:t>
+      </w:r>
+      <w:r>
+        <w:t xml:space="preserve">,</w:t>
+      </w:r>
+      <w:r>
+        <w:t xml:space="preserve"> </w:t>
+      </w:r>
+      <w:r>
+        <w:rPr>
+          <w:i/>
+        </w:rPr>
+        <w:t xml:space="preserve">14</w:t>
+      </w:r>
+      <w:r>
+        <w:t xml:space="preserve">, 2944–2950.</w:t>
       </w:r>
     </w:p>
     <w:bookmarkEnd w:id="71"/>
@@ -3328,16 +3904,28 @@
         <w:pStyle w:val="Bibliography"/>
       </w:pPr>
       <w:r>
-        <w:t xml:space="preserve">Sperschneider, M., Hengartner, M., Kohl-Schwartz, A., Geraedts, K., Rauchfuss, M., Woelfler, M., Haeberlin, F., von Orelli, S., Eberhard, M., Maurer, F., Imthurn, B., Imesch, P., &amp; Leeners, B. (2019).</w:t>
-      </w:r>
-      <w:r>
-        <w:t xml:space="preserve"> </w:t>
-      </w:r>
-      <w:r>
-        <w:rPr>
-          <w:i/>
-        </w:rPr>
-        <w:t xml:space="preserve">Does endometriosis affect professional life? A matched case-control study in Switzerland, Germany and Austria</w:t>
+        <w:t xml:space="preserve">Sperschneider, M., Hengartner, M., Kohl-Schwartz, A., Geraedts, K., Rauchfuss, M., Woelfler, M., Haeberlin, F., von Orelli, S., Eberhard, M., Maurer, F., Imthurn, B., Imesch, P., &amp; Leeners, B. (2019). Does endometriosis affect professional life? A matched case-control study in Switzerland, Germany and Austria.</w:t>
+      </w:r>
+      <w:r>
+        <w:t xml:space="preserve"> </w:t>
+      </w:r>
+      <w:r>
+        <w:rPr>
+          <w:i/>
+        </w:rPr>
+        <w:t xml:space="preserve">BMJ Open</w:t>
+      </w:r>
+      <w:r>
+        <w:t xml:space="preserve">,</w:t>
+      </w:r>
+      <w:r>
+        <w:t xml:space="preserve"> </w:t>
+      </w:r>
+      <w:r>
+        <w:rPr>
+          <w:i/>
+        </w:rPr>
+        <w:t xml:space="preserve">9</w:t>
       </w:r>
       <w:r>
         <w:t xml:space="preserve">.</w:t>
@@ -3350,19 +3938,31 @@
         <w:pStyle w:val="Bibliography"/>
       </w:pPr>
       <w:r>
-        <w:t xml:space="preserve">Stockings, E., Campbell, G., Hall, W., Nielsen, S., Zagic, D., Rahman, R., Murnion, B., Farrell, M., Weier, M., &amp; Degenhardt, L. (2018).</w:t>
-      </w:r>
-      <w:r>
-        <w:t xml:space="preserve"> </w:t>
-      </w:r>
-      <w:r>
-        <w:rPr>
-          <w:i/>
-        </w:rPr>
-        <w:t xml:space="preserve">Cannabis and cannabinoids for the treatment of people with chronic noncancer pain conditions: a systematic review and meta-analysis of controlled and observational studies</w:t>
-      </w:r>
-      <w:r>
-        <w:t xml:space="preserve">.</w:t>
+        <w:t xml:space="preserve">Stockings, E., Campbell, G., Hall, W., Nielsen, S., Zagic, D., Rahman, R., Murnion, B., Farrell, M., Weier, M., &amp; Degenhardt, L. (2018). Cannabis and cannabinoids for the treatment of people with chronic noncancer pain conditions: a systematic review and meta-analysis of controlled and observational studies.</w:t>
+      </w:r>
+      <w:r>
+        <w:t xml:space="preserve"> </w:t>
+      </w:r>
+      <w:r>
+        <w:rPr>
+          <w:i/>
+        </w:rPr>
+        <w:t xml:space="preserve">Pain</w:t>
+      </w:r>
+      <w:r>
+        <w:t xml:space="preserve">,</w:t>
+      </w:r>
+      <w:r>
+        <w:t xml:space="preserve"> </w:t>
+      </w:r>
+      <w:r>
+        <w:rPr>
+          <w:i/>
+        </w:rPr>
+        <w:t xml:space="preserve">159</w:t>
+      </w:r>
+      <w:r>
+        <w:t xml:space="preserve">, 1932–1954.</w:t>
       </w:r>
     </w:p>
     <w:bookmarkEnd w:id="73"/>
@@ -3372,19 +3972,31 @@
         <w:pStyle w:val="Bibliography"/>
       </w:pPr>
       <w:r>
-        <w:t xml:space="preserve">Tokushige, N., Markham, R., Russell, P., &amp; Fraser, I. (2006).</w:t>
-      </w:r>
-      <w:r>
-        <w:t xml:space="preserve"> </w:t>
-      </w:r>
-      <w:r>
-        <w:rPr>
-          <w:i/>
-        </w:rPr>
-        <w:t xml:space="preserve">High density of small nerve fibres in the functional layer of the endometrium in women with endometriosis</w:t>
-      </w:r>
-      <w:r>
-        <w:t xml:space="preserve">.</w:t>
+        <w:t xml:space="preserve">Tokushige, N., Markham, R., Russell, P., &amp; Fraser, I. (2006). High density of small nerve fibres in the functional layer of the endometrium in women with endometriosis.</w:t>
+      </w:r>
+      <w:r>
+        <w:t xml:space="preserve"> </w:t>
+      </w:r>
+      <w:r>
+        <w:rPr>
+          <w:i/>
+        </w:rPr>
+        <w:t xml:space="preserve">Human Reproduction</w:t>
+      </w:r>
+      <w:r>
+        <w:t xml:space="preserve">,</w:t>
+      </w:r>
+      <w:r>
+        <w:t xml:space="preserve"> </w:t>
+      </w:r>
+      <w:r>
+        <w:rPr>
+          <w:i/>
+        </w:rPr>
+        <w:t xml:space="preserve">21</w:t>
+      </w:r>
+      <w:r>
+        <w:t xml:space="preserve">, 782–787.</w:t>
       </w:r>
     </w:p>
     <w:bookmarkEnd w:id="74"/>
@@ -3394,19 +4006,31 @@
         <w:pStyle w:val="Bibliography"/>
       </w:pPr>
       <w:r>
-        <w:t xml:space="preserve">Ueberall, M., Essner, U., &amp; Mueller-Schwefe, G. (2019).</w:t>
-      </w:r>
-      <w:r>
-        <w:t xml:space="preserve"> </w:t>
-      </w:r>
-      <w:r>
-        <w:rPr>
-          <w:i/>
-        </w:rPr>
-        <w:t xml:space="preserve">Effectiveness and tolerability of THC:cbd oromucosal spray as add-on measure in patients with severe chronic pain: analysis of 12-week open-label real-world data provided by the german pain e-Registry]]&gt;</w:t>
-      </w:r>
-      <w:r>
-        <w:t xml:space="preserve">.</w:t>
+        <w:t xml:space="preserve">Ueberall, M., Essner, U., &amp; Mueller-Schwefe, G. (2019). Effectiveness and tolerability of THC:cbd oromucosal spray as add-on measure in patients with severe chronic pain: analysis of 12-week open-label real-world data provided by the german pain e-Registry]]&gt;.</w:t>
+      </w:r>
+      <w:r>
+        <w:t xml:space="preserve"> </w:t>
+      </w:r>
+      <w:r>
+        <w:rPr>
+          <w:i/>
+        </w:rPr>
+        <w:t xml:space="preserve">Journal of Pain Research</w:t>
+      </w:r>
+      <w:r>
+        <w:t xml:space="preserve">,</w:t>
+      </w:r>
+      <w:r>
+        <w:t xml:space="preserve"> </w:t>
+      </w:r>
+      <w:r>
+        <w:rPr>
+          <w:i/>
+        </w:rPr>
+        <w:t xml:space="preserve">12</w:t>
+      </w:r>
+      <w:r>
+        <w:t xml:space="preserve">, 1577–1604.</w:t>
       </w:r>
     </w:p>
     <w:bookmarkEnd w:id="75"/>
@@ -3416,16 +4040,28 @@
         <w:pStyle w:val="Bibliography"/>
       </w:pPr>
       <w:r>
-        <w:t xml:space="preserve">Viñals, X., Moreno, E., Lanfumey, L., Codomí, A., Pastor, A., La, T., Gasperini, P., Navarro, G., Howell, L., Pardo, L., Lluís, C., Canela, E., McCormick, P., Maldonado, R., &amp; Robledo, P. (2015).</w:t>
-      </w:r>
-      <w:r>
-        <w:t xml:space="preserve"> </w:t>
-      </w:r>
-      <w:r>
-        <w:rPr>
-          <w:i/>
-        </w:rPr>
-        <w:t xml:space="preserve">Cognitive impairment induced by Delta9- tetrahydrocannabinol occurs through heteromers between cannabinoid CB 1 and serotonin 5-HT 2A receptors 1</w:t>
+        <w:t xml:space="preserve">Viñals, X., Moreno, E., Lanfumey, L., Codomí, A., Pastor, A., La, T., Gasperini, P., Navarro, G., Howell, L., Pardo, L., Lluís, C., Canela, E., McCormick, P., Maldonado, R., &amp; Robledo, P. (2015). Cognitive impairment induced by Delta9- tetrahydrocannabinol occurs through heteromers between cannabinoid CB 1 and serotonin 5-HT 2A receptors 1.</w:t>
+      </w:r>
+      <w:r>
+        <w:t xml:space="preserve"> </w:t>
+      </w:r>
+      <w:r>
+        <w:rPr>
+          <w:i/>
+        </w:rPr>
+        <w:t xml:space="preserve">PLOS Biology</w:t>
+      </w:r>
+      <w:r>
+        <w:t xml:space="preserve">,</w:t>
+      </w:r>
+      <w:r>
+        <w:t xml:space="preserve"> </w:t>
+      </w:r>
+      <w:r>
+        <w:rPr>
+          <w:i/>
+        </w:rPr>
+        <w:t xml:space="preserve">40</w:t>
       </w:r>
       <w:r>
         <w:t xml:space="preserve">.</w:t>
@@ -3438,19 +4074,31 @@
         <w:pStyle w:val="Bibliography"/>
       </w:pPr>
       <w:r>
-        <w:t xml:space="preserve">Wakley, A., Wiley, J., &amp; Craft, R. (2014).</w:t>
-      </w:r>
-      <w:r>
-        <w:t xml:space="preserve"> </w:t>
-      </w:r>
-      <w:r>
-        <w:rPr>
-          <w:i/>
-        </w:rPr>
-        <w:t xml:space="preserve">Sex differences in antinociceptive tolerance to delta-9-tetrahydrocannabinol in the rat</w:t>
-      </w:r>
-      <w:r>
-        <w:t xml:space="preserve">.</w:t>
+        <w:t xml:space="preserve">Wakley, A., Wiley, J., &amp; Craft, R. (2014). Sex differences in antinociceptive tolerance to delta-9-tetrahydrocannabinol in the rat.</w:t>
+      </w:r>
+      <w:r>
+        <w:t xml:space="preserve"> </w:t>
+      </w:r>
+      <w:r>
+        <w:rPr>
+          <w:i/>
+        </w:rPr>
+        <w:t xml:space="preserve">Drug and Alcohol Dependence</w:t>
+      </w:r>
+      <w:r>
+        <w:t xml:space="preserve">,</w:t>
+      </w:r>
+      <w:r>
+        <w:t xml:space="preserve"> </w:t>
+      </w:r>
+      <w:r>
+        <w:rPr>
+          <w:i/>
+        </w:rPr>
+        <w:t xml:space="preserve">143</w:t>
+      </w:r>
+      <w:r>
+        <w:t xml:space="preserve">, 22–28.</w:t>
       </w:r>
     </w:p>
     <w:bookmarkEnd w:id="77"/>
@@ -3460,16 +4108,28 @@
         <w:pStyle w:val="Bibliography"/>
       </w:pPr>
       <w:r>
-        <w:t xml:space="preserve">Walker, O., Holloway, A., &amp; Raha, S. (2019).</w:t>
-      </w:r>
-      <w:r>
-        <w:t xml:space="preserve"> </w:t>
-      </w:r>
-      <w:r>
-        <w:rPr>
-          <w:i/>
-        </w:rPr>
-        <w:t xml:space="preserve">The role of the endocannabinoid system in female reproductive tissues</w:t>
+        <w:t xml:space="preserve">Walker, O., Holloway, A., &amp; Raha, S. (2019). The role of the endocannabinoid system in female reproductive tissues.</w:t>
+      </w:r>
+      <w:r>
+        <w:t xml:space="preserve"> </w:t>
+      </w:r>
+      <w:r>
+        <w:rPr>
+          <w:i/>
+        </w:rPr>
+        <w:t xml:space="preserve">Journal of Ovarian Research</w:t>
+      </w:r>
+      <w:r>
+        <w:t xml:space="preserve">,</w:t>
+      </w:r>
+      <w:r>
+        <w:t xml:space="preserve"> </w:t>
+      </w:r>
+      <w:r>
+        <w:rPr>
+          <w:i/>
+        </w:rPr>
+        <w:t xml:space="preserve">12</w:t>
       </w:r>
       <w:r>
         <w:t xml:space="preserve">.</w:t>
@@ -3482,19 +4142,31 @@
         <w:pStyle w:val="Bibliography"/>
       </w:pPr>
       <w:r>
-        <w:t xml:space="preserve">Wang, G., Tokushige, N., Markham, R., &amp; Fraser, I. (2009).</w:t>
-      </w:r>
-      <w:r>
-        <w:t xml:space="preserve"> </w:t>
-      </w:r>
-      <w:r>
-        <w:rPr>
-          <w:i/>
-        </w:rPr>
-        <w:t xml:space="preserve">Rich innervation of deep infiltrating endometriosis</w:t>
-      </w:r>
-      <w:r>
-        <w:t xml:space="preserve">.</w:t>
+        <w:t xml:space="preserve">Wang, G., Tokushige, N., Markham, R., &amp; Fraser, I. (2009). Rich innervation of deep infiltrating endometriosis.</w:t>
+      </w:r>
+      <w:r>
+        <w:t xml:space="preserve"> </w:t>
+      </w:r>
+      <w:r>
+        <w:rPr>
+          <w:i/>
+        </w:rPr>
+        <w:t xml:space="preserve">Human Reproduction</w:t>
+      </w:r>
+      <w:r>
+        <w:t xml:space="preserve">,</w:t>
+      </w:r>
+      <w:r>
+        <w:t xml:space="preserve"> </w:t>
+      </w:r>
+      <w:r>
+        <w:rPr>
+          <w:i/>
+        </w:rPr>
+        <w:t xml:space="preserve">24</w:t>
+      </w:r>
+      <w:r>
+        <w:t xml:space="preserve">, 827–834.</w:t>
       </w:r>
     </w:p>
     <w:bookmarkEnd w:id="79"/>
@@ -3504,19 +4176,31 @@
         <w:pStyle w:val="Bibliography"/>
       </w:pPr>
       <w:r>
-        <w:t xml:space="preserve">Williams, J., Haller, V., Stevens, D., &amp; Welch, S. (2008).</w:t>
-      </w:r>
-      <w:r>
-        <w:t xml:space="preserve"> </w:t>
-      </w:r>
-      <w:r>
-        <w:rPr>
-          <w:i/>
-        </w:rPr>
-        <w:t xml:space="preserve">Decreased basal endogenous opioid levels in diabetic rodents: effects on morphine and delta-9-tetrahydrocannabinoid-induced antinociception</w:t>
-      </w:r>
-      <w:r>
-        <w:t xml:space="preserve">.</w:t>
+        <w:t xml:space="preserve">Williams, J., Haller, V., Stevens, D., &amp; Welch, S. (2008). Decreased basal endogenous opioid levels in diabetic rodents: effects on morphine and delta-9-tetrahydrocannabinoid-induced antinociception.</w:t>
+      </w:r>
+      <w:r>
+        <w:t xml:space="preserve"> </w:t>
+      </w:r>
+      <w:r>
+        <w:rPr>
+          <w:i/>
+        </w:rPr>
+        <w:t xml:space="preserve">European Journal of Pharmacology</w:t>
+      </w:r>
+      <w:r>
+        <w:t xml:space="preserve">,</w:t>
+      </w:r>
+      <w:r>
+        <w:t xml:space="preserve"> </w:t>
+      </w:r>
+      <w:r>
+        <w:rPr>
+          <w:i/>
+        </w:rPr>
+        <w:t xml:space="preserve">584</w:t>
+      </w:r>
+      <w:r>
+        <w:t xml:space="preserve">, 78–86.</w:t>
       </w:r>
     </w:p>
     <w:bookmarkEnd w:id="80"/>
@@ -3526,19 +4210,31 @@
         <w:pStyle w:val="Bibliography"/>
       </w:pPr>
       <w:r>
-        <w:t xml:space="preserve">You, Z., Zhang, S., Shen, S., Yang, J., Ding, W., Yang, L., Lim, G., Doheny, J., Tate, S., Chen, L., &amp; Mao, J. (2018).</w:t>
-      </w:r>
-      <w:r>
-        <w:t xml:space="preserve"> </w:t>
-      </w:r>
-      <w:r>
-        <w:rPr>
-          <w:i/>
-        </w:rPr>
-        <w:t xml:space="preserve">Cognitive impairment in a rat model of neuropathic pain: role of hippocampal microtubule stability</w:t>
-      </w:r>
-      <w:r>
-        <w:t xml:space="preserve">.</w:t>
+        <w:t xml:space="preserve">You, Z., Zhang, S., Shen, S., Yang, J., Ding, W., Yang, L., Lim, G., Doheny, J., Tate, S., Chen, L., &amp; Mao, J. (2018). Cognitive impairment in a rat model of neuropathic pain: role of hippocampal microtubule stability.</w:t>
+      </w:r>
+      <w:r>
+        <w:t xml:space="preserve"> </w:t>
+      </w:r>
+      <w:r>
+        <w:rPr>
+          <w:i/>
+        </w:rPr>
+        <w:t xml:space="preserve">Pain</w:t>
+      </w:r>
+      <w:r>
+        <w:t xml:space="preserve">,</w:t>
+      </w:r>
+      <w:r>
+        <w:t xml:space="preserve"> </w:t>
+      </w:r>
+      <w:r>
+        <w:rPr>
+          <w:i/>
+        </w:rPr>
+        <w:t xml:space="preserve">159</w:t>
+      </w:r>
+      <w:r>
+        <w:t xml:space="preserve">, 1518–1528.</w:t>
       </w:r>
     </w:p>
     <w:bookmarkEnd w:id="81"/>
@@ -3548,16 +4244,28 @@
         <w:pStyle w:val="Bibliography"/>
       </w:pPr>
       <w:r>
-        <w:t xml:space="preserve">Zondervan, K., Becker, C., Koga, K., Missmer, S., Taylor, R., &amp; Viganò, P. (2019).</w:t>
-      </w:r>
-      <w:r>
-        <w:t xml:space="preserve"> </w:t>
-      </w:r>
-      <w:r>
-        <w:rPr>
-          <w:i/>
-        </w:rPr>
-        <w:t xml:space="preserve">Endometriosis</w:t>
+        <w:t xml:space="preserve">Zondervan, K., Becker, C., Koga, K., Missmer, S., Taylor, R., &amp; Viganò, P. (2019). Endometriosis.</w:t>
+      </w:r>
+      <w:r>
+        <w:t xml:space="preserve"> </w:t>
+      </w:r>
+      <w:r>
+        <w:rPr>
+          <w:i/>
+        </w:rPr>
+        <w:t xml:space="preserve">Medical Radiology</w:t>
+      </w:r>
+      <w:r>
+        <w:t xml:space="preserve">,</w:t>
+      </w:r>
+      <w:r>
+        <w:t xml:space="preserve"> </w:t>
+      </w:r>
+      <w:r>
+        <w:rPr>
+          <w:i/>
+        </w:rPr>
+        <w:t xml:space="preserve">4</w:t>
       </w:r>
       <w:r>
         <w:t xml:space="preserve">.</w:t>

</xml_diff>

<commit_message>
fix(DOCX): Encode figures and figure goups
</commit_message>
<xml_diff>
--- a/src/codecs/docx/__file_snapshots__/elife-50356.docx
+++ b/src/codecs/docx/__file_snapshots__/elife-50356.docx
@@ -325,6 +325,396 @@
     </w:p>
     <w:p>
       <w:pPr>
+        <w:pStyle w:val="Figure"/>
+      </w:pPr>
+      <w:r>
+        <w:drawing>
+          <wp:inline>
+            <wp:extent cx="5727700" cy="6481847"/>
+            <wp:effectExtent b="0" l="0" r="0" t="0"/>
+            <wp:docPr descr="" title="" id="1" name="Picture"/>
+            <a:graphic>
+              <a:graphicData uri="http://schemas.openxmlformats.org/drawingml/2006/picture">
+                <pic:pic>
+                  <pic:nvPicPr>
+                    <pic:cNvPr descr="/home/nokome/stencila/source/encoda/src/__fixtures__/article/journal/elife/50356.json.media/fig1.jpg" id="0" name="Picture"/>
+                    <pic:cNvPicPr>
+                      <a:picLocks noChangeArrowheads="1" noChangeAspect="1"/>
+                    </pic:cNvPicPr>
+                  </pic:nvPicPr>
+                  <pic:blipFill>
+                    <a:blip r:embed="rId20"/>
+                    <a:stretch>
+                      <a:fillRect/>
+                    </a:stretch>
+                  </pic:blipFill>
+                  <pic:spPr bwMode="auto">
+                    <a:xfrm>
+                      <a:off x="0" y="0"/>
+                      <a:ext cx="5727700" cy="6481847"/>
+                    </a:xfrm>
+                    <a:prstGeom prst="rect">
+                      <a:avLst/>
+                    </a:prstGeom>
+                    <a:noFill/>
+                    <a:ln w="9525">
+                      <a:noFill/>
+                      <a:headEnd/>
+                      <a:tailEnd/>
+                    </a:ln>
+                  </pic:spPr>
+                </pic:pic>
+              </a:graphicData>
+            </a:graphic>
+          </wp:inline>
+        </w:drawing>
+      </w:r>
+    </w:p>
+    <w:p>
+      <w:pPr>
+        <w:pStyle w:val="Figure"/>
+      </w:pPr>
+      <w:r>
+        <w:rPr>
+          <w:b/>
+        </w:rPr>
+        <w:t xml:space="preserve">Figure 1. Behavioral and histological alterations in female mice with ectopic endometrial implants.</w:t>
+      </w:r>
+    </w:p>
+    <w:p>
+      <w:pPr>
+        <w:pStyle w:val="Figure"/>
+      </w:pPr>
+      <w:r>
+        <w:t xml:space="preserve">Endometriosis mice showed (</w:t>
+      </w:r>
+      <w:r>
+        <w:rPr>
+          <w:b/>
+        </w:rPr>
+        <w:t xml:space="preserve">a</w:t>
+      </w:r>
+      <w:r>
+        <w:t xml:space="preserve">) persistent mechanical abdominal hypersensitivity that (</w:t>
+      </w:r>
+      <w:r>
+        <w:rPr>
+          <w:b/>
+        </w:rPr>
+        <w:t xml:space="preserve">b</w:t>
+      </w:r>
+      <w:r>
+        <w:t xml:space="preserve">) was localized in the caudal abdominal area but not detectable in distant areas (hind paw). Mechanical sensitivity is represented by the area under the curve of frequency of response to von Frey filaments. Higher values mean higher mechanical pain. Mice receiving endometrial implants also showed (</w:t>
+      </w:r>
+      <w:r>
+        <w:rPr>
+          <w:b/>
+        </w:rPr>
+        <w:t xml:space="preserve">c</w:t>
+      </w:r>
+      <w:r>
+        <w:t xml:space="preserve">) increased nocifensive behavior, (</w:t>
+      </w:r>
+      <w:r>
+        <w:rPr>
+          <w:b/>
+        </w:rPr>
+        <w:t xml:space="preserve">d</w:t>
+      </w:r>
+      <w:r>
+        <w:t xml:space="preserve">) anxiety-like behavior in the elevated plus maze test and (</w:t>
+      </w:r>
+      <w:r>
+        <w:rPr>
+          <w:b/>
+        </w:rPr>
+        <w:t xml:space="preserve">e</w:t>
+      </w:r>
+      <w:r>
+        <w:t xml:space="preserve">) cognitive impairment in the novel object recognition task. (</w:t>
+      </w:r>
+      <w:r>
+        <w:rPr>
+          <w:b/>
+        </w:rPr>
+        <w:t xml:space="preserve">f</w:t>
+      </w:r>
+      <w:r>
+        <w:t xml:space="preserve">) From left to right: cysts were recovered from endometriosis mice, were filled with fluid (scale bar = 1 mm), contained endometrial epithelium and stroma (scale bar = 100 μm) and were innervated by beta-III tubulin-labeled fibers (scale bar = 100 μm, blue is DAPI and white is β-III tubulin). Error bars are mean ± SEM. One-way repeated measures ANOVA + Bonferroni (</w:t>
+      </w:r>
+      <w:r>
+        <w:rPr>
+          <w:b/>
+        </w:rPr>
+        <w:t xml:space="preserve">a and b</w:t>
+      </w:r>
+      <w:r>
+        <w:t xml:space="preserve">) and Student t-test (</w:t>
+      </w:r>
+      <w:r>
+        <w:rPr>
+          <w:b/>
+        </w:rPr>
+        <w:t xml:space="preserve">c, d and e</w:t>
+      </w:r>
+      <w:r>
+        <w:t xml:space="preserve">). *p&lt;0.05, **p&lt;0.01, ***p&lt;0.001 vs sham. ##p&lt;0.01, ###p&lt;0.001 vs baseline. Endo, endometriosis, AUC, area under the curve.</w:t>
+      </w:r>
+    </w:p>
+    <w:p>
+      <w:pPr>
+        <w:pStyle w:val="Figure"/>
+      </w:pPr>
+      <w:r>
+        <w:drawing>
+          <wp:inline>
+            <wp:extent cx="5727700" cy="6567762"/>
+            <wp:effectExtent b="0" l="0" r="0" t="0"/>
+            <wp:docPr descr="" title="" id="1" name="Picture"/>
+            <a:graphic>
+              <a:graphicData uri="http://schemas.openxmlformats.org/drawingml/2006/picture">
+                <pic:pic>
+                  <pic:nvPicPr>
+                    <pic:cNvPr descr="/home/nokome/stencila/source/encoda/src/__fixtures__/article/journal/elife/50356.json.media/fig1-figsupp1.jpg" id="0" name="Picture"/>
+                    <pic:cNvPicPr>
+                      <a:picLocks noChangeArrowheads="1" noChangeAspect="1"/>
+                    </pic:cNvPicPr>
+                  </pic:nvPicPr>
+                  <pic:blipFill>
+                    <a:blip r:embed="rId21"/>
+                    <a:stretch>
+                      <a:fillRect/>
+                    </a:stretch>
+                  </pic:blipFill>
+                  <pic:spPr bwMode="auto">
+                    <a:xfrm>
+                      <a:off x="0" y="0"/>
+                      <a:ext cx="5727700" cy="6567762"/>
+                    </a:xfrm>
+                    <a:prstGeom prst="rect">
+                      <a:avLst/>
+                    </a:prstGeom>
+                    <a:noFill/>
+                    <a:ln w="9525">
+                      <a:noFill/>
+                      <a:headEnd/>
+                      <a:tailEnd/>
+                    </a:ln>
+                  </pic:spPr>
+                </pic:pic>
+              </a:graphicData>
+            </a:graphic>
+          </wp:inline>
+        </w:drawing>
+      </w:r>
+    </w:p>
+    <w:p>
+      <w:pPr>
+        <w:pStyle w:val="Figure"/>
+      </w:pPr>
+      <w:r>
+        <w:rPr>
+          <w:b/>
+        </w:rPr>
+        <w:t xml:space="preserve">Figure 1—figure supplement 1. Nociceptive responses to abdominal mechanical stimulation with von Frey filaments.</w:t>
+      </w:r>
+    </w:p>
+    <w:p>
+      <w:pPr>
+        <w:pStyle w:val="Figure"/>
+      </w:pPr>
+      <w:r>
+        <w:t xml:space="preserve">(</w:t>
+      </w:r>
+      <w:r>
+        <w:rPr>
+          <w:b/>
+        </w:rPr>
+        <w:t xml:space="preserve">a</w:t>
+      </w:r>
+      <w:r>
+        <w:t xml:space="preserve">) Significantly higher frequency of responses and AUC was observed in endometriosis mice when compared to sham mice on days 14, 21 and 28 after the surgery. For each day, left panel is frequency of response to each von Frey filament and right panel is the corresponding mechanical sensitivity represented by the area under the curve of frequency of response to von Frey filaments. Higher values mean higher mechanical pain. (</w:t>
+      </w:r>
+      <w:r>
+        <w:rPr>
+          <w:b/>
+        </w:rPr>
+        <w:t xml:space="preserve">b</w:t>
+      </w:r>
+      <w:r>
+        <w:t xml:space="preserve">) Site of application of the von Frey filaments (Test area). Error bars are mean ± SEM. For each day, one-way repeated measures ANOVA (left panels) and Student t-test (right panels). *p&lt;0.05, **p&lt;0.01 vs sham. Endo, endometriosis; AUC, area under the curve.</w:t>
+      </w:r>
+    </w:p>
+    <w:p>
+      <w:pPr>
+        <w:pStyle w:val="Figure"/>
+      </w:pPr>
+      <w:r>
+        <w:drawing>
+          <wp:inline>
+            <wp:extent cx="5727700" cy="5345853"/>
+            <wp:effectExtent b="0" l="0" r="0" t="0"/>
+            <wp:docPr descr="" title="" id="1" name="Picture"/>
+            <a:graphic>
+              <a:graphicData uri="http://schemas.openxmlformats.org/drawingml/2006/picture">
+                <pic:pic>
+                  <pic:nvPicPr>
+                    <pic:cNvPr descr="/home/nokome/stencila/source/encoda/src/__fixtures__/article/journal/elife/50356.json.media/fig1-figsupp2.jpg" id="0" name="Picture"/>
+                    <pic:cNvPicPr>
+                      <a:picLocks noChangeArrowheads="1" noChangeAspect="1"/>
+                    </pic:cNvPicPr>
+                  </pic:nvPicPr>
+                  <pic:blipFill>
+                    <a:blip r:embed="rId22"/>
+                    <a:stretch>
+                      <a:fillRect/>
+                    </a:stretch>
+                  </pic:blipFill>
+                  <pic:spPr bwMode="auto">
+                    <a:xfrm>
+                      <a:off x="0" y="0"/>
+                      <a:ext cx="5727700" cy="5345853"/>
+                    </a:xfrm>
+                    <a:prstGeom prst="rect">
+                      <a:avLst/>
+                    </a:prstGeom>
+                    <a:noFill/>
+                    <a:ln w="9525">
+                      <a:noFill/>
+                      <a:headEnd/>
+                      <a:tailEnd/>
+                    </a:ln>
+                  </pic:spPr>
+                </pic:pic>
+              </a:graphicData>
+            </a:graphic>
+          </wp:inline>
+        </w:drawing>
+      </w:r>
+    </w:p>
+    <w:p>
+      <w:pPr>
+        <w:pStyle w:val="Figure"/>
+      </w:pPr>
+      <w:r>
+        <w:rPr>
+          <w:b/>
+        </w:rPr>
+        <w:t xml:space="preserve">Figure 1—figure supplement 2. Nociceptive responses to abdominal and paw mechanical stimulation with von Frey filaments.</w:t>
+      </w:r>
+    </w:p>
+    <w:p>
+      <w:pPr>
+        <w:pStyle w:val="Figure"/>
+      </w:pPr>
+      <w:r>
+        <w:t xml:space="preserve">(</w:t>
+      </w:r>
+      <w:r>
+        <w:rPr>
+          <w:b/>
+        </w:rPr>
+        <w:t xml:space="preserve">a</w:t>
+      </w:r>
+      <w:r>
+        <w:t xml:space="preserve">) Frequency of responses to von Frey filaments applied against the caudal abdominal area and corresponding AUCs on day 14 after surgery were significantly higher in endometriosis mice when compared to sham mice. (</w:t>
+      </w:r>
+      <w:r>
+        <w:rPr>
+          <w:b/>
+        </w:rPr>
+        <w:t xml:space="preserve">b</w:t>
+      </w:r>
+      <w:r>
+        <w:t xml:space="preserve">) Frequency of responses to von Frey filaments applied against the hind paw and corresponding AUCs were similar before and after surgery in endometriosis and sham mice. For each day, left panel is frequency of response to each von Frey filament and right panel is the corresponding mechanical sensitivity represented by the area under the curve of frequency of response to von Frey filaments. Higher values mean higher mechanical pain. Error bars are mean ± SEM. One-way repeated measures ANOVA (left panels) and Student t-test (right panels). ***p&lt;0.001 vs sham. Endo, endometriosis; AUC, area under the curve.</w:t>
+      </w:r>
+    </w:p>
+    <w:p>
+      <w:pPr>
+        <w:pStyle w:val="Figure"/>
+      </w:pPr>
+      <w:r>
+        <w:drawing>
+          <wp:inline>
+            <wp:extent cx="5727700" cy="3847105"/>
+            <wp:effectExtent b="0" l="0" r="0" t="0"/>
+            <wp:docPr descr="" title="" id="1" name="Picture"/>
+            <a:graphic>
+              <a:graphicData uri="http://schemas.openxmlformats.org/drawingml/2006/picture">
+                <pic:pic>
+                  <pic:nvPicPr>
+                    <pic:cNvPr descr="/home/nokome/stencila/source/encoda/src/__fixtures__/article/journal/elife/50356.json.media/fig1-figsupp3.jpg" id="0" name="Picture"/>
+                    <pic:cNvPicPr>
+                      <a:picLocks noChangeArrowheads="1" noChangeAspect="1"/>
+                    </pic:cNvPicPr>
+                  </pic:nvPicPr>
+                  <pic:blipFill>
+                    <a:blip r:embed="rId23"/>
+                    <a:stretch>
+                      <a:fillRect/>
+                    </a:stretch>
+                  </pic:blipFill>
+                  <pic:spPr bwMode="auto">
+                    <a:xfrm>
+                      <a:off x="0" y="0"/>
+                      <a:ext cx="5727700" cy="3847105"/>
+                    </a:xfrm>
+                    <a:prstGeom prst="rect">
+                      <a:avLst/>
+                    </a:prstGeom>
+                    <a:noFill/>
+                    <a:ln w="9525">
+                      <a:noFill/>
+                      <a:headEnd/>
+                      <a:tailEnd/>
+                    </a:ln>
+                  </pic:spPr>
+                </pic:pic>
+              </a:graphicData>
+            </a:graphic>
+          </wp:inline>
+        </w:drawing>
+      </w:r>
+    </w:p>
+    <w:p>
+      <w:pPr>
+        <w:pStyle w:val="Figure"/>
+      </w:pPr>
+      <w:r>
+        <w:rPr>
+          <w:b/>
+        </w:rPr>
+        <w:t xml:space="preserve">Figure 1—figure supplement 3. Density of beta-III tubulin-labeled fibers in uteri of endometriosis and sham mice.</w:t>
+      </w:r>
+    </w:p>
+    <w:p>
+      <w:pPr>
+        <w:pStyle w:val="Figure"/>
+      </w:pPr>
+      <w:r>
+        <w:t xml:space="preserve">(</w:t>
+      </w:r>
+      <w:r>
+        <w:rPr>
+          <w:b/>
+        </w:rPr>
+        <w:t xml:space="preserve">a</w:t>
+      </w:r>
+      <w:r>
+        <w:t xml:space="preserve">) The percentage of immunoreactive area of the mesometrial aspect of the uterus was higher in endometriosis mice. (</w:t>
+      </w:r>
+      <w:r>
+        <w:rPr>
+          <w:b/>
+        </w:rPr>
+        <w:t xml:space="preserve">b</w:t>
+      </w:r>
+      <w:r>
+        <w:t xml:space="preserve">) The percentage of immunoreactive area of myometrium did not differ between groups. Blue is DAPI and white is β-III tubulin. Scale bar = 100 μm. Error bars are mean ± SEM. Student t-test. **p&lt;0.01 vs sham. Endo, endometriosis.</w:t>
+      </w:r>
+    </w:p>
+    <w:p>
+      <w:pPr>
         <w:pStyle w:val="TextBody"/>
       </w:pPr>
       <w:r>
@@ -418,6 +808,90 @@
     </w:p>
     <w:p>
       <w:pPr>
+        <w:pStyle w:val="Figure"/>
+      </w:pPr>
+      <w:r>
+        <w:drawing>
+          <wp:inline>
+            <wp:extent cx="5727700" cy="5861346"/>
+            <wp:effectExtent b="0" l="0" r="0" t="0"/>
+            <wp:docPr descr="" title="" id="1" name="Picture"/>
+            <a:graphic>
+              <a:graphicData uri="http://schemas.openxmlformats.org/drawingml/2006/picture">
+                <pic:pic>
+                  <pic:nvPicPr>
+                    <pic:cNvPr descr="/home/nokome/stencila/source/encoda/src/__fixtures__/article/journal/elife/50356.json.media/fig2.jpg" id="0" name="Picture"/>
+                    <pic:cNvPicPr>
+                      <a:picLocks noChangeArrowheads="1" noChangeAspect="1"/>
+                    </pic:cNvPicPr>
+                  </pic:nvPicPr>
+                  <pic:blipFill>
+                    <a:blip r:embed="rId24"/>
+                    <a:stretch>
+                      <a:fillRect/>
+                    </a:stretch>
+                  </pic:blipFill>
+                  <pic:spPr bwMode="auto">
+                    <a:xfrm>
+                      <a:off x="0" y="0"/>
+                      <a:ext cx="5727700" cy="5861346"/>
+                    </a:xfrm>
+                    <a:prstGeom prst="rect">
+                      <a:avLst/>
+                    </a:prstGeom>
+                    <a:noFill/>
+                    <a:ln w="9525">
+                      <a:noFill/>
+                      <a:headEnd/>
+                      <a:tailEnd/>
+                    </a:ln>
+                  </pic:spPr>
+                </pic:pic>
+              </a:graphicData>
+            </a:graphic>
+          </wp:inline>
+        </w:drawing>
+      </w:r>
+    </w:p>
+    <w:p>
+      <w:pPr>
+        <w:pStyle w:val="Figure"/>
+      </w:pPr>
+      <w:r>
+        <w:rPr>
+          <w:b/>
+        </w:rPr>
+        <w:t xml:space="preserve">Figure 2. Effect of acute THC administration on the nociceptive responses to mechanical stimulation.</w:t>
+      </w:r>
+    </w:p>
+    <w:p>
+      <w:pPr>
+        <w:pStyle w:val="Figure"/>
+      </w:pPr>
+      <w:r>
+        <w:t xml:space="preserve">(</w:t>
+      </w:r>
+      <w:r>
+        <w:rPr>
+          <w:b/>
+        </w:rPr>
+        <w:t xml:space="preserve">a</w:t>
+      </w:r>
+      <w:r>
+        <w:t xml:space="preserve">) Acute THC produced a dose-dependent reduction of mechanical hypersensitivity in the caudal abdominal area. Mechanical sensitivity is represented by the area under the curve of frequency of response to von Frey filaments. Higher values mean higher mechanical pain. (</w:t>
+      </w:r>
+      <w:r>
+        <w:rPr>
+          <w:b/>
+        </w:rPr>
+        <w:t xml:space="preserve">b</w:t>
+      </w:r>
+      <w:r>
+        <w:t xml:space="preserve">) Administration of 2, 2.5 and 5 mg/kg of THC decreased the frequency of response to von Frey filaments in endometriosis mice. Error bars are mean ± SEM. One-way repeated measures ANOVA + Bonferroni. *p&lt;0.05, **p&lt;0.01 vs sham; +p&lt;0.05, ++p&lt;0.01, +++p&lt;0.001 vs vehicle. Endo, endometriosis; THC, Δ9-tetrahydrocannabinol, AUC, area under the curve.</w:t>
+      </w:r>
+    </w:p>
+    <w:p>
+      <w:pPr>
         <w:pStyle w:val="TextBody"/>
       </w:pPr>
       <w:r>
@@ -522,6 +996,369 @@
     </w:p>
     <w:p>
       <w:pPr>
+        <w:pStyle w:val="Figure"/>
+      </w:pPr>
+      <w:r>
+        <w:drawing>
+          <wp:inline>
+            <wp:extent cx="5727700" cy="4543975"/>
+            <wp:effectExtent b="0" l="0" r="0" t="0"/>
+            <wp:docPr descr="" title="" id="1" name="Picture"/>
+            <a:graphic>
+              <a:graphicData uri="http://schemas.openxmlformats.org/drawingml/2006/picture">
+                <pic:pic>
+                  <pic:nvPicPr>
+                    <pic:cNvPr descr="/home/nokome/stencila/source/encoda/src/__fixtures__/article/journal/elife/50356.json.media/fig3.jpg" id="0" name="Picture"/>
+                    <pic:cNvPicPr>
+                      <a:picLocks noChangeArrowheads="1" noChangeAspect="1"/>
+                    </pic:cNvPicPr>
+                  </pic:nvPicPr>
+                  <pic:blipFill>
+                    <a:blip r:embed="rId25"/>
+                    <a:stretch>
+                      <a:fillRect/>
+                    </a:stretch>
+                  </pic:blipFill>
+                  <pic:spPr bwMode="auto">
+                    <a:xfrm>
+                      <a:off x="0" y="0"/>
+                      <a:ext cx="5727700" cy="4543975"/>
+                    </a:xfrm>
+                    <a:prstGeom prst="rect">
+                      <a:avLst/>
+                    </a:prstGeom>
+                    <a:noFill/>
+                    <a:ln w="9525">
+                      <a:noFill/>
+                      <a:headEnd/>
+                      <a:tailEnd/>
+                    </a:ln>
+                  </pic:spPr>
+                </pic:pic>
+              </a:graphicData>
+            </a:graphic>
+          </wp:inline>
+        </w:drawing>
+      </w:r>
+    </w:p>
+    <w:p>
+      <w:pPr>
+        <w:pStyle w:val="Figure"/>
+      </w:pPr>
+      <w:r>
+        <w:rPr>
+          <w:b/>
+        </w:rPr>
+        <w:t xml:space="preserve">Figure 3. Effects of THC on the behavioral changes observed in mice with ectopic endometrium.</w:t>
+      </w:r>
+    </w:p>
+    <w:p>
+      <w:pPr>
+        <w:pStyle w:val="Figure"/>
+      </w:pPr>
+      <w:r>
+        <w:t xml:space="preserve">(</w:t>
+      </w:r>
+      <w:r>
+        <w:rPr>
+          <w:b/>
+        </w:rPr>
+        <w:t xml:space="preserve">a</w:t>
+      </w:r>
+      <w:r>
+        <w:t xml:space="preserve">) Repeated THC (28 days) alleviated mechanical hypersensitivity in the caudal abdominal area of endometriosis mice in the von Frey test. (</w:t>
+      </w:r>
+      <w:r>
+        <w:rPr>
+          <w:b/>
+        </w:rPr>
+        <w:t xml:space="preserve">b</w:t>
+      </w:r>
+      <w:r>
+        <w:t xml:space="preserve">) THC administered on day 14 after a 6 day treatment (Endo – 7daysTHC) was as effective as an acute dose given on day 14 (Endo – AcuteTHC). Mechanical sensitivity is represented by the area under the curve of frequency of response to von Frey filaments. Higher values mean higher mechanical pain. (</w:t>
+      </w:r>
+      <w:r>
+        <w:rPr>
+          <w:b/>
+        </w:rPr>
+        <w:t xml:space="preserve">c</w:t>
+      </w:r>
+      <w:r>
+        <w:t xml:space="preserve">) Nocifensive behaviors were abolished in endometriosis mice after a 7 day treatment with THC (Endo – 7daysTHC). (</w:t>
+      </w:r>
+      <w:r>
+        <w:rPr>
+          <w:b/>
+        </w:rPr>
+        <w:t xml:space="preserve">d</w:t>
+      </w:r>
+      <w:r>
+        <w:t xml:space="preserve">) Endometriosis-associated anxiety-like behavior was unaltered after THC in the elevated plus maze test. (</w:t>
+      </w:r>
+      <w:r>
+        <w:rPr>
+          <w:b/>
+        </w:rPr>
+        <w:t xml:space="preserve">e</w:t>
+      </w:r>
+      <w:r>
+        <w:t xml:space="preserve">) THC impaired object recognition memory in sham mice and prevented memory deficits of endometriosis mice in the novel object recognition test. THC dose: 2 mg/kg/day. Error bars are mean ± SEM. Two-way repeated measures ANOVA + Bonferroni (</w:t>
+      </w:r>
+      <w:r>
+        <w:rPr>
+          <w:b/>
+        </w:rPr>
+        <w:t xml:space="preserve">a</w:t>
+      </w:r>
+      <w:r>
+        <w:t xml:space="preserve">), Mixed model + Bonferroni (</w:t>
+      </w:r>
+      <w:r>
+        <w:rPr>
+          <w:b/>
+        </w:rPr>
+        <w:t xml:space="preserve">b</w:t>
+      </w:r>
+      <w:r>
+        <w:t xml:space="preserve">), Kruskal-Wallis + Mann Whitney U (</w:t>
+      </w:r>
+      <w:r>
+        <w:rPr>
+          <w:b/>
+        </w:rPr>
+        <w:t xml:space="preserve">c</w:t>
+      </w:r>
+      <w:r>
+        <w:t xml:space="preserve">) and Two-way ANOVA + Bonferroni (</w:t>
+      </w:r>
+      <w:r>
+        <w:rPr>
+          <w:b/>
+        </w:rPr>
+        <w:t xml:space="preserve">d and e</w:t>
+      </w:r>
+      <w:r>
+        <w:t xml:space="preserve">). ###p&lt;0.001 vs baseline. *p&lt;0.05, **p&lt;0.01, ***p&lt;0.001 vs sham. ++p&lt;0.01, +++p&lt;0.001 vs vehicle,. Endo, endometriosis; THC, Δ9-tetrahydrocannabinol; AUC, area under the curve.</w:t>
+      </w:r>
+    </w:p>
+    <w:p>
+      <w:pPr>
+        <w:pStyle w:val="Figure"/>
+      </w:pPr>
+      <w:r>
+        <w:drawing>
+          <wp:inline>
+            <wp:extent cx="5727700" cy="4343505"/>
+            <wp:effectExtent b="0" l="0" r="0" t="0"/>
+            <wp:docPr descr="" title="" id="1" name="Picture"/>
+            <a:graphic>
+              <a:graphicData uri="http://schemas.openxmlformats.org/drawingml/2006/picture">
+                <pic:pic>
+                  <pic:nvPicPr>
+                    <pic:cNvPr descr="/home/nokome/stencila/source/encoda/src/__fixtures__/article/journal/elife/50356.json.media/fig3-figsupp1.jpg" id="0" name="Picture"/>
+                    <pic:cNvPicPr>
+                      <a:picLocks noChangeArrowheads="1" noChangeAspect="1"/>
+                    </pic:cNvPicPr>
+                  </pic:nvPicPr>
+                  <pic:blipFill>
+                    <a:blip r:embed="rId26"/>
+                    <a:stretch>
+                      <a:fillRect/>
+                    </a:stretch>
+                  </pic:blipFill>
+                  <pic:spPr bwMode="auto">
+                    <a:xfrm>
+                      <a:off x="0" y="0"/>
+                      <a:ext cx="5727700" cy="4343505"/>
+                    </a:xfrm>
+                    <a:prstGeom prst="rect">
+                      <a:avLst/>
+                    </a:prstGeom>
+                    <a:noFill/>
+                    <a:ln w="9525">
+                      <a:noFill/>
+                      <a:headEnd/>
+                      <a:tailEnd/>
+                    </a:ln>
+                  </pic:spPr>
+                </pic:pic>
+              </a:graphicData>
+            </a:graphic>
+          </wp:inline>
+        </w:drawing>
+      </w:r>
+    </w:p>
+    <w:p>
+      <w:pPr>
+        <w:pStyle w:val="Figure"/>
+      </w:pPr>
+      <w:r>
+        <w:rPr>
+          <w:b/>
+        </w:rPr>
+        <w:t xml:space="preserve">Figure 3—figure supplement 1. Effect of chronic THC treatment on nociceptive responses to abdominal mechanical stimulation with von Frey filaments.</w:t>
+      </w:r>
+    </w:p>
+    <w:p>
+      <w:pPr>
+        <w:pStyle w:val="Figure"/>
+      </w:pPr>
+      <w:r>
+        <w:t xml:space="preserve">Endometriosis mice treated with vehicle showed higher frequency of response than endometriosis mice treated with THC and sham mice treated with vehicle. THC dose: 2 mg/kg/day. Error bars are mean ± SEM. Two-way repeated measures ANOVA + Bonferroni. *p&lt;0.05, ***p&lt;0.001 vs sham. +p&lt;0.05, +++p&lt;0.001 vs vehicle. Endo, endometriosis; THC, Δ9-tetrahydrocannabinol.</w:t>
+      </w:r>
+    </w:p>
+    <w:p>
+      <w:pPr>
+        <w:pStyle w:val="Figure"/>
+      </w:pPr>
+      <w:r>
+        <w:drawing>
+          <wp:inline>
+            <wp:extent cx="5727700" cy="2749296"/>
+            <wp:effectExtent b="0" l="0" r="0" t="0"/>
+            <wp:docPr descr="" title="" id="1" name="Picture"/>
+            <a:graphic>
+              <a:graphicData uri="http://schemas.openxmlformats.org/drawingml/2006/picture">
+                <pic:pic>
+                  <pic:nvPicPr>
+                    <pic:cNvPr descr="/home/nokome/stencila/source/encoda/src/__fixtures__/article/journal/elife/50356.json.media/fig3-figsupp2.jpg" id="0" name="Picture"/>
+                    <pic:cNvPicPr>
+                      <a:picLocks noChangeArrowheads="1" noChangeAspect="1"/>
+                    </pic:cNvPicPr>
+                  </pic:nvPicPr>
+                  <pic:blipFill>
+                    <a:blip r:embed="rId27"/>
+                    <a:stretch>
+                      <a:fillRect/>
+                    </a:stretch>
+                  </pic:blipFill>
+                  <pic:spPr bwMode="auto">
+                    <a:xfrm>
+                      <a:off x="0" y="0"/>
+                      <a:ext cx="5727700" cy="2749296"/>
+                    </a:xfrm>
+                    <a:prstGeom prst="rect">
+                      <a:avLst/>
+                    </a:prstGeom>
+                    <a:noFill/>
+                    <a:ln w="9525">
+                      <a:noFill/>
+                      <a:headEnd/>
+                      <a:tailEnd/>
+                    </a:ln>
+                  </pic:spPr>
+                </pic:pic>
+              </a:graphicData>
+            </a:graphic>
+          </wp:inline>
+        </w:drawing>
+      </w:r>
+    </w:p>
+    <w:p>
+      <w:pPr>
+        <w:pStyle w:val="Figure"/>
+      </w:pPr>
+      <w:r>
+        <w:rPr>
+          <w:b/>
+        </w:rPr>
+        <w:t xml:space="preserve">Figure 3—figure supplement 2. Effect of a repeated THC treatment starting on day 8 after surgeries on nociceptive responses to abdominal mechanical stimulation with von Frey filaments.</w:t>
+      </w:r>
+    </w:p>
+    <w:p>
+      <w:pPr>
+        <w:pStyle w:val="Figure"/>
+      </w:pPr>
+      <w:r>
+        <w:t xml:space="preserve">Endometriosis mice treated with THC for 7 days (Endo – 7daysTHC) and endometriosis mice treated acutely with THC (Endo – AcuteTHC) showed a reduction in the frequency of response to von Frey filaments on day 14. THC dose: 2 mg/kg/day. Error bars are mean ± SEM. Mixed model + Bonferroni. ***p&lt;0.001 vs sham; +++p&lt;0.001 vs vehicle. Endo, endometriosis; THC, Δ9-tetrahydrocannabinol.</w:t>
+      </w:r>
+    </w:p>
+    <w:p>
+      <w:pPr>
+        <w:pStyle w:val="Figure"/>
+      </w:pPr>
+      <w:r>
+        <w:drawing>
+          <wp:inline>
+            <wp:extent cx="5727700" cy="5040376"/>
+            <wp:effectExtent b="0" l="0" r="0" t="0"/>
+            <wp:docPr descr="" title="" id="1" name="Picture"/>
+            <a:graphic>
+              <a:graphicData uri="http://schemas.openxmlformats.org/drawingml/2006/picture">
+                <pic:pic>
+                  <pic:nvPicPr>
+                    <pic:cNvPr descr="/home/nokome/stencila/source/encoda/src/__fixtures__/article/journal/elife/50356.json.media/fig3-figsupp3.jpg" id="0" name="Picture"/>
+                    <pic:cNvPicPr>
+                      <a:picLocks noChangeArrowheads="1" noChangeAspect="1"/>
+                    </pic:cNvPicPr>
+                  </pic:nvPicPr>
+                  <pic:blipFill>
+                    <a:blip r:embed="rId28"/>
+                    <a:stretch>
+                      <a:fillRect/>
+                    </a:stretch>
+                  </pic:blipFill>
+                  <pic:spPr bwMode="auto">
+                    <a:xfrm>
+                      <a:off x="0" y="0"/>
+                      <a:ext cx="5727700" cy="5040376"/>
+                    </a:xfrm>
+                    <a:prstGeom prst="rect">
+                      <a:avLst/>
+                    </a:prstGeom>
+                    <a:noFill/>
+                    <a:ln w="9525">
+                      <a:noFill/>
+                      <a:headEnd/>
+                      <a:tailEnd/>
+                    </a:ln>
+                  </pic:spPr>
+                </pic:pic>
+              </a:graphicData>
+            </a:graphic>
+          </wp:inline>
+        </w:drawing>
+      </w:r>
+    </w:p>
+    <w:p>
+      <w:pPr>
+        <w:pStyle w:val="Figure"/>
+      </w:pPr>
+      <w:r>
+        <w:rPr>
+          <w:b/>
+        </w:rPr>
+        <w:t xml:space="preserve">Figure 3—figure supplement 3. Effect of a repeated THC treatment starting on day eight after surgeries on nociceptive responses to hind paw mechanical stimulation with von Frey filaments.</w:t>
+      </w:r>
+    </w:p>
+    <w:p>
+      <w:pPr>
+        <w:pStyle w:val="Figure"/>
+      </w:pPr>
+      <w:r>
+        <w:t xml:space="preserve">(</w:t>
+      </w:r>
+      <w:r>
+        <w:rPr>
+          <w:b/>
+        </w:rPr>
+        <w:t xml:space="preserve">a</w:t>
+      </w:r>
+      <w:r>
+        <w:t xml:space="preserve">) Mechanical sensitivity in the hind paw remained stable after endometriosis surgery or THC treatment. Mechanical sensitivity is represented by the area under the curve of frequency of response to von Frey filaments. Higher values mean higher mechanical pain. (</w:t>
+      </w:r>
+      <w:r>
+        <w:rPr>
+          <w:b/>
+        </w:rPr>
+        <w:t xml:space="preserve">b</w:t>
+      </w:r>
+      <w:r>
+        <w:t xml:space="preserve">) Similar frequency of responses was observed in all groups of mice before and after the surgery. THC dose: 2 mg/kg/day. Error bars are mean ± SEM. Mixed model + Bonferroni. Endo, endometriosis; THC, Δ9-tetrahydrocannabinol, AUC, area under the curve.</w:t>
+      </w:r>
+    </w:p>
+    <w:p>
+      <w:pPr>
         <w:pStyle w:val="TextBody"/>
       </w:pPr>
       <w:r>
@@ -769,6 +1606,237 @@
     </w:p>
     <w:p>
       <w:pPr>
+        <w:pStyle w:val="Figure"/>
+      </w:pPr>
+      <w:r>
+        <w:drawing>
+          <wp:inline>
+            <wp:extent cx="5727700" cy="8553365"/>
+            <wp:effectExtent b="0" l="0" r="0" t="0"/>
+            <wp:docPr descr="" title="" id="1" name="Picture"/>
+            <a:graphic>
+              <a:graphicData uri="http://schemas.openxmlformats.org/drawingml/2006/picture">
+                <pic:pic>
+                  <pic:nvPicPr>
+                    <pic:cNvPr descr="/home/nokome/stencila/source/encoda/src/__fixtures__/article/journal/elife/50356.json.media/fig4.jpg" id="0" name="Picture"/>
+                    <pic:cNvPicPr>
+                      <a:picLocks noChangeArrowheads="1" noChangeAspect="1"/>
+                    </pic:cNvPicPr>
+                  </pic:nvPicPr>
+                  <pic:blipFill>
+                    <a:blip r:embed="rId29"/>
+                    <a:stretch>
+                      <a:fillRect/>
+                    </a:stretch>
+                  </pic:blipFill>
+                  <pic:spPr bwMode="auto">
+                    <a:xfrm>
+                      <a:off x="0" y="0"/>
+                      <a:ext cx="5727700" cy="8553365"/>
+                    </a:xfrm>
+                    <a:prstGeom prst="rect">
+                      <a:avLst/>
+                    </a:prstGeom>
+                    <a:noFill/>
+                    <a:ln w="9525">
+                      <a:noFill/>
+                      <a:headEnd/>
+                      <a:tailEnd/>
+                    </a:ln>
+                  </pic:spPr>
+                </pic:pic>
+              </a:graphicData>
+            </a:graphic>
+          </wp:inline>
+        </w:drawing>
+      </w:r>
+    </w:p>
+    <w:p>
+      <w:pPr>
+        <w:pStyle w:val="Figure"/>
+      </w:pPr>
+      <w:r>
+        <w:rPr>
+          <w:b/>
+        </w:rPr>
+        <w:t xml:space="preserve">Figure 4. Effects of THC on the histological changes observed in mice with ectopic endometrium.</w:t>
+      </w:r>
+    </w:p>
+    <w:p>
+      <w:pPr>
+        <w:pStyle w:val="Figure"/>
+      </w:pPr>
+      <w:r>
+        <w:t xml:space="preserve">(</w:t>
+      </w:r>
+      <w:r>
+        <w:rPr>
+          <w:b/>
+        </w:rPr>
+        <w:t xml:space="preserve">a</w:t>
+      </w:r>
+      <w:r>
+        <w:t xml:space="preserve">) Ectopic endometrial growths of mice treated with THC were smaller (left graph) and had less endometrial tissue (right graph) than those of mice receiving vehicle. Scale bar = 1 mm. (</w:t>
+      </w:r>
+      <w:r>
+        <w:rPr>
+          <w:b/>
+        </w:rPr>
+        <w:t xml:space="preserve">b</w:t>
+      </w:r>
+      <w:r>
+        <w:t xml:space="preserve">) THC increased innervation in sham mice but prevented uterine hyperinnervation in endometriosis mice. Blue is DAPI and white is β-III tubulin. Scale bar = 100 μm. (</w:t>
+      </w:r>
+      <w:r>
+        <w:rPr>
+          <w:b/>
+        </w:rPr>
+        <w:t xml:space="preserve">c</w:t>
+      </w:r>
+      <w:r>
+        <w:t xml:space="preserve">) As expected, 17-β estradiol levels were higher in mice in proestrus (left). Estrogen levels were similar in all experimental conditions (right). (</w:t>
+      </w:r>
+      <w:r>
+        <w:rPr>
+          <w:b/>
+        </w:rPr>
+        <w:t xml:space="preserve">d</w:t>
+      </w:r>
+      <w:r>
+        <w:t xml:space="preserve">) There was a positive correlation between cyst diameter and plasma levels of 17-β estradiol (left, r = 0.450). Absence of correlation of estrogen levels with cyst endometrial area (middle, r = 0.263) and uterine innervation (right, r = 0.039). THC dose: 2 mg/kg/day. Error bars are mean ± SEM. Student t-test (a, left graph), Mann Whitney U (a, right graph), two-way ANOVA + Bonferroni (</w:t>
+      </w:r>
+      <w:r>
+        <w:rPr>
+          <w:b/>
+        </w:rPr>
+        <w:t xml:space="preserve">b</w:t>
+      </w:r>
+      <w:r>
+        <w:t xml:space="preserve">), mixed model + Bonferroni (c, left); Two-way ANOVA (c, right) and Pearson correlation (</w:t>
+      </w:r>
+      <w:r>
+        <w:rPr>
+          <w:b/>
+        </w:rPr>
+        <w:t xml:space="preserve">d</w:t>
+      </w:r>
+      <w:r>
+        <w:t xml:space="preserve">). *p&lt;0.05, **p&lt;0.01 vs sham. +p&lt;0.05, ++p&lt;0.01 vs vehicle. ^p&lt;0.05, ^^p&lt;0.01 vs proestrus. Endo, endometriosis; THC, Δ9-tetrahydrocannabinol.</w:t>
+      </w:r>
+    </w:p>
+    <w:p>
+      <w:pPr>
+        <w:pStyle w:val="Figure"/>
+      </w:pPr>
+      <w:r>
+        <w:drawing>
+          <wp:inline>
+            <wp:extent cx="5727700" cy="5641784"/>
+            <wp:effectExtent b="0" l="0" r="0" t="0"/>
+            <wp:docPr descr="" title="" id="1" name="Picture"/>
+            <a:graphic>
+              <a:graphicData uri="http://schemas.openxmlformats.org/drawingml/2006/picture">
+                <pic:pic>
+                  <pic:nvPicPr>
+                    <pic:cNvPr descr="/home/nokome/stencila/source/encoda/src/__fixtures__/article/journal/elife/50356.json.media/fig4-figsupp1.jpg" id="0" name="Picture"/>
+                    <pic:cNvPicPr>
+                      <a:picLocks noChangeArrowheads="1" noChangeAspect="1"/>
+                    </pic:cNvPicPr>
+                  </pic:nvPicPr>
+                  <pic:blipFill>
+                    <a:blip r:embed="rId30"/>
+                    <a:stretch>
+                      <a:fillRect/>
+                    </a:stretch>
+                  </pic:blipFill>
+                  <pic:spPr bwMode="auto">
+                    <a:xfrm>
+                      <a:off x="0" y="0"/>
+                      <a:ext cx="5727700" cy="5641784"/>
+                    </a:xfrm>
+                    <a:prstGeom prst="rect">
+                      <a:avLst/>
+                    </a:prstGeom>
+                    <a:noFill/>
+                    <a:ln w="9525">
+                      <a:noFill/>
+                      <a:headEnd/>
+                      <a:tailEnd/>
+                    </a:ln>
+                  </pic:spPr>
+                </pic:pic>
+              </a:graphicData>
+            </a:graphic>
+          </wp:inline>
+        </w:drawing>
+      </w:r>
+    </w:p>
+    <w:p>
+      <w:pPr>
+        <w:pStyle w:val="Figure"/>
+      </w:pPr>
+      <w:r>
+        <w:rPr>
+          <w:b/>
+        </w:rPr>
+        <w:t xml:space="preserve">Figure 4—figure supplement 1. Histological features of reproductive tissues after chronic THC treatment.</w:t>
+      </w:r>
+    </w:p>
+    <w:p>
+      <w:pPr>
+        <w:pStyle w:val="Figure"/>
+      </w:pPr>
+      <w:r>
+        <w:t xml:space="preserve">(</w:t>
+      </w:r>
+      <w:r>
+        <w:rPr>
+          <w:b/>
+        </w:rPr>
+        <w:t xml:space="preserve">a</w:t>
+      </w:r>
+      <w:r>
+        <w:t xml:space="preserve">) Cyst innervation was unaffected by THC. Blue is DAPI and white is β-III tubulin. Scale bar = 100 μm. (</w:t>
+      </w:r>
+      <w:r>
+        <w:rPr>
+          <w:b/>
+        </w:rPr>
+        <w:t xml:space="preserve">b</w:t>
+      </w:r>
+      <w:r>
+        <w:t xml:space="preserve">) Uterine diameter and area of endometrial tissue were similar among the groups. Scale bar = 1 mm. (</w:t>
+      </w:r>
+      <w:r>
+        <w:rPr>
+          <w:b/>
+        </w:rPr>
+        <w:t xml:space="preserve">c</w:t>
+      </w:r>
+      <w:r>
+        <w:t xml:space="preserve">) Number of preantral follicles, antral follicles and corpora lutea were unchanged after endometriosis or THC treatment. Error bars are mean ± SEM. Student t-test (</w:t>
+      </w:r>
+      <w:r>
+        <w:rPr>
+          <w:b/>
+        </w:rPr>
+        <w:t xml:space="preserve">a</w:t>
+      </w:r>
+      <w:r>
+        <w:t xml:space="preserve">) and two-way ANOVA (</w:t>
+      </w:r>
+      <w:r>
+        <w:rPr>
+          <w:b/>
+        </w:rPr>
+        <w:t xml:space="preserve">b and c</w:t>
+      </w:r>
+      <w:r>
+        <w:t xml:space="preserve">). Endo, endometriosis; THC, Δ9-tetrahydrocannabinol.</w:t>
+      </w:r>
+    </w:p>
+    <w:p>
+      <w:pPr>
         <w:pStyle w:val="TextBody"/>
       </w:pPr>
       <w:r>
@@ -813,7 +1881,7 @@
       <w:r>
         <w:t xml:space="preserve">Here we show for the first time that chronic administration of a moderate dose of the phytocannabinoid THC relieves mechanical hypersensitivity of caudal abdominal area, pain unpleasantness and cognitive impairment associated with the presence of ectopic endometrial cysts. These behavioral manifestations correlate with a decrease in the size of ectopic endometrium in THC-exposed mice. However, the pain-relieving effects of this particular dose of THC were not accompanied by a modification of anxiety-like behavior associated with endometriosis and effects on spontaneous pain were not evaluated in this work. Interestingly, THC produced opposite cognitive effects in sham and endometriosis mice. THC also induced an increase in markers of uterine innervation in sham animals, but prevented such changes in endometriosis mice, suggesting again different effects of THC under chronic inflammatory conditions. Importantly, THC also inhibited the growth of ectopic endometrium without apparent consequences on the eutopic endometrium and ovarian tissues. Altogether, the present data obtained in a preclinical model of endometriosis underline the interest in conducting clinical research to assess the effects of moderate doses of THC on endometriosis patients. Based on our results, we (</w:t>
       </w:r>
-      <w:hyperlink r:id="rId20">
+      <w:hyperlink r:id="rId31">
         <w:r>
           <w:rPr>
             <w:rStyle w:val="Hyperlink"/>
@@ -824,7 +1892,7 @@
       <w:r>
         <w:t xml:space="preserve">, #NCT03875261) and others (</w:t>
       </w:r>
-      <w:hyperlink r:id="rId21">
+      <w:hyperlink r:id="rId32">
         <w:r>
           <w:rPr>
             <w:rStyle w:val="Hyperlink"/>
@@ -873,7 +1941,23 @@
               <w:jc w:val="left"/>
             </w:pPr>
             <w:r>
-              <w:t xml:space="preserve">Reagent type  (species) or resource</w:t>
+              <w:t xml:space="preserve">Reagent type </w:t>
+            </w:r>
+          </w:p>
+          <w:p>
+            <w:pPr>
+              <w:jc w:val="left"/>
+            </w:pPr>
+            <w:r>
+              <w:t xml:space="preserve"> </w:t>
+            </w:r>
+          </w:p>
+          <w:p>
+            <w:pPr>
+              <w:jc w:val="left"/>
+            </w:pPr>
+            <w:r>
+              <w:t xml:space="preserve">(species) or resource</w:t>
             </w:r>
           </w:p>
         </w:tc>
@@ -937,7 +2021,23 @@
               <w:jc w:val="left"/>
             </w:pPr>
             <w:r>
-              <w:t xml:space="preserve">Additional  information</w:t>
+              <w:t xml:space="preserve">Additional </w:t>
+            </w:r>
+          </w:p>
+          <w:p>
+            <w:pPr>
+              <w:jc w:val="left"/>
+            </w:pPr>
+            <w:r>
+              <w:t xml:space="preserve"> </w:t>
+            </w:r>
+          </w:p>
+          <w:p>
+            <w:pPr>
+              <w:jc w:val="left"/>
+            </w:pPr>
+            <w:r>
+              <w:t xml:space="preserve">information</w:t>
             </w:r>
           </w:p>
         </w:tc>
@@ -951,12 +2051,22 @@
             <w:r>
               <w:t xml:space="preserve">Strain, strain background (</w:t>
             </w:r>
+          </w:p>
+          <w:p>
+            <w:pPr>
+              <w:jc w:val="left"/>
+            </w:pPr>
             <w:r>
               <w:rPr>
                 <w:i/>
               </w:rPr>
               <w:t xml:space="preserve">Mus musculus,</w:t>
             </w:r>
+          </w:p>
+          <w:p>
+            <w:pPr>
+              <w:jc w:val="left"/>
+            </w:pPr>
             <w:r>
               <w:t xml:space="preserve"> female)</w:t>
             </w:r>
@@ -1020,7 +2130,23 @@
               <w:jc w:val="left"/>
             </w:pPr>
             <w:r>
-              <w:t xml:space="preserve">THC  (Tetrahydrocannabinol)</w:t>
+              <w:t xml:space="preserve">THC </w:t>
+            </w:r>
+          </w:p>
+          <w:p>
+            <w:pPr>
+              <w:jc w:val="left"/>
+            </w:pPr>
+            <w:r>
+              <w:t xml:space="preserve"> </w:t>
+            </w:r>
+          </w:p>
+          <w:p>
+            <w:pPr>
+              <w:jc w:val="left"/>
+            </w:pPr>
+            <w:r>
+              <w:t xml:space="preserve">(Tetrahydrocannabinol)</w:t>
             </w:r>
           </w:p>
         </w:tc>
@@ -1174,7 +2300,7 @@
             <w:pPr>
               <w:jc w:val="left"/>
             </w:pPr>
-            <w:hyperlink r:id="rId22">
+            <w:hyperlink r:id="rId33">
               <w:r>
                 <w:rPr>
                   <w:rStyle w:val="Hyperlink"/>
@@ -1301,12 +2427,22 @@
             <w:r>
               <w:t xml:space="preserve">Biological sample (</w:t>
             </w:r>
+          </w:p>
+          <w:p>
+            <w:pPr>
+              <w:jc w:val="left"/>
+            </w:pPr>
             <w:r>
               <w:rPr>
                 <w:i/>
               </w:rPr>
               <w:t xml:space="preserve">Equus asinus</w:t>
             </w:r>
+          </w:p>
+          <w:p>
+            <w:pPr>
+              <w:jc w:val="left"/>
+            </w:pPr>
             <w:r>
               <w:t xml:space="preserve">)</w:t>
             </w:r>
@@ -1362,12 +2498,22 @@
             <w:r>
               <w:t xml:space="preserve">Biological sample (</w:t>
             </w:r>
+          </w:p>
+          <w:p>
+            <w:pPr>
+              <w:jc w:val="left"/>
+            </w:pPr>
             <w:r>
               <w:rPr>
                 <w:i/>
               </w:rPr>
               <w:t xml:space="preserve">Capra aegagrus hircus</w:t>
             </w:r>
+          </w:p>
+          <w:p>
+            <w:pPr>
+              <w:jc w:val="left"/>
+            </w:pPr>
             <w:r>
               <w:t xml:space="preserve">)</w:t>
             </w:r>
@@ -2259,14 +3405,14 @@
       <w:pPr>
         <w:pStyle w:val="Heading1"/>
       </w:pPr>
-      <w:bookmarkStart w:id="23" w:name="bibliography"/>
+      <w:bookmarkStart w:id="34" w:name="bibliography"/>
       <w:r>
         <w:t xml:space="preserve">References</w:t>
       </w:r>
-      <w:bookmarkEnd w:id="23"/>
-    </w:p>
-    <w:bookmarkStart w:id="83" w:name="refs"/>
-    <w:bookmarkStart w:id="24" w:name="ref-bib1"/>
+      <w:bookmarkEnd w:id="34"/>
+    </w:p>
+    <w:bookmarkStart w:id="94" w:name="refs"/>
+    <w:bookmarkStart w:id="35" w:name="ref-bib1"/>
     <w:p>
       <w:pPr>
         <w:pStyle w:val="Bibliography"/>
@@ -2299,8 +3445,8 @@
         <w:t xml:space="preserve">, 2–6.</w:t>
       </w:r>
     </w:p>
-    <w:bookmarkEnd w:id="24"/>
-    <w:bookmarkStart w:id="25" w:name="ref-bib2"/>
+    <w:bookmarkEnd w:id="35"/>
+    <w:bookmarkStart w:id="36" w:name="ref-bib2"/>
     <w:p>
       <w:pPr>
         <w:pStyle w:val="Bibliography"/>
@@ -2333,8 +3479,8 @@
         <w:t xml:space="preserve">.</w:t>
       </w:r>
     </w:p>
-    <w:bookmarkEnd w:id="25"/>
-    <w:bookmarkStart w:id="26" w:name="ref-bib3"/>
+    <w:bookmarkEnd w:id="36"/>
+    <w:bookmarkStart w:id="37" w:name="ref-bib3"/>
     <w:p>
       <w:pPr>
         <w:pStyle w:val="Bibliography"/>
@@ -2367,8 +3513,8 @@
         <w:t xml:space="preserve">.</w:t>
       </w:r>
     </w:p>
-    <w:bookmarkEnd w:id="26"/>
-    <w:bookmarkStart w:id="27" w:name="ref-bib4"/>
+    <w:bookmarkEnd w:id="37"/>
+    <w:bookmarkStart w:id="38" w:name="ref-bib4"/>
     <w:p>
       <w:pPr>
         <w:pStyle w:val="Bibliography"/>
@@ -2401,8 +3547,8 @@
         <w:t xml:space="preserve">, 9716–9721.</w:t>
       </w:r>
     </w:p>
-    <w:bookmarkEnd w:id="27"/>
-    <w:bookmarkStart w:id="28" w:name="ref-bib5"/>
+    <w:bookmarkEnd w:id="38"/>
+    <w:bookmarkStart w:id="39" w:name="ref-bib5"/>
     <w:p>
       <w:pPr>
         <w:pStyle w:val="Bibliography"/>
@@ -2435,8 +3581,8 @@
         <w:t xml:space="preserve">, 11094–11098.</w:t>
       </w:r>
     </w:p>
-    <w:bookmarkEnd w:id="28"/>
-    <w:bookmarkStart w:id="29" w:name="ref-bib6"/>
+    <w:bookmarkEnd w:id="39"/>
+    <w:bookmarkStart w:id="40" w:name="ref-bib6"/>
     <w:p>
       <w:pPr>
         <w:pStyle w:val="Bibliography"/>
@@ -2469,8 +3615,8 @@
         <w:t xml:space="preserve">, 782–787.</w:t>
       </w:r>
     </w:p>
-    <w:bookmarkEnd w:id="29"/>
-    <w:bookmarkStart w:id="30" w:name="ref-bib7"/>
+    <w:bookmarkEnd w:id="40"/>
+    <w:bookmarkStart w:id="41" w:name="ref-bib7"/>
     <w:p>
       <w:pPr>
         <w:pStyle w:val="Bibliography"/>
@@ -2503,8 +3649,8 @@
         <w:t xml:space="preserve">.</w:t>
       </w:r>
     </w:p>
-    <w:bookmarkEnd w:id="30"/>
-    <w:bookmarkStart w:id="31" w:name="ref-bib9"/>
+    <w:bookmarkEnd w:id="41"/>
+    <w:bookmarkStart w:id="42" w:name="ref-bib9"/>
     <w:p>
       <w:pPr>
         <w:pStyle w:val="Bibliography"/>
@@ -2537,8 +3683,8 @@
         <w:t xml:space="preserve">, 1021–1031.</w:t>
       </w:r>
     </w:p>
-    <w:bookmarkEnd w:id="31"/>
-    <w:bookmarkStart w:id="32" w:name="ref-bib8"/>
+    <w:bookmarkEnd w:id="42"/>
+    <w:bookmarkStart w:id="43" w:name="ref-bib8"/>
     <w:p>
       <w:pPr>
         <w:pStyle w:val="Bibliography"/>
@@ -2571,8 +3717,8 @@
         <w:t xml:space="preserve">, 479–486.</w:t>
       </w:r>
     </w:p>
-    <w:bookmarkEnd w:id="32"/>
-    <w:bookmarkStart w:id="33" w:name="ref-bib10"/>
+    <w:bookmarkEnd w:id="43"/>
+    <w:bookmarkStart w:id="44" w:name="ref-bib10"/>
     <w:p>
       <w:pPr>
         <w:pStyle w:val="Bibliography"/>
@@ -2605,8 +3751,8 @@
         <w:t xml:space="preserve">.</w:t>
       </w:r>
     </w:p>
-    <w:bookmarkEnd w:id="33"/>
-    <w:bookmarkStart w:id="34" w:name="ref-bib11"/>
+    <w:bookmarkEnd w:id="44"/>
+    <w:bookmarkStart w:id="45" w:name="ref-bib11"/>
     <w:p>
       <w:pPr>
         <w:pStyle w:val="Bibliography"/>
@@ -2639,8 +3785,8 @@
         <w:t xml:space="preserve">.</w:t>
       </w:r>
     </w:p>
-    <w:bookmarkEnd w:id="34"/>
-    <w:bookmarkStart w:id="35" w:name="ref-bib12"/>
+    <w:bookmarkEnd w:id="45"/>
+    <w:bookmarkStart w:id="46" w:name="ref-bib12"/>
     <w:p>
       <w:pPr>
         <w:pStyle w:val="Bibliography"/>
@@ -2673,8 +3819,8 @@
         <w:t xml:space="preserve">, 788–806.</w:t>
       </w:r>
     </w:p>
-    <w:bookmarkEnd w:id="35"/>
-    <w:bookmarkStart w:id="36" w:name="ref-bib14"/>
+    <w:bookmarkEnd w:id="46"/>
+    <w:bookmarkStart w:id="47" w:name="ref-bib14"/>
     <w:p>
       <w:pPr>
         <w:pStyle w:val="Bibliography"/>
@@ -2707,8 +3853,8 @@
         <w:t xml:space="preserve">, 276–281.</w:t>
       </w:r>
     </w:p>
-    <w:bookmarkEnd w:id="36"/>
-    <w:bookmarkStart w:id="37" w:name="ref-bib13"/>
+    <w:bookmarkEnd w:id="47"/>
+    <w:bookmarkStart w:id="48" w:name="ref-bib13"/>
     <w:p>
       <w:pPr>
         <w:pStyle w:val="Bibliography"/>
@@ -2741,8 +3887,8 @@
         <w:t xml:space="preserve">, 164–173.</w:t>
       </w:r>
     </w:p>
-    <w:bookmarkEnd w:id="37"/>
-    <w:bookmarkStart w:id="38" w:name="ref-bib15"/>
+    <w:bookmarkEnd w:id="48"/>
+    <w:bookmarkStart w:id="49" w:name="ref-bib15"/>
     <w:p>
       <w:pPr>
         <w:pStyle w:val="Bibliography"/>
@@ -2775,8 +3921,8 @@
         <w:t xml:space="preserve">, 293–306.</w:t>
       </w:r>
     </w:p>
-    <w:bookmarkEnd w:id="38"/>
-    <w:bookmarkStart w:id="39" w:name="ref-bib16"/>
+    <w:bookmarkEnd w:id="49"/>
+    <w:bookmarkStart w:id="50" w:name="ref-bib16"/>
     <w:p>
       <w:pPr>
         <w:pStyle w:val="Bibliography"/>
@@ -2809,8 +3955,8 @@
         <w:t xml:space="preserve">, 2816–2831.</w:t>
       </w:r>
     </w:p>
-    <w:bookmarkEnd w:id="39"/>
-    <w:bookmarkStart w:id="40" w:name="ref-bib17"/>
+    <w:bookmarkEnd w:id="50"/>
+    <w:bookmarkStart w:id="51" w:name="ref-bib17"/>
     <w:p>
       <w:pPr>
         <w:pStyle w:val="Bibliography"/>
@@ -2843,8 +3989,8 @@
         <w:t xml:space="preserve">, 137–148.</w:t>
       </w:r>
     </w:p>
-    <w:bookmarkEnd w:id="40"/>
-    <w:bookmarkStart w:id="41" w:name="ref-bib18"/>
+    <w:bookmarkEnd w:id="51"/>
+    <w:bookmarkStart w:id="52" w:name="ref-bib18"/>
     <w:p>
       <w:pPr>
         <w:pStyle w:val="Bibliography"/>
@@ -2877,8 +4023,8 @@
         <w:t xml:space="preserve">.</w:t>
       </w:r>
     </w:p>
-    <w:bookmarkEnd w:id="41"/>
-    <w:bookmarkStart w:id="42" w:name="ref-bib19"/>
+    <w:bookmarkEnd w:id="52"/>
+    <w:bookmarkStart w:id="53" w:name="ref-bib19"/>
     <w:p>
       <w:pPr>
         <w:pStyle w:val="Bibliography"/>
@@ -2911,8 +4057,8 @@
         <w:t xml:space="preserve">, 909–925.</w:t>
       </w:r>
     </w:p>
-    <w:bookmarkEnd w:id="42"/>
-    <w:bookmarkStart w:id="43" w:name="ref-bib20"/>
+    <w:bookmarkEnd w:id="53"/>
+    <w:bookmarkStart w:id="54" w:name="ref-bib20"/>
     <w:p>
       <w:pPr>
         <w:pStyle w:val="Bibliography"/>
@@ -2945,8 +4091,8 @@
         <w:t xml:space="preserve">, 499–507.</w:t>
       </w:r>
     </w:p>
-    <w:bookmarkEnd w:id="43"/>
-    <w:bookmarkStart w:id="44" w:name="ref-bib21"/>
+    <w:bookmarkEnd w:id="54"/>
+    <w:bookmarkStart w:id="55" w:name="ref-bib21"/>
     <w:p>
       <w:pPr>
         <w:pStyle w:val="Bibliography"/>
@@ -2979,8 +4125,8 @@
         <w:t xml:space="preserve">, 369–374.</w:t>
       </w:r>
     </w:p>
-    <w:bookmarkEnd w:id="44"/>
-    <w:bookmarkStart w:id="45" w:name="ref-bib22"/>
+    <w:bookmarkEnd w:id="55"/>
+    <w:bookmarkStart w:id="56" w:name="ref-bib22"/>
     <w:p>
       <w:pPr>
         <w:pStyle w:val="Bibliography"/>
@@ -3013,8 +4159,8 @@
         <w:t xml:space="preserve">, 107–112.</w:t>
       </w:r>
     </w:p>
-    <w:bookmarkEnd w:id="45"/>
-    <w:bookmarkStart w:id="46" w:name="ref-bib23"/>
+    <w:bookmarkEnd w:id="56"/>
+    <w:bookmarkStart w:id="57" w:name="ref-bib23"/>
     <w:p>
       <w:pPr>
         <w:pStyle w:val="Bibliography"/>
@@ -3047,8 +4193,8 @@
         <w:t xml:space="preserve">, 299–303.</w:t>
       </w:r>
     </w:p>
-    <w:bookmarkEnd w:id="46"/>
-    <w:bookmarkStart w:id="47" w:name="ref-bib24"/>
+    <w:bookmarkEnd w:id="57"/>
+    <w:bookmarkStart w:id="58" w:name="ref-bib24"/>
     <w:p>
       <w:pPr>
         <w:pStyle w:val="Bibliography"/>
@@ -3081,8 +4227,8 @@
         <w:t xml:space="preserve">, 1–10.</w:t>
       </w:r>
     </w:p>
-    <w:bookmarkEnd w:id="47"/>
-    <w:bookmarkStart w:id="48" w:name="ref-bib25"/>
+    <w:bookmarkEnd w:id="58"/>
+    <w:bookmarkStart w:id="59" w:name="ref-bib25"/>
     <w:p>
       <w:pPr>
         <w:pStyle w:val="Bibliography"/>
@@ -3115,8 +4261,8 @@
         <w:t xml:space="preserve">, 3289–3302.</w:t>
       </w:r>
     </w:p>
-    <w:bookmarkEnd w:id="48"/>
-    <w:bookmarkStart w:id="49" w:name="ref-bib26"/>
+    <w:bookmarkEnd w:id="59"/>
+    <w:bookmarkStart w:id="60" w:name="ref-bib26"/>
     <w:p>
       <w:pPr>
         <w:pStyle w:val="Bibliography"/>
@@ -3149,8 +4295,8 @@
         <w:t xml:space="preserve">, 1330–1337.</w:t>
       </w:r>
     </w:p>
-    <w:bookmarkEnd w:id="49"/>
-    <w:bookmarkStart w:id="50" w:name="ref-bib27"/>
+    <w:bookmarkEnd w:id="60"/>
+    <w:bookmarkStart w:id="61" w:name="ref-bib27"/>
     <w:p>
       <w:pPr>
         <w:pStyle w:val="Bibliography"/>
@@ -3183,8 +4329,8 @@
         <w:t xml:space="preserve">, 331–339.</w:t>
       </w:r>
     </w:p>
-    <w:bookmarkEnd w:id="50"/>
-    <w:bookmarkStart w:id="51" w:name="ref-bib28"/>
+    <w:bookmarkEnd w:id="61"/>
+    <w:bookmarkStart w:id="62" w:name="ref-bib28"/>
     <w:p>
       <w:pPr>
         <w:pStyle w:val="Bibliography"/>
@@ -3217,8 +4363,8 @@
         <w:t xml:space="preserve">, 1169–1172.</w:t>
       </w:r>
     </w:p>
-    <w:bookmarkEnd w:id="51"/>
-    <w:bookmarkStart w:id="52" w:name="ref-bib29"/>
+    <w:bookmarkEnd w:id="62"/>
+    <w:bookmarkStart w:id="63" w:name="ref-bib29"/>
     <w:p>
       <w:pPr>
         <w:pStyle w:val="Bibliography"/>
@@ -3251,8 +4397,8 @@
         <w:t xml:space="preserve">, 9–19.</w:t>
       </w:r>
     </w:p>
-    <w:bookmarkEnd w:id="52"/>
-    <w:bookmarkStart w:id="53" w:name="ref-bib30"/>
+    <w:bookmarkEnd w:id="63"/>
+    <w:bookmarkStart w:id="64" w:name="ref-bib30"/>
     <w:p>
       <w:pPr>
         <w:pStyle w:val="Bibliography"/>
@@ -3285,8 +4431,8 @@
         <w:t xml:space="preserve">, 2832–2841.</w:t>
       </w:r>
     </w:p>
-    <w:bookmarkEnd w:id="53"/>
-    <w:bookmarkStart w:id="54" w:name="ref-bib31"/>
+    <w:bookmarkEnd w:id="64"/>
+    <w:bookmarkStart w:id="65" w:name="ref-bib31"/>
     <w:p>
       <w:pPr>
         <w:pStyle w:val="Bibliography"/>
@@ -3319,8 +4465,8 @@
         <w:t xml:space="preserve">, 446–454.</w:t>
       </w:r>
     </w:p>
-    <w:bookmarkEnd w:id="54"/>
-    <w:bookmarkStart w:id="55" w:name="ref-bib33"/>
+    <w:bookmarkEnd w:id="65"/>
+    <w:bookmarkStart w:id="66" w:name="ref-bib33"/>
     <w:p>
       <w:pPr>
         <w:pStyle w:val="Bibliography"/>
@@ -3353,8 +4499,8 @@
         <w:t xml:space="preserve">, 447–452.</w:t>
       </w:r>
     </w:p>
-    <w:bookmarkEnd w:id="55"/>
-    <w:bookmarkStart w:id="56" w:name="ref-bib32"/>
+    <w:bookmarkEnd w:id="66"/>
+    <w:bookmarkStart w:id="67" w:name="ref-bib32"/>
     <w:p>
       <w:pPr>
         <w:pStyle w:val="Bibliography"/>
@@ -3387,8 +4533,8 @@
         <w:t xml:space="preserve">, 2001–2012.</w:t>
       </w:r>
     </w:p>
-    <w:bookmarkEnd w:id="56"/>
-    <w:bookmarkStart w:id="57" w:name="ref-bib34"/>
+    <w:bookmarkEnd w:id="67"/>
+    <w:bookmarkStart w:id="68" w:name="ref-bib34"/>
     <w:p>
       <w:pPr>
         <w:pStyle w:val="Bibliography"/>
@@ -3421,8 +4567,8 @@
         <w:t xml:space="preserve">, 2963–2970.</w:t>
       </w:r>
     </w:p>
-    <w:bookmarkEnd w:id="57"/>
-    <w:bookmarkStart w:id="58" w:name="ref-bib35"/>
+    <w:bookmarkEnd w:id="68"/>
+    <w:bookmarkStart w:id="69" w:name="ref-bib35"/>
     <w:p>
       <w:pPr>
         <w:pStyle w:val="Bibliography"/>
@@ -3455,8 +4601,8 @@
         <w:t xml:space="preserve">, 349–359.</w:t>
       </w:r>
     </w:p>
-    <w:bookmarkEnd w:id="58"/>
-    <w:bookmarkStart w:id="59" w:name="ref-bib36"/>
+    <w:bookmarkEnd w:id="69"/>
+    <w:bookmarkStart w:id="70" w:name="ref-bib36"/>
     <w:p>
       <w:pPr>
         <w:pStyle w:val="Bibliography"/>
@@ -3489,8 +4635,8 @@
         <w:t xml:space="preserve">, 1435–1447.</w:t>
       </w:r>
     </w:p>
-    <w:bookmarkEnd w:id="59"/>
-    <w:bookmarkStart w:id="60" w:name="ref-bib37"/>
+    <w:bookmarkEnd w:id="70"/>
+    <w:bookmarkStart w:id="71" w:name="ref-bib37"/>
     <w:p>
       <w:pPr>
         <w:pStyle w:val="Bibliography"/>
@@ -3523,8 +4669,8 @@
         <w:t xml:space="preserve">, 12–19.</w:t>
       </w:r>
     </w:p>
-    <w:bookmarkEnd w:id="60"/>
-    <w:bookmarkStart w:id="61" w:name="ref-bib38"/>
+    <w:bookmarkEnd w:id="71"/>
+    <w:bookmarkStart w:id="72" w:name="ref-bib38"/>
     <w:p>
       <w:pPr>
         <w:pStyle w:val="Bibliography"/>
@@ -3557,8 +4703,8 @@
         <w:t xml:space="preserve">, 1432–1438.</w:t>
       </w:r>
     </w:p>
-    <w:bookmarkEnd w:id="61"/>
-    <w:bookmarkStart w:id="62" w:name="ref-bib39"/>
+    <w:bookmarkEnd w:id="72"/>
+    <w:bookmarkStart w:id="73" w:name="ref-bib39"/>
     <w:p>
       <w:pPr>
         <w:pStyle w:val="Bibliography"/>
@@ -3591,8 +4737,8 @@
         <w:t xml:space="preserve">, 611–618.</w:t>
       </w:r>
     </w:p>
-    <w:bookmarkEnd w:id="62"/>
-    <w:bookmarkStart w:id="63" w:name="ref-bib40"/>
+    <w:bookmarkEnd w:id="73"/>
+    <w:bookmarkStart w:id="74" w:name="ref-bib40"/>
     <w:p>
       <w:pPr>
         <w:pStyle w:val="Bibliography"/>
@@ -3625,8 +4771,8 @@
         <w:t xml:space="preserve">, 827–836.</w:t>
       </w:r>
     </w:p>
-    <w:bookmarkEnd w:id="63"/>
-    <w:bookmarkStart w:id="64" w:name="ref-bib41"/>
+    <w:bookmarkEnd w:id="74"/>
+    <w:bookmarkStart w:id="75" w:name="ref-bib41"/>
     <w:p>
       <w:pPr>
         <w:pStyle w:val="Bibliography"/>
@@ -3659,8 +4805,8 @@
         <w:t xml:space="preserve">, 569–580.</w:t>
       </w:r>
     </w:p>
-    <w:bookmarkEnd w:id="64"/>
-    <w:bookmarkStart w:id="65" w:name="ref-bib42"/>
+    <w:bookmarkEnd w:id="75"/>
+    <w:bookmarkStart w:id="76" w:name="ref-bib42"/>
     <w:p>
       <w:pPr>
         <w:pStyle w:val="Bibliography"/>
@@ -3693,8 +4839,8 @@
         <w:t xml:space="preserve">, 275–283.</w:t>
       </w:r>
     </w:p>
-    <w:bookmarkEnd w:id="65"/>
-    <w:bookmarkStart w:id="66" w:name="ref-bib44"/>
+    <w:bookmarkEnd w:id="76"/>
+    <w:bookmarkStart w:id="77" w:name="ref-bib44"/>
     <w:p>
       <w:pPr>
         <w:pStyle w:val="Bibliography"/>
@@ -3727,8 +4873,8 @@
         <w:t xml:space="preserve">, 1334–1343.</w:t>
       </w:r>
     </w:p>
-    <w:bookmarkEnd w:id="66"/>
-    <w:bookmarkStart w:id="67" w:name="ref-bib43"/>
+    <w:bookmarkEnd w:id="77"/>
+    <w:bookmarkStart w:id="78" w:name="ref-bib43"/>
     <w:p>
       <w:pPr>
         <w:pStyle w:val="Bibliography"/>
@@ -3761,8 +4907,8 @@
         <w:t xml:space="preserve">, 1152–1158.</w:t>
       </w:r>
     </w:p>
-    <w:bookmarkEnd w:id="67"/>
-    <w:bookmarkStart w:id="68" w:name="ref-bib45"/>
+    <w:bookmarkEnd w:id="78"/>
+    <w:bookmarkStart w:id="79" w:name="ref-bib45"/>
     <w:p>
       <w:pPr>
         <w:pStyle w:val="Bibliography"/>
@@ -3795,8 +4941,8 @@
         <w:t xml:space="preserve">, 7–9.</w:t>
       </w:r>
     </w:p>
-    <w:bookmarkEnd w:id="68"/>
-    <w:bookmarkStart w:id="69" w:name="ref-bib46"/>
+    <w:bookmarkEnd w:id="79"/>
+    <w:bookmarkStart w:id="80" w:name="ref-bib46"/>
     <w:p>
       <w:pPr>
         <w:pStyle w:val="Bibliography"/>
@@ -3829,8 +4975,8 @@
         <w:t xml:space="preserve">, 177–186.</w:t>
       </w:r>
     </w:p>
-    <w:bookmarkEnd w:id="69"/>
-    <w:bookmarkStart w:id="70" w:name="ref-bib47"/>
+    <w:bookmarkEnd w:id="80"/>
+    <w:bookmarkStart w:id="81" w:name="ref-bib47"/>
     <w:p>
       <w:pPr>
         <w:pStyle w:val="Bibliography"/>
@@ -3863,8 +5009,8 @@
         <w:t xml:space="preserve">, 1154–1162.</w:t>
       </w:r>
     </w:p>
-    <w:bookmarkEnd w:id="70"/>
-    <w:bookmarkStart w:id="71" w:name="ref-bib48"/>
+    <w:bookmarkEnd w:id="81"/>
+    <w:bookmarkStart w:id="82" w:name="ref-bib48"/>
     <w:p>
       <w:pPr>
         <w:pStyle w:val="Bibliography"/>
@@ -3897,8 +5043,8 @@
         <w:t xml:space="preserve">, 2944–2950.</w:t>
       </w:r>
     </w:p>
-    <w:bookmarkEnd w:id="71"/>
-    <w:bookmarkStart w:id="72" w:name="ref-bib49"/>
+    <w:bookmarkEnd w:id="82"/>
+    <w:bookmarkStart w:id="83" w:name="ref-bib49"/>
     <w:p>
       <w:pPr>
         <w:pStyle w:val="Bibliography"/>
@@ -3931,8 +5077,8 @@
         <w:t xml:space="preserve">.</w:t>
       </w:r>
     </w:p>
-    <w:bookmarkEnd w:id="72"/>
-    <w:bookmarkStart w:id="73" w:name="ref-bib50"/>
+    <w:bookmarkEnd w:id="83"/>
+    <w:bookmarkStart w:id="84" w:name="ref-bib50"/>
     <w:p>
       <w:pPr>
         <w:pStyle w:val="Bibliography"/>
@@ -3965,8 +5111,8 @@
         <w:t xml:space="preserve">, 1932–1954.</w:t>
       </w:r>
     </w:p>
-    <w:bookmarkEnd w:id="73"/>
-    <w:bookmarkStart w:id="74" w:name="ref-bib51"/>
+    <w:bookmarkEnd w:id="84"/>
+    <w:bookmarkStart w:id="85" w:name="ref-bib51"/>
     <w:p>
       <w:pPr>
         <w:pStyle w:val="Bibliography"/>
@@ -3999,8 +5145,8 @@
         <w:t xml:space="preserve">, 782–787.</w:t>
       </w:r>
     </w:p>
-    <w:bookmarkEnd w:id="74"/>
-    <w:bookmarkStart w:id="75" w:name="ref-bib52"/>
+    <w:bookmarkEnd w:id="85"/>
+    <w:bookmarkStart w:id="86" w:name="ref-bib52"/>
     <w:p>
       <w:pPr>
         <w:pStyle w:val="Bibliography"/>
@@ -4033,8 +5179,8 @@
         <w:t xml:space="preserve">, 1577–1604.</w:t>
       </w:r>
     </w:p>
-    <w:bookmarkEnd w:id="75"/>
-    <w:bookmarkStart w:id="76" w:name="ref-bib53"/>
+    <w:bookmarkEnd w:id="86"/>
+    <w:bookmarkStart w:id="87" w:name="ref-bib53"/>
     <w:p>
       <w:pPr>
         <w:pStyle w:val="Bibliography"/>
@@ -4067,8 +5213,8 @@
         <w:t xml:space="preserve">.</w:t>
       </w:r>
     </w:p>
-    <w:bookmarkEnd w:id="76"/>
-    <w:bookmarkStart w:id="77" w:name="ref-bib54"/>
+    <w:bookmarkEnd w:id="87"/>
+    <w:bookmarkStart w:id="88" w:name="ref-bib54"/>
     <w:p>
       <w:pPr>
         <w:pStyle w:val="Bibliography"/>
@@ -4101,8 +5247,8 @@
         <w:t xml:space="preserve">, 22–28.</w:t>
       </w:r>
     </w:p>
-    <w:bookmarkEnd w:id="77"/>
-    <w:bookmarkStart w:id="78" w:name="ref-bib55"/>
+    <w:bookmarkEnd w:id="88"/>
+    <w:bookmarkStart w:id="89" w:name="ref-bib55"/>
     <w:p>
       <w:pPr>
         <w:pStyle w:val="Bibliography"/>
@@ -4135,8 +5281,8 @@
         <w:t xml:space="preserve">.</w:t>
       </w:r>
     </w:p>
-    <w:bookmarkEnd w:id="78"/>
-    <w:bookmarkStart w:id="79" w:name="ref-bib56"/>
+    <w:bookmarkEnd w:id="89"/>
+    <w:bookmarkStart w:id="90" w:name="ref-bib56"/>
     <w:p>
       <w:pPr>
         <w:pStyle w:val="Bibliography"/>
@@ -4169,8 +5315,8 @@
         <w:t xml:space="preserve">, 827–834.</w:t>
       </w:r>
     </w:p>
-    <w:bookmarkEnd w:id="79"/>
-    <w:bookmarkStart w:id="80" w:name="ref-bib57"/>
+    <w:bookmarkEnd w:id="90"/>
+    <w:bookmarkStart w:id="91" w:name="ref-bib57"/>
     <w:p>
       <w:pPr>
         <w:pStyle w:val="Bibliography"/>
@@ -4203,8 +5349,8 @@
         <w:t xml:space="preserve">, 78–86.</w:t>
       </w:r>
     </w:p>
-    <w:bookmarkEnd w:id="80"/>
-    <w:bookmarkStart w:id="81" w:name="ref-bib58"/>
+    <w:bookmarkEnd w:id="91"/>
+    <w:bookmarkStart w:id="92" w:name="ref-bib58"/>
     <w:p>
       <w:pPr>
         <w:pStyle w:val="Bibliography"/>
@@ -4237,8 +5383,8 @@
         <w:t xml:space="preserve">, 1518–1528.</w:t>
       </w:r>
     </w:p>
-    <w:bookmarkEnd w:id="81"/>
-    <w:bookmarkStart w:id="82" w:name="ref-bib59"/>
+    <w:bookmarkEnd w:id="92"/>
+    <w:bookmarkStart w:id="93" w:name="ref-bib59"/>
     <w:p>
       <w:pPr>
         <w:pStyle w:val="Bibliography"/>
@@ -4271,8 +5417,8 @@
         <w:t xml:space="preserve">.</w:t>
       </w:r>
     </w:p>
-    <w:bookmarkEnd w:id="82"/>
-    <w:bookmarkEnd w:id="83"/>
+    <w:bookmarkEnd w:id="93"/>
+    <w:bookmarkEnd w:id="94"/>
     <w:sectPr>
       <w:footnotePr>
         <w:numFmt w:val="decimal"/>
@@ -4782,7 +5928,7 @@
     <w:pPr>
       <w:widowControl/>
       <w:bidi w:val="0"/>
-      <w:spacing w:lineRule="auto" w:line="266" w:before="0" w:after="200"/>
+      <w:spacing w:lineRule="auto" w:line="264" w:before="0" w:after="200"/>
       <w:jc w:val="left"/>
     </w:pPr>
     <w:rPr>
@@ -4827,7 +5973,6 @@
     <w:rsid w:val="002a76cf"/>
     <w:pPr>
       <w:pageBreakBefore w:val="false"/>
-      <w:pBdr/>
       <w:spacing w:lineRule="auto" w:line="240" w:before="640" w:after="160"/>
       <w:contextualSpacing/>
       <w:jc w:val="both"/>
@@ -4847,7 +5992,6 @@
     <w:qFormat/>
     <w:rsid w:val="00c64383"/>
     <w:pPr>
-      <w:pBdr/>
       <w:outlineLvl w:val="2"/>
     </w:pPr>
     <w:rPr>
@@ -4864,7 +6008,6 @@
     <w:qFormat/>
     <w:rsid w:val="00c64383"/>
     <w:pPr>
-      <w:pBdr/>
       <w:outlineLvl w:val="3"/>
     </w:pPr>
     <w:rPr>
@@ -4908,7 +6051,6 @@
     <w:qFormat/>
     <w:rsid w:val="00c64383"/>
     <w:pPr>
-      <w:pBdr/>
       <w:spacing w:before="640" w:after="160"/>
       <w:contextualSpacing/>
       <w:outlineLvl w:val="5"/>
@@ -5622,7 +6764,11 @@
     <w:basedOn w:val="Normal"/>
     <w:qFormat/>
     <w:pPr/>
-    <w:rPr/>
+    <w:rPr>
+      <w:i/>
+      <w:iCs/>
+      <w:color w:val="333333"/>
+    </w:rPr>
   </w:style>
   <w:style w:type="paragraph" w:styleId="CaptionedFigure" w:customStyle="1">
     <w:name w:val="Captioned Figure"/>
@@ -5763,6 +6909,11 @@
         <w:shd w:val="clear" w:color="auto" w:fill="F5F5F5"/>
       </w:tcPr>
     </w:tblStylePr>
+  </w:style>
+  <w:style w:type="paragraph" w:customStyle="1" w:styleId="FigureGroup">
+    <w:name w:val="FigureGroup"/>
+    <w:basedOn w:val="BodyText"/>
+    <w:qFormat/>
   </w:style>
   <w:style w:type="paragraph" w:customStyle="1" w:styleId="SourceCode">
     <w:name w:val="Source Code"/>

</xml_diff>

<commit_message>
fix(DOCX): Encode table captions; update template
</commit_message>
<xml_diff>
--- a/src/codecs/docx/__file_snapshots__/elife-50356.docx
+++ b/src/codecs/docx/__file_snapshots__/elife-50356.docx
@@ -325,7 +325,7 @@
     </w:p>
     <w:p>
       <w:pPr>
-        <w:pStyle w:val="Figure"/>
+        <w:pStyle w:val="FigureContent"/>
       </w:pPr>
       <w:r>
         <w:drawing>
@@ -372,7 +372,7 @@
     </w:p>
     <w:p>
       <w:pPr>
-        <w:pStyle w:val="Figure"/>
+        <w:pStyle w:val="FigureCaption"/>
       </w:pPr>
       <w:r>
         <w:rPr>
@@ -380,13 +380,8 @@
         </w:rPr>
         <w:t xml:space="preserve">Figure 1. Behavioral and histological alterations in female mice with ectopic endometrial implants.</w:t>
       </w:r>
-    </w:p>
-    <w:p>
-      <w:pPr>
-        <w:pStyle w:val="Figure"/>
-      </w:pPr>
-      <w:r>
-        <w:t xml:space="preserve">Endometriosis mice showed (</w:t>
+      <w:r>
+        <w:t xml:space="preserve"> Endometriosis mice showed (</w:t>
       </w:r>
       <w:r>
         <w:rPr>
@@ -460,10 +455,16 @@
       <w:r>
         <w:t xml:space="preserve">). *p&lt;0.05, **p&lt;0.01, ***p&lt;0.001 vs sham. ##p&lt;0.01, ###p&lt;0.001 vs baseline. Endo, endometriosis, AUC, area under the curve.</w:t>
       </w:r>
-    </w:p>
-    <w:p>
-      <w:pPr>
-        <w:pStyle w:val="Figure"/>
+      <w:r>
+        <w:rPr>
+          <w:b/>
+        </w:rPr>
+        <w:t xml:space="preserve">Effects of ectopic endometrium.</w:t>
+      </w:r>
+    </w:p>
+    <w:p>
+      <w:pPr>
+        <w:pStyle w:val="FigureContent"/>
       </w:pPr>
       <w:r>
         <w:drawing>
@@ -510,7 +511,7 @@
     </w:p>
     <w:p>
       <w:pPr>
-        <w:pStyle w:val="Figure"/>
+        <w:pStyle w:val="FigureCaption"/>
       </w:pPr>
       <w:r>
         <w:rPr>
@@ -518,13 +519,8 @@
         </w:rPr>
         <w:t xml:space="preserve">Figure 1—figure supplement 1. Nociceptive responses to abdominal mechanical stimulation with von Frey filaments.</w:t>
       </w:r>
-    </w:p>
-    <w:p>
-      <w:pPr>
-        <w:pStyle w:val="Figure"/>
-      </w:pPr>
-      <w:r>
-        <w:t xml:space="preserve">(</w:t>
+      <w:r>
+        <w:t xml:space="preserve"> (</w:t>
       </w:r>
       <w:r>
         <w:rPr>
@@ -547,7 +543,7 @@
     </w:p>
     <w:p>
       <w:pPr>
-        <w:pStyle w:val="Figure"/>
+        <w:pStyle w:val="FigureContent"/>
       </w:pPr>
       <w:r>
         <w:drawing>
@@ -594,7 +590,7 @@
     </w:p>
     <w:p>
       <w:pPr>
-        <w:pStyle w:val="Figure"/>
+        <w:pStyle w:val="FigureCaption"/>
       </w:pPr>
       <w:r>
         <w:rPr>
@@ -602,13 +598,8 @@
         </w:rPr>
         <w:t xml:space="preserve">Figure 1—figure supplement 2. Nociceptive responses to abdominal and paw mechanical stimulation with von Frey filaments.</w:t>
       </w:r>
-    </w:p>
-    <w:p>
-      <w:pPr>
-        <w:pStyle w:val="Figure"/>
-      </w:pPr>
-      <w:r>
-        <w:t xml:space="preserve">(</w:t>
+      <w:r>
+        <w:t xml:space="preserve"> (</w:t>
       </w:r>
       <w:r>
         <w:rPr>
@@ -631,7 +622,7 @@
     </w:p>
     <w:p>
       <w:pPr>
-        <w:pStyle w:val="Figure"/>
+        <w:pStyle w:val="FigureContent"/>
       </w:pPr>
       <w:r>
         <w:drawing>
@@ -678,7 +669,7 @@
     </w:p>
     <w:p>
       <w:pPr>
-        <w:pStyle w:val="Figure"/>
+        <w:pStyle w:val="FigureCaption"/>
       </w:pPr>
       <w:r>
         <w:rPr>
@@ -686,13 +677,8 @@
         </w:rPr>
         <w:t xml:space="preserve">Figure 1—figure supplement 3. Density of beta-III tubulin-labeled fibers in uteri of endometriosis and sham mice.</w:t>
       </w:r>
-    </w:p>
-    <w:p>
-      <w:pPr>
-        <w:pStyle w:val="Figure"/>
-      </w:pPr>
-      <w:r>
-        <w:t xml:space="preserve">(</w:t>
+      <w:r>
+        <w:t xml:space="preserve"> (</w:t>
       </w:r>
       <w:r>
         <w:rPr>
@@ -808,7 +794,7 @@
     </w:p>
     <w:p>
       <w:pPr>
-        <w:pStyle w:val="Figure"/>
+        <w:pStyle w:val="FigureContent"/>
       </w:pPr>
       <w:r>
         <w:drawing>
@@ -855,7 +841,7 @@
     </w:p>
     <w:p>
       <w:pPr>
-        <w:pStyle w:val="Figure"/>
+        <w:pStyle w:val="FigureCaption"/>
       </w:pPr>
       <w:r>
         <w:rPr>
@@ -863,13 +849,8 @@
         </w:rPr>
         <w:t xml:space="preserve">Figure 2. Effect of acute THC administration on the nociceptive responses to mechanical stimulation.</w:t>
       </w:r>
-    </w:p>
-    <w:p>
-      <w:pPr>
-        <w:pStyle w:val="Figure"/>
-      </w:pPr>
-      <w:r>
-        <w:t xml:space="preserve">(</w:t>
+      <w:r>
+        <w:t xml:space="preserve"> (</w:t>
       </w:r>
       <w:r>
         <w:rPr>
@@ -888,6 +869,12 @@
       </w:r>
       <w:r>
         <w:t xml:space="preserve">) Administration of 2, 2.5 and 5 mg/kg of THC decreased the frequency of response to von Frey filaments in endometriosis mice. Error bars are mean ± SEM. One-way repeated measures ANOVA + Bonferroni. *p&lt;0.05, **p&lt;0.01 vs sham; +p&lt;0.05, ++p&lt;0.01, +++p&lt;0.001 vs vehicle. Endo, endometriosis; THC, Δ9-tetrahydrocannabinol, AUC, area under the curve.</w:t>
+      </w:r>
+      <w:r>
+        <w:rPr>
+          <w:b/>
+        </w:rPr>
+        <w:t xml:space="preserve">Acute THC effects.</w:t>
       </w:r>
     </w:p>
     <w:p>
@@ -996,7 +983,7 @@
     </w:p>
     <w:p>
       <w:pPr>
-        <w:pStyle w:val="Figure"/>
+        <w:pStyle w:val="FigureContent"/>
       </w:pPr>
       <w:r>
         <w:drawing>
@@ -1043,7 +1030,7 @@
     </w:p>
     <w:p>
       <w:pPr>
-        <w:pStyle w:val="Figure"/>
+        <w:pStyle w:val="FigureCaption"/>
       </w:pPr>
       <w:r>
         <w:rPr>
@@ -1051,13 +1038,8 @@
         </w:rPr>
         <w:t xml:space="preserve">Figure 3. Effects of THC on the behavioral changes observed in mice with ectopic endometrium.</w:t>
       </w:r>
-    </w:p>
-    <w:p>
-      <w:pPr>
-        <w:pStyle w:val="Figure"/>
-      </w:pPr>
-      <w:r>
-        <w:t xml:space="preserve">(</w:t>
+      <w:r>
+        <w:t xml:space="preserve"> (</w:t>
       </w:r>
       <w:r>
         <w:rPr>
@@ -1140,10 +1122,16 @@
       <w:r>
         <w:t xml:space="preserve">). ###p&lt;0.001 vs baseline. *p&lt;0.05, **p&lt;0.01, ***p&lt;0.001 vs sham. ++p&lt;0.01, +++p&lt;0.001 vs vehicle,. Endo, endometriosis; THC, Δ9-tetrahydrocannabinol; AUC, area under the curve.</w:t>
       </w:r>
-    </w:p>
-    <w:p>
-      <w:pPr>
-        <w:pStyle w:val="Figure"/>
+      <w:r>
+        <w:rPr>
+          <w:b/>
+        </w:rPr>
+        <w:t xml:space="preserve">Effects of repeated THC on behavioral alterations.</w:t>
+      </w:r>
+    </w:p>
+    <w:p>
+      <w:pPr>
+        <w:pStyle w:val="FigureContent"/>
       </w:pPr>
       <w:r>
         <w:drawing>
@@ -1190,7 +1178,7 @@
     </w:p>
     <w:p>
       <w:pPr>
-        <w:pStyle w:val="Figure"/>
+        <w:pStyle w:val="FigureCaption"/>
       </w:pPr>
       <w:r>
         <w:rPr>
@@ -1198,18 +1186,13 @@
         </w:rPr>
         <w:t xml:space="preserve">Figure 3—figure supplement 1. Effect of chronic THC treatment on nociceptive responses to abdominal mechanical stimulation with von Frey filaments.</w:t>
       </w:r>
-    </w:p>
-    <w:p>
-      <w:pPr>
-        <w:pStyle w:val="Figure"/>
-      </w:pPr>
-      <w:r>
-        <w:t xml:space="preserve">Endometriosis mice treated with vehicle showed higher frequency of response than endometriosis mice treated with THC and sham mice treated with vehicle. THC dose: 2 mg/kg/day. Error bars are mean ± SEM. Two-way repeated measures ANOVA + Bonferroni. *p&lt;0.05, ***p&lt;0.001 vs sham. +p&lt;0.05, +++p&lt;0.001 vs vehicle. Endo, endometriosis; THC, Δ9-tetrahydrocannabinol.</w:t>
-      </w:r>
-    </w:p>
-    <w:p>
-      <w:pPr>
-        <w:pStyle w:val="Figure"/>
+      <w:r>
+        <w:t xml:space="preserve"> Endometriosis mice treated with vehicle showed higher frequency of response than endometriosis mice treated with THC and sham mice treated with vehicle. THC dose: 2 mg/kg/day. Error bars are mean ± SEM. Two-way repeated measures ANOVA + Bonferroni. *p&lt;0.05, ***p&lt;0.001 vs sham. +p&lt;0.05, +++p&lt;0.001 vs vehicle. Endo, endometriosis; THC, Δ9-tetrahydrocannabinol.</w:t>
+      </w:r>
+    </w:p>
+    <w:p>
+      <w:pPr>
+        <w:pStyle w:val="FigureContent"/>
       </w:pPr>
       <w:r>
         <w:drawing>
@@ -1256,7 +1239,7 @@
     </w:p>
     <w:p>
       <w:pPr>
-        <w:pStyle w:val="Figure"/>
+        <w:pStyle w:val="FigureCaption"/>
       </w:pPr>
       <w:r>
         <w:rPr>
@@ -1264,18 +1247,13 @@
         </w:rPr>
         <w:t xml:space="preserve">Figure 3—figure supplement 2. Effect of a repeated THC treatment starting on day 8 after surgeries on nociceptive responses to abdominal mechanical stimulation with von Frey filaments.</w:t>
       </w:r>
-    </w:p>
-    <w:p>
-      <w:pPr>
-        <w:pStyle w:val="Figure"/>
-      </w:pPr>
-      <w:r>
-        <w:t xml:space="preserve">Endometriosis mice treated with THC for 7 days (Endo – 7daysTHC) and endometriosis mice treated acutely with THC (Endo – AcuteTHC) showed a reduction in the frequency of response to von Frey filaments on day 14. THC dose: 2 mg/kg/day. Error bars are mean ± SEM. Mixed model + Bonferroni. ***p&lt;0.001 vs sham; +++p&lt;0.001 vs vehicle. Endo, endometriosis; THC, Δ9-tetrahydrocannabinol.</w:t>
-      </w:r>
-    </w:p>
-    <w:p>
-      <w:pPr>
-        <w:pStyle w:val="Figure"/>
+      <w:r>
+        <w:t xml:space="preserve"> Endometriosis mice treated with THC for 7 days (Endo – 7daysTHC) and endometriosis mice treated acutely with THC (Endo – AcuteTHC) showed a reduction in the frequency of response to von Frey filaments on day 14. THC dose: 2 mg/kg/day. Error bars are mean ± SEM. Mixed model + Bonferroni. ***p&lt;0.001 vs sham; +++p&lt;0.001 vs vehicle. Endo, endometriosis; THC, Δ9-tetrahydrocannabinol.</w:t>
+      </w:r>
+    </w:p>
+    <w:p>
+      <w:pPr>
+        <w:pStyle w:val="FigureContent"/>
       </w:pPr>
       <w:r>
         <w:drawing>
@@ -1322,7 +1300,7 @@
     </w:p>
     <w:p>
       <w:pPr>
-        <w:pStyle w:val="Figure"/>
+        <w:pStyle w:val="FigureCaption"/>
       </w:pPr>
       <w:r>
         <w:rPr>
@@ -1330,13 +1308,8 @@
         </w:rPr>
         <w:t xml:space="preserve">Figure 3—figure supplement 3. Effect of a repeated THC treatment starting on day eight after surgeries on nociceptive responses to hind paw mechanical stimulation with von Frey filaments.</w:t>
       </w:r>
-    </w:p>
-    <w:p>
-      <w:pPr>
-        <w:pStyle w:val="Figure"/>
-      </w:pPr>
-      <w:r>
-        <w:t xml:space="preserve">(</w:t>
+      <w:r>
+        <w:t xml:space="preserve"> (</w:t>
       </w:r>
       <w:r>
         <w:rPr>
@@ -1606,7 +1579,7 @@
     </w:p>
     <w:p>
       <w:pPr>
-        <w:pStyle w:val="Figure"/>
+        <w:pStyle w:val="FigureContent"/>
       </w:pPr>
       <w:r>
         <w:drawing>
@@ -1653,7 +1626,7 @@
     </w:p>
     <w:p>
       <w:pPr>
-        <w:pStyle w:val="Figure"/>
+        <w:pStyle w:val="FigureCaption"/>
       </w:pPr>
       <w:r>
         <w:rPr>
@@ -1661,13 +1634,8 @@
         </w:rPr>
         <w:t xml:space="preserve">Figure 4. Effects of THC on the histological changes observed in mice with ectopic endometrium.</w:t>
       </w:r>
-    </w:p>
-    <w:p>
-      <w:pPr>
-        <w:pStyle w:val="Figure"/>
-      </w:pPr>
-      <w:r>
-        <w:t xml:space="preserve">(</w:t>
+      <w:r>
+        <w:t xml:space="preserve"> (</w:t>
       </w:r>
       <w:r>
         <w:rPr>
@@ -1723,10 +1691,16 @@
       <w:r>
         <w:t xml:space="preserve">). *p&lt;0.05, **p&lt;0.01 vs sham. +p&lt;0.05, ++p&lt;0.01 vs vehicle. ^p&lt;0.05, ^^p&lt;0.01 vs proestrus. Endo, endometriosis; THC, Δ9-tetrahydrocannabinol.</w:t>
       </w:r>
-    </w:p>
-    <w:p>
-      <w:pPr>
-        <w:pStyle w:val="Figure"/>
+      <w:r>
+        <w:rPr>
+          <w:b/>
+        </w:rPr>
+        <w:t xml:space="preserve">Effects of repeated THC on histopathological features.</w:t>
+      </w:r>
+    </w:p>
+    <w:p>
+      <w:pPr>
+        <w:pStyle w:val="FigureContent"/>
       </w:pPr>
       <w:r>
         <w:drawing>
@@ -1773,7 +1747,7 @@
     </w:p>
     <w:p>
       <w:pPr>
-        <w:pStyle w:val="Figure"/>
+        <w:pStyle w:val="FigureCaption"/>
       </w:pPr>
       <w:r>
         <w:rPr>
@@ -1781,13 +1755,8 @@
         </w:rPr>
         <w:t xml:space="preserve">Figure 4—figure supplement 1. Histological features of reproductive tissues after chronic THC treatment.</w:t>
       </w:r>
-    </w:p>
-    <w:p>
-      <w:pPr>
-        <w:pStyle w:val="Figure"/>
-      </w:pPr>
-      <w:r>
-        <w:t xml:space="preserve">(</w:t>
+      <w:r>
+        <w:t xml:space="preserve"> (</w:t>
       </w:r>
       <w:r>
         <w:rPr>
@@ -1918,11 +1887,20 @@
         <w:t xml:space="preserve">Materials and methods</w:t>
       </w:r>
     </w:p>
+    <w:p>
+      <w:pPr>
+        <w:pStyle w:val="TableCaption"/>
+      </w:pPr>
+      <w:r>
+        <w:t xml:space="preserve">Key resources table. </w:t>
+      </w:r>
+    </w:p>
     <w:tbl>
       <w:tblPr>
         <w:tblStyle w:val="Table"/>
         <w:tblW w:type="pct" w:w="0.0"/>
         <w:tblLook w:firstRow="1"/>
+        <w:tblCaption w:val="Key resources table. "/>
       </w:tblPr>
       <w:tblGrid/>
       <w:tr>
@@ -6749,15 +6727,21 @@
     <w:qFormat/>
     <w:pPr>
       <w:keepNext/>
+      <w:spacing w:before="567" w:after="283"/>
+      <w:jc w:val="left"/>
     </w:pPr>
-    <w:rPr/>
+    <w:rPr>
+      <w:sz w:val="24"/>
+    </w:rPr>
   </w:style>
   <w:style w:type="paragraph" w:styleId="ImageCaption" w:customStyle="1">
     <w:name w:val="Image Caption"/>
     <w:basedOn w:val="Caption1"/>
     <w:qFormat/>
     <w:pPr/>
-    <w:rPr/>
+    <w:rPr>
+      <w:sz w:val="24"/>
+    </w:rPr>
   </w:style>
   <w:style w:type="paragraph" w:styleId="Figure" w:customStyle="1">
     <w:name w:val="Figure"/>
@@ -6809,6 +6793,15 @@
     <w:pPr>
       <w:spacing w:before="567" w:after="567"/>
       <w:jc w:val="center"/>
+    </w:pPr>
+    <w:rPr/>
+  </w:style>
+  <w:style w:type="paragraph" w:styleId="FigureCaption">
+    <w:name w:val="Figure Caption"/>
+    <w:basedOn w:val="Figure"/>
+    <w:qFormat/>
+    <w:pPr>
+      <w:spacing w:before="283" w:after="567"/>
     </w:pPr>
     <w:rPr/>
   </w:style>
@@ -6909,6 +6902,11 @@
         <w:shd w:val="clear" w:color="auto" w:fill="F5F5F5"/>
       </w:tcPr>
     </w:tblStylePr>
+  </w:style>
+  <w:style w:type="paragraph" w:customStyle="1" w:styleId="FigureContent">
+    <w:name w:val="Figure Content"/>
+    <w:basedOn w:val="BodyText"/>
+    <w:qFormat/>
   </w:style>
   <w:style w:type="paragraph" w:customStyle="1" w:styleId="FigureGroup">
     <w:name w:val="FigureGroup"/>

</xml_diff>